<commit_message>
update UI and doc
</commit_message>
<xml_diff>
--- a/docs/COMP4321 Project Report.docx
+++ b/docs/COMP4321 Project Report.docx
@@ -7830,12 +7830,538 @@
           <w:color w:val="0F4761" w:themeColor="accent1" w:themeShade="BF"/>
           <w:sz w:val="32"/>
           <w:szCs w:val="32"/>
-          <w:lang w:val="en-US"/>
         </w:rPr>
         <mc:AlternateContent>
           <mc:Choice Requires="wps">
             <w:drawing>
-              <wp:anchor distT="45720" distB="45720" distL="114300" distR="114300" simplePos="0" relativeHeight="251659264" behindDoc="0" locked="0" layoutInCell="1" allowOverlap="1" wp14:anchorId="4E5B7E5A" wp14:editId="71055934">
+              <wp:anchor distT="0" distB="0" distL="114300" distR="114300" simplePos="0" relativeHeight="251675648" behindDoc="0" locked="0" layoutInCell="1" allowOverlap="1" wp14:anchorId="5D8E2432" wp14:editId="60C05B3A">
+                <wp:simplePos x="0" y="0"/>
+                <wp:positionH relativeFrom="column">
+                  <wp:posOffset>4271749</wp:posOffset>
+                </wp:positionH>
+                <wp:positionV relativeFrom="paragraph">
+                  <wp:posOffset>711058</wp:posOffset>
+                </wp:positionV>
+                <wp:extent cx="47767" cy="89051"/>
+                <wp:effectExtent l="0" t="0" r="28575" b="25400"/>
+                <wp:wrapNone/>
+                <wp:docPr id="1671136520" name="Straight Connector 3"/>
+                <wp:cNvGraphicFramePr/>
+                <a:graphic xmlns:a="http://schemas.openxmlformats.org/drawingml/2006/main">
+                  <a:graphicData uri="http://schemas.microsoft.com/office/word/2010/wordprocessingShape">
+                    <wps:wsp>
+                      <wps:cNvCnPr/>
+                      <wps:spPr>
+                        <a:xfrm>
+                          <a:off x="0" y="0"/>
+                          <a:ext cx="47767" cy="89051"/>
+                        </a:xfrm>
+                        <a:prstGeom prst="line">
+                          <a:avLst/>
+                        </a:prstGeom>
+                        <a:ln>
+                          <a:solidFill>
+                            <a:srgbClr val="FF0000"/>
+                          </a:solidFill>
+                        </a:ln>
+                      </wps:spPr>
+                      <wps:style>
+                        <a:lnRef idx="3">
+                          <a:schemeClr val="accent2"/>
+                        </a:lnRef>
+                        <a:fillRef idx="0">
+                          <a:schemeClr val="accent2"/>
+                        </a:fillRef>
+                        <a:effectRef idx="2">
+                          <a:schemeClr val="accent2"/>
+                        </a:effectRef>
+                        <a:fontRef idx="minor">
+                          <a:schemeClr val="tx1"/>
+                        </a:fontRef>
+                      </wps:style>
+                      <wps:bodyPr/>
+                    </wps:wsp>
+                  </a:graphicData>
+                </a:graphic>
+                <wp14:sizeRelH relativeFrom="margin">
+                  <wp14:pctWidth>0</wp14:pctWidth>
+                </wp14:sizeRelH>
+                <wp14:sizeRelV relativeFrom="margin">
+                  <wp14:pctHeight>0</wp14:pctHeight>
+                </wp14:sizeRelV>
+              </wp:anchor>
+            </w:drawing>
+          </mc:Choice>
+          <mc:Fallback>
+            <w:pict>
+              <v:line w14:anchorId="552E01A5" id="Straight Connector 3" o:spid="_x0000_s1026" style="position:absolute;z-index:251675648;visibility:visible;mso-wrap-style:square;mso-width-percent:0;mso-height-percent:0;mso-wrap-distance-left:9pt;mso-wrap-distance-top:0;mso-wrap-distance-right:9pt;mso-wrap-distance-bottom:0;mso-position-horizontal:absolute;mso-position-horizontal-relative:text;mso-position-vertical:absolute;mso-position-vertical-relative:text;mso-width-percent:0;mso-height-percent:0;mso-width-relative:margin;mso-height-relative:margin" from="336.35pt,56pt" to="340.1pt,63pt" o:gfxdata="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" strokecolor="red" strokeweight="1.5pt">
+                <v:stroke joinstyle="miter"/>
+              </v:line>
+            </w:pict>
+          </mc:Fallback>
+        </mc:AlternateContent>
+      </w:r>
+      <w:r>
+        <w:rPr>
+          <w:rFonts w:asciiTheme="majorHAnsi" w:eastAsiaTheme="majorEastAsia" w:hAnsiTheme="majorHAnsi" w:cstheme="majorBidi"/>
+          <w:noProof/>
+          <w:color w:val="0F4761" w:themeColor="accent1" w:themeShade="BF"/>
+          <w:sz w:val="32"/>
+          <w:szCs w:val="32"/>
+        </w:rPr>
+        <mc:AlternateContent>
+          <mc:Choice Requires="wps">
+            <w:drawing>
+              <wp:anchor distT="45720" distB="45720" distL="114300" distR="114300" simplePos="0" relativeHeight="251674624" behindDoc="0" locked="0" layoutInCell="1" allowOverlap="1" wp14:anchorId="2B403E15" wp14:editId="3380D0E7">
+                <wp:simplePos x="0" y="0"/>
+                <wp:positionH relativeFrom="margin">
+                  <wp:posOffset>3098042</wp:posOffset>
+                </wp:positionH>
+                <wp:positionV relativeFrom="paragraph">
+                  <wp:posOffset>165146</wp:posOffset>
+                </wp:positionV>
+                <wp:extent cx="859790" cy="211351"/>
+                <wp:effectExtent l="0" t="0" r="0" b="0"/>
+                <wp:wrapNone/>
+                <wp:docPr id="1196292981" name="Text Box 2"/>
+                <wp:cNvGraphicFramePr>
+                  <a:graphicFrameLocks xmlns:a="http://schemas.openxmlformats.org/drawingml/2006/main"/>
+                </wp:cNvGraphicFramePr>
+                <a:graphic xmlns:a="http://schemas.openxmlformats.org/drawingml/2006/main">
+                  <a:graphicData uri="http://schemas.microsoft.com/office/word/2010/wordprocessingShape">
+                    <wps:wsp>
+                      <wps:cNvSpPr txBox="1">
+                        <a:spLocks noChangeArrowheads="1"/>
+                      </wps:cNvSpPr>
+                      <wps:spPr bwMode="auto">
+                        <a:xfrm>
+                          <a:off x="0" y="0"/>
+                          <a:ext cx="859790" cy="211351"/>
+                        </a:xfrm>
+                        <a:prstGeom prst="rect">
+                          <a:avLst/>
+                        </a:prstGeom>
+                        <a:noFill/>
+                        <a:ln w="9525">
+                          <a:noFill/>
+                          <a:miter lim="800000"/>
+                          <a:headEnd/>
+                          <a:tailEnd/>
+                        </a:ln>
+                      </wps:spPr>
+                      <wps:txbx>
+                        <w:txbxContent>
+                          <w:p>
+                            <w:pPr>
+                              <w:rPr>
+                                <w:color w:val="0070C0"/>
+                                <w:sz w:val="16"/>
+                                <w:szCs w:val="16"/>
+                                <w:lang w:val="en-US"/>
+                              </w:rPr>
+                            </w:pPr>
+                            <w:r>
+                              <w:rPr>
+                                <w:color w:val="0070C0"/>
+                                <w:sz w:val="16"/>
+                                <w:szCs w:val="16"/>
+                                <w:lang w:val="en-US"/>
+                              </w:rPr>
+                              <w:t>Query History</w:t>
+                            </w:r>
+                          </w:p>
+                        </w:txbxContent>
+                      </wps:txbx>
+                      <wps:bodyPr rot="0" vert="horz" wrap="square" lIns="91440" tIns="45720" rIns="91440" bIns="45720" anchor="t" anchorCtr="0">
+                        <a:noAutofit/>
+                      </wps:bodyPr>
+                    </wps:wsp>
+                  </a:graphicData>
+                </a:graphic>
+                <wp14:sizeRelH relativeFrom="margin">
+                  <wp14:pctWidth>0</wp14:pctWidth>
+                </wp14:sizeRelH>
+                <wp14:sizeRelV relativeFrom="margin">
+                  <wp14:pctHeight>0</wp14:pctHeight>
+                </wp14:sizeRelV>
+              </wp:anchor>
+            </w:drawing>
+          </mc:Choice>
+          <mc:Fallback>
+            <w:pict>
+              <v:shapetype w14:anchorId="2B403E15" id="_x0000_t202" coordsize="21600,21600" o:spt="202" path="m,l,21600r21600,l21600,xe">
+                <v:stroke joinstyle="miter"/>
+                <v:path gradientshapeok="t" o:connecttype="rect"/>
+              </v:shapetype>
+              <v:shape id="Text Box 2" o:spid="_x0000_s1026" type="#_x0000_t202" style="position:absolute;left:0;text-align:left;margin-left:243.95pt;margin-top:13pt;width:67.7pt;height:16.65pt;z-index:251674624;visibility:visible;mso-wrap-style:square;mso-width-percent:0;mso-height-percent:0;mso-wrap-distance-left:9pt;mso-wrap-distance-top:3.6pt;mso-wrap-distance-right:9pt;mso-wrap-distance-bottom:3.6pt;mso-position-horizontal:absolute;mso-position-horizontal-relative:margin;mso-position-vertical:absolute;mso-position-vertical-relative:text;mso-width-percent:0;mso-height-percent:0;mso-width-relative:margin;mso-height-relative:margin;v-text-anchor:top" o:gfxdata="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" filled="f" stroked="f">
+                <v:textbox>
+                  <w:txbxContent>
+                    <w:p>
+                      <w:pPr>
+                        <w:rPr>
+                          <w:color w:val="0070C0"/>
+                          <w:sz w:val="16"/>
+                          <w:szCs w:val="16"/>
+                          <w:lang w:val="en-US"/>
+                        </w:rPr>
+                      </w:pPr>
+                      <w:r>
+                        <w:rPr>
+                          <w:color w:val="0070C0"/>
+                          <w:sz w:val="16"/>
+                          <w:szCs w:val="16"/>
+                          <w:lang w:val="en-US"/>
+                        </w:rPr>
+                        <w:t>Query History</w:t>
+                      </w:r>
+                    </w:p>
+                  </w:txbxContent>
+                </v:textbox>
+                <w10:wrap anchorx="margin"/>
+              </v:shape>
+            </w:pict>
+          </mc:Fallback>
+        </mc:AlternateContent>
+      </w:r>
+      <w:r>
+        <w:rPr>
+          <w:rFonts w:asciiTheme="majorHAnsi" w:eastAsiaTheme="majorEastAsia" w:hAnsiTheme="majorHAnsi" w:cstheme="majorBidi"/>
+          <w:noProof/>
+          <w:color w:val="0F4761" w:themeColor="accent1" w:themeShade="BF"/>
+          <w:sz w:val="32"/>
+          <w:szCs w:val="32"/>
+        </w:rPr>
+        <mc:AlternateContent>
+          <mc:Choice Requires="wps">
+            <w:drawing>
+              <wp:anchor distT="45720" distB="45720" distL="114300" distR="114300" simplePos="0" relativeHeight="251667456" behindDoc="0" locked="0" layoutInCell="1" allowOverlap="1" wp14:anchorId="23803B47" wp14:editId="67789C4D">
+                <wp:simplePos x="0" y="0"/>
+                <wp:positionH relativeFrom="margin">
+                  <wp:posOffset>4257979</wp:posOffset>
+                </wp:positionH>
+                <wp:positionV relativeFrom="paragraph">
+                  <wp:posOffset>703656</wp:posOffset>
+                </wp:positionV>
+                <wp:extent cx="1221475" cy="245660"/>
+                <wp:effectExtent l="0" t="0" r="0" b="2540"/>
+                <wp:wrapNone/>
+                <wp:docPr id="638508236" name="Text Box 2"/>
+                <wp:cNvGraphicFramePr>
+                  <a:graphicFrameLocks xmlns:a="http://schemas.openxmlformats.org/drawingml/2006/main"/>
+                </wp:cNvGraphicFramePr>
+                <a:graphic xmlns:a="http://schemas.openxmlformats.org/drawingml/2006/main">
+                  <a:graphicData uri="http://schemas.microsoft.com/office/word/2010/wordprocessingShape">
+                    <wps:wsp>
+                      <wps:cNvSpPr txBox="1">
+                        <a:spLocks noChangeArrowheads="1"/>
+                      </wps:cNvSpPr>
+                      <wps:spPr bwMode="auto">
+                        <a:xfrm>
+                          <a:off x="0" y="0"/>
+                          <a:ext cx="1221475" cy="245660"/>
+                        </a:xfrm>
+                        <a:prstGeom prst="rect">
+                          <a:avLst/>
+                        </a:prstGeom>
+                        <a:noFill/>
+                        <a:ln w="9525">
+                          <a:noFill/>
+                          <a:miter lim="800000"/>
+                          <a:headEnd/>
+                          <a:tailEnd/>
+                        </a:ln>
+                      </wps:spPr>
+                      <wps:txbx>
+                        <w:txbxContent>
+                          <w:p>
+                            <w:pPr>
+                              <w:rPr>
+                                <w:color w:val="FF0000"/>
+                                <w:sz w:val="16"/>
+                                <w:szCs w:val="16"/>
+                                <w:lang w:val="en-US"/>
+                              </w:rPr>
+                            </w:pPr>
+                            <w:r>
+                              <w:rPr>
+                                <w:color w:val="FF0000"/>
+                                <w:sz w:val="16"/>
+                                <w:szCs w:val="16"/>
+                                <w:lang w:val="en-US"/>
+                              </w:rPr>
+                              <w:t>Remove</w:t>
+                            </w:r>
+                            <w:r>
+                              <w:rPr>
+                                <w:color w:val="FF0000"/>
+                                <w:sz w:val="16"/>
+                                <w:szCs w:val="16"/>
+                                <w:lang w:val="en-US"/>
+                              </w:rPr>
+                              <w:t xml:space="preserve"> Specific Item</w:t>
+                            </w:r>
+                          </w:p>
+                        </w:txbxContent>
+                      </wps:txbx>
+                      <wps:bodyPr rot="0" vert="horz" wrap="square" lIns="91440" tIns="45720" rIns="91440" bIns="45720" anchor="t" anchorCtr="0">
+                        <a:noAutofit/>
+                      </wps:bodyPr>
+                    </wps:wsp>
+                  </a:graphicData>
+                </a:graphic>
+                <wp14:sizeRelH relativeFrom="margin">
+                  <wp14:pctWidth>0</wp14:pctWidth>
+                </wp14:sizeRelH>
+                <wp14:sizeRelV relativeFrom="margin">
+                  <wp14:pctHeight>0</wp14:pctHeight>
+                </wp14:sizeRelV>
+              </wp:anchor>
+            </w:drawing>
+          </mc:Choice>
+          <mc:Fallback>
+            <w:pict>
+              <v:shape w14:anchorId="23803B47" id="_x0000_s1027" type="#_x0000_t202" style="position:absolute;left:0;text-align:left;margin-left:335.25pt;margin-top:55.4pt;width:96.2pt;height:19.35pt;z-index:251667456;visibility:visible;mso-wrap-style:square;mso-width-percent:0;mso-height-percent:0;mso-wrap-distance-left:9pt;mso-wrap-distance-top:3.6pt;mso-wrap-distance-right:9pt;mso-wrap-distance-bottom:3.6pt;mso-position-horizontal:absolute;mso-position-horizontal-relative:margin;mso-position-vertical:absolute;mso-position-vertical-relative:text;mso-width-percent:0;mso-height-percent:0;mso-width-relative:margin;mso-height-relative:margin;v-text-anchor:top" o:gfxdata="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" filled="f" stroked="f">
+                <v:textbox>
+                  <w:txbxContent>
+                    <w:p>
+                      <w:pPr>
+                        <w:rPr>
+                          <w:color w:val="FF0000"/>
+                          <w:sz w:val="16"/>
+                          <w:szCs w:val="16"/>
+                          <w:lang w:val="en-US"/>
+                        </w:rPr>
+                      </w:pPr>
+                      <w:r>
+                        <w:rPr>
+                          <w:color w:val="FF0000"/>
+                          <w:sz w:val="16"/>
+                          <w:szCs w:val="16"/>
+                          <w:lang w:val="en-US"/>
+                        </w:rPr>
+                        <w:t>Remove</w:t>
+                      </w:r>
+                      <w:r>
+                        <w:rPr>
+                          <w:color w:val="FF0000"/>
+                          <w:sz w:val="16"/>
+                          <w:szCs w:val="16"/>
+                          <w:lang w:val="en-US"/>
+                        </w:rPr>
+                        <w:t xml:space="preserve"> Specific Item</w:t>
+                      </w:r>
+                    </w:p>
+                  </w:txbxContent>
+                </v:textbox>
+                <w10:wrap anchorx="margin"/>
+              </v:shape>
+            </w:pict>
+          </mc:Fallback>
+        </mc:AlternateContent>
+      </w:r>
+      <w:r>
+        <w:rPr>
+          <w:rFonts w:asciiTheme="majorHAnsi" w:eastAsiaTheme="majorEastAsia" w:hAnsiTheme="majorHAnsi" w:cstheme="majorBidi"/>
+          <w:noProof/>
+          <w:color w:val="0F4761" w:themeColor="accent1" w:themeShade="BF"/>
+          <w:sz w:val="32"/>
+          <w:szCs w:val="32"/>
+        </w:rPr>
+        <mc:AlternateContent>
+          <mc:Choice Requires="wps">
+            <w:drawing>
+              <wp:anchor distT="0" distB="0" distL="114300" distR="114300" simplePos="0" relativeHeight="251672576" behindDoc="0" locked="0" layoutInCell="1" allowOverlap="1" wp14:anchorId="3BDA0F72" wp14:editId="156B97A4">
+                <wp:simplePos x="0" y="0"/>
+                <wp:positionH relativeFrom="column">
+                  <wp:posOffset>3009331</wp:posOffset>
+                </wp:positionH>
+                <wp:positionV relativeFrom="paragraph">
+                  <wp:posOffset>315273</wp:posOffset>
+                </wp:positionV>
+                <wp:extent cx="2790968" cy="893928"/>
+                <wp:effectExtent l="0" t="0" r="28575" b="20955"/>
+                <wp:wrapNone/>
+                <wp:docPr id="1666129216" name="Double Brace 2"/>
+                <wp:cNvGraphicFramePr/>
+                <a:graphic xmlns:a="http://schemas.openxmlformats.org/drawingml/2006/main">
+                  <a:graphicData uri="http://schemas.microsoft.com/office/word/2010/wordprocessingShape">
+                    <wps:wsp>
+                      <wps:cNvSpPr/>
+                      <wps:spPr>
+                        <a:xfrm>
+                          <a:off x="0" y="0"/>
+                          <a:ext cx="2790968" cy="893928"/>
+                        </a:xfrm>
+                        <a:prstGeom prst="bracePair">
+                          <a:avLst/>
+                        </a:prstGeom>
+                        <a:ln>
+                          <a:solidFill>
+                            <a:srgbClr val="0070C0"/>
+                          </a:solidFill>
+                        </a:ln>
+                      </wps:spPr>
+                      <wps:style>
+                        <a:lnRef idx="1">
+                          <a:schemeClr val="accent1"/>
+                        </a:lnRef>
+                        <a:fillRef idx="0">
+                          <a:schemeClr val="accent1"/>
+                        </a:fillRef>
+                        <a:effectRef idx="0">
+                          <a:schemeClr val="accent1"/>
+                        </a:effectRef>
+                        <a:fontRef idx="minor">
+                          <a:schemeClr val="tx1"/>
+                        </a:fontRef>
+                      </wps:style>
+                      <wps:bodyPr rot="0" spcFirstLastPara="0" vertOverflow="overflow" horzOverflow="overflow" vert="horz" wrap="square" lIns="91440" tIns="45720" rIns="91440" bIns="45720" numCol="1" spcCol="0" rtlCol="0" fromWordArt="0" anchor="ctr" anchorCtr="0" forceAA="0" compatLnSpc="1">
+                        <a:prstTxWarp prst="textNoShape">
+                          <a:avLst/>
+                        </a:prstTxWarp>
+                        <a:noAutofit/>
+                      </wps:bodyPr>
+                    </wps:wsp>
+                  </a:graphicData>
+                </a:graphic>
+                <wp14:sizeRelH relativeFrom="margin">
+                  <wp14:pctWidth>0</wp14:pctWidth>
+                </wp14:sizeRelH>
+              </wp:anchor>
+            </w:drawing>
+          </mc:Choice>
+          <mc:Fallback>
+            <w:pict>
+              <v:shapetype w14:anchorId="6A9AD67E" id="_x0000_t186" coordsize="21600,21600" o:spt="186" adj="1800" path="m@9,nfqx@0@0l@0@7qy0@4@0@8l@0@6qy@9,21600em@10,nfqx@5@0l@5@7qy21600@4@5@8l@5@6qy@10,21600em@9,nsqx@0@0l@0@7qy0@4@0@8l@0@6qy@9,21600l@10,21600qx@5@6l@5@8qy21600@4@5@7l@5@0qy@10,xe" filled="f">
+                <v:formulas>
+                  <v:f eqn="val #0"/>
+                  <v:f eqn="val width"/>
+                  <v:f eqn="val height"/>
+                  <v:f eqn="prod width 1 2"/>
+                  <v:f eqn="prod height 1 2"/>
+                  <v:f eqn="sum width 0 #0"/>
+                  <v:f eqn="sum height 0 #0"/>
+                  <v:f eqn="sum @4 0 #0"/>
+                  <v:f eqn="sum @4 #0 0"/>
+                  <v:f eqn="prod #0 2 1"/>
+                  <v:f eqn="sum width 0 @9"/>
+                  <v:f eqn="prod #0 9598 32768"/>
+                  <v:f eqn="sum height 0 @11"/>
+                  <v:f eqn="sum @11 #0 0"/>
+                  <v:f eqn="sum width 0 @13"/>
+                </v:formulas>
+                <v:path o:extrusionok="f" limo="10800,10800" o:connecttype="custom" o:connectlocs="@3,0;0,@4;@3,@2;@1,@4" textboxrect="@13,@11,@14,@12"/>
+                <v:handles>
+                  <v:h position="topLeft,#0" switch="" yrange="0,5400"/>
+                </v:handles>
+              </v:shapetype>
+              <v:shape id="Double Brace 2" o:spid="_x0000_s1026" type="#_x0000_t186" style="position:absolute;margin-left:236.95pt;margin-top:24.8pt;width:219.75pt;height:70.4pt;z-index:251672576;visibility:visible;mso-wrap-style:square;mso-width-percent:0;mso-wrap-distance-left:9pt;mso-wrap-distance-top:0;mso-wrap-distance-right:9pt;mso-wrap-distance-bottom:0;mso-position-horizontal:absolute;mso-position-horizontal-relative:text;mso-position-vertical:absolute;mso-position-vertical-relative:text;mso-width-percent:0;mso-width-relative:margin;v-text-anchor:middle" o:gfxdata="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" strokecolor="#0070c0" strokeweight=".5pt">
+                <v:stroke joinstyle="miter"/>
+              </v:shape>
+            </w:pict>
+          </mc:Fallback>
+        </mc:AlternateContent>
+      </w:r>
+      <w:r>
+        <w:rPr>
+          <w:rFonts w:asciiTheme="majorHAnsi" w:eastAsiaTheme="majorEastAsia" w:hAnsiTheme="majorHAnsi" w:cstheme="majorBidi"/>
+          <w:noProof/>
+          <w:color w:val="0F4761" w:themeColor="accent1" w:themeShade="BF"/>
+          <w:sz w:val="32"/>
+          <w:szCs w:val="32"/>
+          <w:lang w:val="en-US"/>
+        </w:rPr>
+        <mc:AlternateContent>
+          <mc:Choice Requires="wps">
+            <w:drawing>
+              <wp:anchor distT="0" distB="0" distL="114300" distR="114300" simplePos="0" relativeHeight="251665408" behindDoc="0" locked="0" layoutInCell="1" allowOverlap="1" wp14:anchorId="5EBA890F" wp14:editId="27809D88">
+                <wp:simplePos x="0" y="0"/>
+                <wp:positionH relativeFrom="column">
+                  <wp:posOffset>4148920</wp:posOffset>
+                </wp:positionH>
+                <wp:positionV relativeFrom="paragraph">
+                  <wp:posOffset>540366</wp:posOffset>
+                </wp:positionV>
+                <wp:extent cx="184245" cy="191068"/>
+                <wp:effectExtent l="0" t="0" r="25400" b="19050"/>
+                <wp:wrapNone/>
+                <wp:docPr id="1445544902" name="Oval 1"/>
+                <wp:cNvGraphicFramePr/>
+                <a:graphic xmlns:a="http://schemas.openxmlformats.org/drawingml/2006/main">
+                  <a:graphicData uri="http://schemas.microsoft.com/office/word/2010/wordprocessingShape">
+                    <wps:wsp>
+                      <wps:cNvSpPr/>
+                      <wps:spPr>
+                        <a:xfrm>
+                          <a:off x="0" y="0"/>
+                          <a:ext cx="184245" cy="191068"/>
+                        </a:xfrm>
+                        <a:prstGeom prst="ellipse">
+                          <a:avLst/>
+                        </a:prstGeom>
+                        <a:noFill/>
+                        <a:ln>
+                          <a:solidFill>
+                            <a:srgbClr val="FF0000"/>
+                          </a:solidFill>
+                        </a:ln>
+                      </wps:spPr>
+                      <wps:style>
+                        <a:lnRef idx="2">
+                          <a:schemeClr val="accent1">
+                            <a:shade val="15000"/>
+                          </a:schemeClr>
+                        </a:lnRef>
+                        <a:fillRef idx="1">
+                          <a:schemeClr val="accent1"/>
+                        </a:fillRef>
+                        <a:effectRef idx="0">
+                          <a:schemeClr val="accent1"/>
+                        </a:effectRef>
+                        <a:fontRef idx="minor">
+                          <a:schemeClr val="lt1"/>
+                        </a:fontRef>
+                      </wps:style>
+                      <wps:bodyPr rot="0" spcFirstLastPara="0" vertOverflow="overflow" horzOverflow="overflow" vert="horz" wrap="square" lIns="91440" tIns="45720" rIns="91440" bIns="45720" numCol="1" spcCol="0" rtlCol="0" fromWordArt="0" anchor="ctr" anchorCtr="0" forceAA="0" compatLnSpc="1">
+                        <a:prstTxWarp prst="textNoShape">
+                          <a:avLst/>
+                        </a:prstTxWarp>
+                        <a:noAutofit/>
+                      </wps:bodyPr>
+                    </wps:wsp>
+                  </a:graphicData>
+                </a:graphic>
+                <wp14:sizeRelH relativeFrom="margin">
+                  <wp14:pctWidth>0</wp14:pctWidth>
+                </wp14:sizeRelH>
+                <wp14:sizeRelV relativeFrom="margin">
+                  <wp14:pctHeight>0</wp14:pctHeight>
+                </wp14:sizeRelV>
+              </wp:anchor>
+            </w:drawing>
+          </mc:Choice>
+          <mc:Fallback>
+            <w:pict>
+              <v:oval w14:anchorId="4F181225" id="Oval 1" o:spid="_x0000_s1026" style="position:absolute;margin-left:326.7pt;margin-top:42.55pt;width:14.5pt;height:15.05pt;z-index:251665408;visibility:visible;mso-wrap-style:square;mso-width-percent:0;mso-height-percent:0;mso-wrap-distance-left:9pt;mso-wrap-distance-top:0;mso-wrap-distance-right:9pt;mso-wrap-distance-bottom:0;mso-position-horizontal:absolute;mso-position-horizontal-relative:text;mso-position-vertical:absolute;mso-position-vertical-relative:text;mso-width-percent:0;mso-height-percent:0;mso-width-relative:margin;mso-height-relative:margin;v-text-anchor:middle" o:gfxdata="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" filled="f" strokecolor="red" strokeweight="1pt">
+                <v:stroke joinstyle="miter"/>
+              </v:oval>
+            </w:pict>
+          </mc:Fallback>
+        </mc:AlternateContent>
+      </w:r>
+      <w:r>
+        <w:rPr>
+          <w:rFonts w:asciiTheme="majorHAnsi" w:eastAsiaTheme="majorEastAsia" w:hAnsiTheme="majorHAnsi" w:cstheme="majorBidi"/>
+          <w:noProof/>
+          <w:color w:val="0F4761" w:themeColor="accent1" w:themeShade="BF"/>
+          <w:sz w:val="32"/>
+          <w:szCs w:val="32"/>
+          <w:lang w:val="en-US"/>
+        </w:rPr>
+        <mc:AlternateContent>
+          <mc:Choice Requires="wps">
+            <w:drawing>
+              <wp:anchor distT="45720" distB="45720" distL="114300" distR="114300" simplePos="0" relativeHeight="251659264" behindDoc="0" locked="0" layoutInCell="1" allowOverlap="1" wp14:anchorId="4E5B7E5A" wp14:editId="276DFB7E">
                 <wp:simplePos x="0" y="0"/>
                 <wp:positionH relativeFrom="margin">
                   <wp:align>left</wp:align>
@@ -7843,7 +8369,7 @@
                 <wp:positionV relativeFrom="paragraph">
                   <wp:posOffset>377825</wp:posOffset>
                 </wp:positionV>
-                <wp:extent cx="2444750" cy="4400550"/>
+                <wp:extent cx="2990850" cy="4305300"/>
                 <wp:effectExtent l="0" t="0" r="0" b="0"/>
                 <wp:wrapSquare wrapText="bothSides"/>
                 <wp:docPr id="217" name="Text Box 2"/>
@@ -7859,7 +8385,7 @@
                       <wps:spPr bwMode="auto">
                         <a:xfrm>
                           <a:off x="0" y="0"/>
-                          <a:ext cx="2444750" cy="4400550"/>
+                          <a:ext cx="2990850" cy="4305300"/>
                         </a:xfrm>
                         <a:prstGeom prst="rect">
                           <a:avLst/>
@@ -7899,19 +8425,7 @@
                               <w:rPr>
                                 <w:lang w:val="en-US"/>
                               </w:rPr>
-                              <w:t xml:space="preserve">The resulting content is visually labelled with different colors to indicate which operation they </w:t>
-                            </w:r>
-                            <w:r>
-                              <w:rPr>
-                                <w:lang w:val="en-US"/>
-                              </w:rPr>
-                              <w:t>belong</w:t>
-                            </w:r>
-                            <w:r>
-                              <w:rPr>
-                                <w:lang w:val="en-US"/>
-                              </w:rPr>
-                              <w:t xml:space="preserve"> to. </w:t>
+                              <w:t xml:space="preserve">The resulting content is visually labelled with different colors to indicate which operation they belong to. </w:t>
                             </w:r>
                           </w:p>
                           <w:p>
@@ -7995,11 +8509,7 @@
           </mc:Choice>
           <mc:Fallback>
             <w:pict>
-              <v:shapetype w14:anchorId="4E5B7E5A" id="_x0000_t202" coordsize="21600,21600" o:spt="202" path="m,l,21600r21600,l21600,xe">
-                <v:stroke joinstyle="miter"/>
-                <v:path gradientshapeok="t" o:connecttype="rect"/>
-              </v:shapetype>
-              <v:shape id="Text Box 2" o:spid="_x0000_s1026" type="#_x0000_t202" style="position:absolute;left:0;text-align:left;margin-left:0;margin-top:29.75pt;width:192.5pt;height:346.5pt;z-index:251659264;visibility:visible;mso-wrap-style:square;mso-width-percent:0;mso-height-percent:0;mso-wrap-distance-left:9pt;mso-wrap-distance-top:3.6pt;mso-wrap-distance-right:9pt;mso-wrap-distance-bottom:3.6pt;mso-position-horizontal:left;mso-position-horizontal-relative:margin;mso-position-vertical:absolute;mso-position-vertical-relative:text;mso-width-percent:0;mso-height-percent:0;mso-width-relative:margin;mso-height-relative:margin;v-text-anchor:top" o:gfxdata="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" stroked="f">
+              <v:shape w14:anchorId="4E5B7E5A" id="_x0000_s1028" type="#_x0000_t202" style="position:absolute;left:0;text-align:left;margin-left:0;margin-top:29.75pt;width:235.5pt;height:339pt;z-index:251659264;visibility:visible;mso-wrap-style:square;mso-width-percent:0;mso-height-percent:0;mso-wrap-distance-left:9pt;mso-wrap-distance-top:3.6pt;mso-wrap-distance-right:9pt;mso-wrap-distance-bottom:3.6pt;mso-position-horizontal:left;mso-position-horizontal-relative:margin;mso-position-vertical:absolute;mso-position-vertical-relative:text;mso-width-percent:0;mso-height-percent:0;mso-width-relative:margin;mso-height-relative:margin;v-text-anchor:top" o:gfxdata="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" stroked="f">
                 <v:textbox>
                   <w:txbxContent>
                     <w:p>
@@ -8025,19 +8535,7 @@
                         <w:rPr>
                           <w:lang w:val="en-US"/>
                         </w:rPr>
-                        <w:t xml:space="preserve">The resulting content is visually labelled with different colors to indicate which operation they </w:t>
-                      </w:r>
-                      <w:r>
-                        <w:rPr>
-                          <w:lang w:val="en-US"/>
-                        </w:rPr>
-                        <w:t>belong</w:t>
-                      </w:r>
-                      <w:r>
-                        <w:rPr>
-                          <w:lang w:val="en-US"/>
-                        </w:rPr>
-                        <w:t xml:space="preserve"> to. </w:t>
+                        <w:t xml:space="preserve">The resulting content is visually labelled with different colors to indicate which operation they belong to. </w:t>
                       </w:r>
                     </w:p>
                     <w:p>
@@ -8134,9 +8632,124 @@
           <w:sz w:val="40"/>
           <w:szCs w:val="40"/>
         </w:rPr>
+        <w:br/>
+      </w:r>
+      <w:r>
+        <w:rPr>
+          <w:noProof/>
+        </w:rPr>
         <w:drawing>
-          <wp:inline distT="0" distB="0" distL="0" distR="0" wp14:anchorId="298087C4" wp14:editId="24F54DC4">
-            <wp:extent cx="3086100" cy="250964"/>
+          <wp:inline distT="0" distB="0" distL="0" distR="0" wp14:anchorId="34613006" wp14:editId="6A5EF3EB">
+            <wp:extent cx="2514600" cy="900601"/>
+            <wp:effectExtent l="0" t="0" r="0" b="0"/>
+            <wp:docPr id="325042846" name="Picture 1" descr="A group of rectangular boxes with text&#10;&#10;Description automatically generated"/>
+            <wp:cNvGraphicFramePr>
+              <a:graphicFrameLocks xmlns:a="http://schemas.openxmlformats.org/drawingml/2006/main" noChangeAspect="1"/>
+            </wp:cNvGraphicFramePr>
+            <a:graphic xmlns:a="http://schemas.openxmlformats.org/drawingml/2006/main">
+              <a:graphicData uri="http://schemas.openxmlformats.org/drawingml/2006/picture">
+                <pic:pic xmlns:pic="http://schemas.openxmlformats.org/drawingml/2006/picture">
+                  <pic:nvPicPr>
+                    <pic:cNvPr id="325042846" name="Picture 1" descr="A group of rectangular boxes with text&#10;&#10;Description automatically generated"/>
+                    <pic:cNvPicPr/>
+                  </pic:nvPicPr>
+                  <pic:blipFill>
+                    <a:blip r:embed="rId15"/>
+                    <a:stretch>
+                      <a:fillRect/>
+                    </a:stretch>
+                  </pic:blipFill>
+                  <pic:spPr>
+                    <a:xfrm>
+                      <a:off x="0" y="0"/>
+                      <a:ext cx="2529150" cy="905812"/>
+                    </a:xfrm>
+                    <a:prstGeom prst="rect">
+                      <a:avLst/>
+                    </a:prstGeom>
+                  </pic:spPr>
+                </pic:pic>
+              </a:graphicData>
+            </a:graphic>
+          </wp:inline>
+        </w:drawing>
+      </w:r>
+      <w:r>
+        <w:rPr>
+          <w:noProof/>
+        </w:rPr>
+        <w:t xml:space="preserve"> </w:t>
+      </w:r>
+    </w:p>
+    <w:p>
+      <w:pPr>
+        <w:pStyle w:val="ListParagraph"/>
+        <w:ind w:left="360"/>
+        <w:rPr>
+          <w:rFonts w:asciiTheme="majorHAnsi" w:eastAsiaTheme="majorEastAsia" w:hAnsiTheme="majorHAnsi" w:cstheme="majorBidi"/>
+          <w:color w:val="0F4761" w:themeColor="accent1" w:themeShade="BF"/>
+          <w:sz w:val="40"/>
+          <w:szCs w:val="40"/>
+          <w:lang w:val="en-US"/>
+        </w:rPr>
+      </w:pPr>
+      <w:r>
+        <w:rPr>
+          <w:noProof/>
+        </w:rPr>
+        <w:drawing>
+          <wp:inline distT="0" distB="0" distL="0" distR="0" wp14:anchorId="52FEEC3C" wp14:editId="3D7367B9">
+            <wp:extent cx="2619375" cy="3358676"/>
+            <wp:effectExtent l="0" t="0" r="0" b="0"/>
+            <wp:docPr id="1276557989" name="Picture 1" descr="A screenshot of a computer screen&#10;&#10;Description automatically generated"/>
+            <wp:cNvGraphicFramePr>
+              <a:graphicFrameLocks xmlns:a="http://schemas.openxmlformats.org/drawingml/2006/main" noChangeAspect="1"/>
+            </wp:cNvGraphicFramePr>
+            <a:graphic xmlns:a="http://schemas.openxmlformats.org/drawingml/2006/main">
+              <a:graphicData uri="http://schemas.openxmlformats.org/drawingml/2006/picture">
+                <pic:pic xmlns:pic="http://schemas.openxmlformats.org/drawingml/2006/picture">
+                  <pic:nvPicPr>
+                    <pic:cNvPr id="1276557989" name="Picture 1" descr="A screenshot of a computer screen&#10;&#10;Description automatically generated"/>
+                    <pic:cNvPicPr/>
+                  </pic:nvPicPr>
+                  <pic:blipFill>
+                    <a:blip r:embed="rId16"/>
+                    <a:stretch>
+                      <a:fillRect/>
+                    </a:stretch>
+                  </pic:blipFill>
+                  <pic:spPr>
+                    <a:xfrm>
+                      <a:off x="0" y="0"/>
+                      <a:ext cx="2641239" cy="3386710"/>
+                    </a:xfrm>
+                    <a:prstGeom prst="rect">
+                      <a:avLst/>
+                    </a:prstGeom>
+                  </pic:spPr>
+                </pic:pic>
+              </a:graphicData>
+            </a:graphic>
+          </wp:inline>
+        </w:drawing>
+      </w:r>
+      <w:r>
+        <w:rPr>
+          <w:noProof/>
+        </w:rPr>
+        <w:t xml:space="preserve"> </w:t>
+      </w:r>
+      <w:r>
+        <w:rPr>
+          <w:rFonts w:asciiTheme="majorHAnsi" w:eastAsiaTheme="majorEastAsia" w:hAnsiTheme="majorHAnsi" w:cstheme="majorBidi"/>
+          <w:noProof/>
+          <w:color w:val="0F4761" w:themeColor="accent1" w:themeShade="BF"/>
+          <w:sz w:val="40"/>
+          <w:szCs w:val="40"/>
+        </w:rPr>
+        <w:drawing>
+          <wp:inline distT="0" distB="0" distL="0" distR="0" wp14:anchorId="6DCA9763" wp14:editId="724C851C">
+            <wp:extent cx="2590800" cy="210686"/>
             <wp:effectExtent l="0" t="0" r="0" b="0"/>
             <wp:docPr id="57559955" name="Picture 1"/>
             <wp:cNvGraphicFramePr>
@@ -8150,7 +8763,7 @@
                     <pic:cNvPicPr/>
                   </pic:nvPicPr>
                   <pic:blipFill>
-                    <a:blip r:embed="rId15"/>
+                    <a:blip r:embed="rId17"/>
                     <a:stretch>
                       <a:fillRect/>
                     </a:stretch>
@@ -8158,7 +8771,7 @@
                   <pic:spPr>
                     <a:xfrm>
                       <a:off x="0" y="0"/>
-                      <a:ext cx="3163220" cy="257235"/>
+                      <a:ext cx="2654071" cy="215831"/>
                     </a:xfrm>
                     <a:prstGeom prst="rect">
                       <a:avLst/>
@@ -8170,24 +8783,52 @@
           </wp:inline>
         </w:drawing>
       </w:r>
-      <w:r>
+    </w:p>
+    <w:p>
+      <w:pPr>
+        <w:pStyle w:val="ListParagraph"/>
+        <w:numPr>
+          <w:ilvl w:val="0"/>
+          <w:numId w:val="18"/>
+        </w:numPr>
         <w:rPr>
           <w:rFonts w:asciiTheme="majorHAnsi" w:eastAsiaTheme="majorEastAsia" w:hAnsiTheme="majorHAnsi" w:cstheme="majorBidi"/>
           <w:color w:val="0F4761" w:themeColor="accent1" w:themeShade="BF"/>
-          <w:sz w:val="40"/>
-          <w:szCs w:val="40"/>
-        </w:rPr>
-        <w:br/>
-      </w:r>
-      <w:r>
-        <w:rPr>
+          <w:sz w:val="32"/>
+          <w:szCs w:val="32"/>
           <w:lang w:val="en-US"/>
         </w:rPr>
+      </w:pPr>
+      <w:r>
+        <w:rPr>
+          <w:rFonts w:asciiTheme="majorHAnsi" w:eastAsiaTheme="majorEastAsia" w:hAnsiTheme="majorHAnsi" w:cstheme="majorBidi"/>
+          <w:color w:val="0F4761" w:themeColor="accent1" w:themeShade="BF"/>
+          <w:sz w:val="32"/>
+          <w:szCs w:val="32"/>
+          <w:lang w:val="en-US"/>
+        </w:rPr>
+        <w:t>Keywords Table</w:t>
+      </w:r>
+    </w:p>
+    <w:p>
+      <w:bookmarkStart w:id="25" w:name="_Hlk165793574"/>
+      <w:r>
+        <w:rPr>
+          <w:lang w:val="en-US"/>
+        </w:rPr>
         <w:drawing>
-          <wp:inline distT="0" distB="0" distL="0" distR="0" wp14:anchorId="56B2FC9B" wp14:editId="2953ECFA">
-            <wp:extent cx="3124200" cy="1103473"/>
-            <wp:effectExtent l="0" t="0" r="0" b="1905"/>
-            <wp:docPr id="529520733" name="Picture 1" descr="A screenshot of a computer&#10;&#10;Description automatically generated"/>
+          <wp:anchor distT="0" distB="0" distL="114300" distR="114300" simplePos="0" relativeHeight="251660288" behindDoc="0" locked="0" layoutInCell="1" allowOverlap="1" wp14:anchorId="6565DC92" wp14:editId="555DBB11">
+            <wp:simplePos x="0" y="0"/>
+            <wp:positionH relativeFrom="margin">
+              <wp:align>right</wp:align>
+            </wp:positionH>
+            <wp:positionV relativeFrom="paragraph">
+              <wp:posOffset>6350</wp:posOffset>
+            </wp:positionV>
+            <wp:extent cx="2541270" cy="813435"/>
+            <wp:effectExtent l="0" t="0" r="0" b="5715"/>
+            <wp:wrapSquare wrapText="bothSides"/>
+            <wp:docPr id="1318355454" name="Picture 1" descr="A screenshot of a phone&#10;&#10;Description automatically generated"/>
             <wp:cNvGraphicFramePr>
               <a:graphicFrameLocks xmlns:a="http://schemas.openxmlformats.org/drawingml/2006/main" noChangeAspect="1"/>
             </wp:cNvGraphicFramePr>
@@ -8195,11 +8836,17 @@
               <a:graphicData uri="http://schemas.openxmlformats.org/drawingml/2006/picture">
                 <pic:pic xmlns:pic="http://schemas.openxmlformats.org/drawingml/2006/picture">
                   <pic:nvPicPr>
-                    <pic:cNvPr id="529520733" name="Picture 1" descr="A screenshot of a computer&#10;&#10;Description automatically generated"/>
+                    <pic:cNvPr id="1318355454" name="Picture 1" descr="A screenshot of a phone&#10;&#10;Description automatically generated"/>
                     <pic:cNvPicPr/>
                   </pic:nvPicPr>
                   <pic:blipFill>
-                    <a:blip r:embed="rId16"/>
+                    <a:blip r:embed="rId18" cstate="print">
+                      <a:extLst>
+                        <a:ext uri="{28A0092B-C50C-407E-A947-70E740481C1C}">
+                          <a14:useLocalDpi xmlns:a14="http://schemas.microsoft.com/office/drawing/2010/main" val="0"/>
+                        </a:ext>
+                      </a:extLst>
+                    </a:blip>
                     <a:stretch>
                       <a:fillRect/>
                     </a:stretch>
@@ -8207,7 +8854,7 @@
                   <pic:spPr>
                     <a:xfrm>
                       <a:off x="0" y="0"/>
-                      <a:ext cx="3138351" cy="1108471"/>
+                      <a:ext cx="2541270" cy="813435"/>
                     </a:xfrm>
                     <a:prstGeom prst="rect">
                       <a:avLst/>
@@ -8216,72 +8863,79 @@
                 </pic:pic>
               </a:graphicData>
             </a:graphic>
-          </wp:inline>
+            <wp14:sizeRelH relativeFrom="margin">
+              <wp14:pctWidth>0</wp14:pctWidth>
+            </wp14:sizeRelH>
+            <wp14:sizeRelV relativeFrom="margin">
+              <wp14:pctHeight>0</wp14:pctHeight>
+            </wp14:sizeRelV>
+          </wp:anchor>
         </w:drawing>
       </w:r>
       <w:r>
         <w:rPr>
-          <w:noProof/>
-        </w:rPr>
+          <w:lang w:val="en-US"/>
+        </w:rPr>
+        <w:t>The keywords table</w:t>
+      </w:r>
+      <w:r>
+        <w:t xml:space="preserve"> provides a list of stemmed keywords with </w:t>
+      </w:r>
+      <w:r>
+        <w:t xml:space="preserve">the </w:t>
+      </w:r>
+      <w:r>
+        <w:t xml:space="preserve">highest </w:t>
+      </w:r>
+      <w:r>
+        <w:t>f</w:t>
+      </w:r>
+      <w:r>
+        <w:t xml:space="preserve">requency or TFIDF </w:t>
+      </w:r>
+      <w:r>
+        <w:t>scores and</w:t>
+      </w:r>
+      <w:r>
+        <w:t xml:space="preserve"> user</w:t>
+      </w:r>
+      <w:r>
+        <w:t>s</w:t>
+      </w:r>
+      <w:r>
         <w:t xml:space="preserve"> </w:t>
       </w:r>
-    </w:p>
-    <w:p>
-      <w:pPr>
-        <w:pStyle w:val="ListParagraph"/>
-        <w:ind w:left="360"/>
-        <w:rPr>
-          <w:rFonts w:asciiTheme="majorHAnsi" w:eastAsiaTheme="majorEastAsia" w:hAnsiTheme="majorHAnsi" w:cstheme="majorBidi"/>
-          <w:color w:val="0F4761" w:themeColor="accent1" w:themeShade="BF"/>
-          <w:sz w:val="40"/>
-          <w:szCs w:val="40"/>
-          <w:lang w:val="en-US"/>
-        </w:rPr>
-      </w:pPr>
-      <w:r>
-        <w:drawing>
-          <wp:inline distT="0" distB="0" distL="0" distR="0" wp14:anchorId="681E16ED" wp14:editId="34D1A5D9">
-            <wp:extent cx="2528570" cy="3038475"/>
-            <wp:effectExtent l="0" t="0" r="5080" b="9525"/>
-            <wp:docPr id="2128319340" name="Picture 1" descr="A screenshot of a computer&#10;&#10;Description automatically generated"/>
-            <wp:cNvGraphicFramePr>
-              <a:graphicFrameLocks xmlns:a="http://schemas.openxmlformats.org/drawingml/2006/main" noChangeAspect="1"/>
-            </wp:cNvGraphicFramePr>
-            <a:graphic xmlns:a="http://schemas.openxmlformats.org/drawingml/2006/main">
-              <a:graphicData uri="http://schemas.openxmlformats.org/drawingml/2006/picture">
-                <pic:pic xmlns:pic="http://schemas.openxmlformats.org/drawingml/2006/picture">
-                  <pic:nvPicPr>
-                    <pic:cNvPr id="2128319340" name="Picture 1" descr="A screenshot of a computer&#10;&#10;Description automatically generated"/>
-                    <pic:cNvPicPr/>
-                  </pic:nvPicPr>
-                  <pic:blipFill>
-                    <a:blip r:embed="rId17"/>
-                    <a:stretch>
-                      <a:fillRect/>
-                    </a:stretch>
-                  </pic:blipFill>
-                  <pic:spPr>
-                    <a:xfrm>
-                      <a:off x="0" y="0"/>
-                      <a:ext cx="2533540" cy="3044447"/>
-                    </a:xfrm>
-                    <a:prstGeom prst="rect">
-                      <a:avLst/>
-                    </a:prstGeom>
-                  </pic:spPr>
-                </pic:pic>
-              </a:graphicData>
-            </a:graphic>
-          </wp:inline>
-        </w:drawing>
-      </w:r>
-      <w:r>
-        <w:rPr>
-          <w:noProof/>
-        </w:rPr>
-        <w:t xml:space="preserve"> </w:t>
-      </w:r>
-    </w:p>
+      <w:r>
+        <w:t xml:space="preserve">then </w:t>
+      </w:r>
+      <w:r>
+        <w:t>submit these keywords directly into the query</w:t>
+      </w:r>
+      <w:r>
+        <w:t xml:space="preserve">. </w:t>
+      </w:r>
+    </w:p>
+    <w:p>
+      <w:r>
+        <w:t>Besides, u</w:t>
+      </w:r>
+      <w:r>
+        <w:t>ser</w:t>
+      </w:r>
+      <w:r>
+        <w:t>s</w:t>
+      </w:r>
+      <w:r>
+        <w:t xml:space="preserve"> can also </w:t>
+      </w:r>
+      <w:r>
+        <w:t>modify the number of keywords displayed according to their specific needs</w:t>
+      </w:r>
+      <w:r>
+        <w:t>.</w:t>
+      </w:r>
+    </w:p>
+    <w:bookmarkEnd w:id="25"/>
     <w:p>
       <w:pPr>
         <w:pStyle w:val="ListParagraph"/>
@@ -8305,85 +8959,9 @@
           <w:szCs w:val="32"/>
           <w:lang w:val="en-US"/>
         </w:rPr>
-        <w:t>Keywords Table</w:t>
-      </w:r>
-    </w:p>
-    <w:p>
-      <w:bookmarkStart w:id="25" w:name="_Hlk165793574"/>
-      <w:r>
-        <w:rPr>
-          <w:lang w:val="en-US"/>
-        </w:rPr>
-        <w:t>The keywords table</w:t>
-      </w:r>
-      <w:r>
-        <w:t xml:space="preserve"> provides a list of stemmed keywords with </w:t>
-      </w:r>
-      <w:r>
-        <w:t xml:space="preserve">the </w:t>
-      </w:r>
-      <w:r>
-        <w:t xml:space="preserve">highest </w:t>
-      </w:r>
-      <w:r>
-        <w:t>f</w:t>
-      </w:r>
-      <w:r>
-        <w:t xml:space="preserve">requency or TFIDF </w:t>
-      </w:r>
-      <w:r>
-        <w:t>scores and</w:t>
-      </w:r>
-      <w:r>
-        <w:t xml:space="preserve"> user</w:t>
-      </w:r>
-      <w:r>
-        <w:t>s</w:t>
-      </w:r>
-      <w:r>
-        <w:t xml:space="preserve"> </w:t>
-      </w:r>
-      <w:r>
-        <w:t xml:space="preserve">then </w:t>
-      </w:r>
-      <w:r>
-        <w:t>submit</w:t>
-      </w:r>
-      <w:r>
-        <w:t xml:space="preserve"> these keywords directly into the query</w:t>
-      </w:r>
-      <w:r>
-        <w:t xml:space="preserve">. </w:t>
-      </w:r>
-    </w:p>
-    <w:p>
-      <w:r>
-        <w:t>Besides, u</w:t>
-      </w:r>
-      <w:r>
-        <w:t>ser</w:t>
-      </w:r>
-      <w:r>
-        <w:t>s</w:t>
-      </w:r>
-      <w:r>
-        <w:t xml:space="preserve"> can also </w:t>
-      </w:r>
-      <w:r>
-        <w:t>modify the number of keywords displayed according to their specific needs</w:t>
-      </w:r>
-      <w:r>
-        <w:t>.</w:t>
-      </w:r>
-    </w:p>
-    <w:bookmarkEnd w:id="25"/>
-    <w:p>
-      <w:pPr>
-        <w:pStyle w:val="ListParagraph"/>
-        <w:numPr>
-          <w:ilvl w:val="0"/>
-          <w:numId w:val="18"/>
-        </w:numPr>
+        <w:t>Get Similar Page</w:t>
+      </w:r>
+      <w:r>
         <w:rPr>
           <w:rFonts w:asciiTheme="majorHAnsi" w:eastAsiaTheme="majorEastAsia" w:hAnsiTheme="majorHAnsi" w:cstheme="majorBidi"/>
           <w:color w:val="0F4761" w:themeColor="accent1" w:themeShade="BF"/>
@@ -8391,7 +8969,8 @@
           <w:szCs w:val="32"/>
           <w:lang w:val="en-US"/>
         </w:rPr>
-      </w:pPr>
+        <w:t>s</w:t>
+      </w:r>
       <w:r>
         <w:rPr>
           <w:rFonts w:asciiTheme="majorHAnsi" w:eastAsiaTheme="majorEastAsia" w:hAnsiTheme="majorHAnsi" w:cstheme="majorBidi"/>
@@ -8400,58 +8979,32 @@
           <w:szCs w:val="32"/>
           <w:lang w:val="en-US"/>
         </w:rPr>
-        <w:t>Get Similar Page</w:t>
-      </w:r>
-      <w:r>
-        <w:rPr>
-          <w:rFonts w:asciiTheme="majorHAnsi" w:eastAsiaTheme="majorEastAsia" w:hAnsiTheme="majorHAnsi" w:cstheme="majorBidi"/>
-          <w:color w:val="0F4761" w:themeColor="accent1" w:themeShade="BF"/>
-          <w:sz w:val="32"/>
-          <w:szCs w:val="32"/>
+        <w:t xml:space="preserve"> Button</w:t>
+      </w:r>
+    </w:p>
+    <w:p>
+      <w:pPr>
+        <w:rPr>
           <w:lang w:val="en-US"/>
         </w:rPr>
-        <w:t>s</w:t>
-      </w:r>
-      <w:r>
-        <w:rPr>
-          <w:rFonts w:asciiTheme="majorHAnsi" w:eastAsiaTheme="majorEastAsia" w:hAnsiTheme="majorHAnsi" w:cstheme="majorBidi"/>
-          <w:color w:val="0F4761" w:themeColor="accent1" w:themeShade="BF"/>
-          <w:sz w:val="32"/>
-          <w:szCs w:val="32"/>
-          <w:lang w:val="en-US"/>
-        </w:rPr>
-        <w:t xml:space="preserve"> Button</w:t>
-      </w:r>
-    </w:p>
-    <w:p>
-      <w:pPr>
-        <w:rPr>
-          <w:lang w:val="en-US"/>
-        </w:rPr>
       </w:pPr>
       <w:r>
         <w:t xml:space="preserve">The “Get Similar Pages” button is attached to each of the resulted page, it </w:t>
       </w:r>
       <w:r>
-        <w:t xml:space="preserve">automatically </w:t>
-      </w:r>
-      <w:r>
-        <w:t>submits</w:t>
-      </w:r>
-      <w:r>
-        <w:t xml:space="preserve"> the most frequent word found within that specific page as a new query</w:t>
+        <w:t>automatically submits the most frequent word found within that specific page as a new query</w:t>
       </w:r>
       <w:r>
         <w:t>.</w:t>
       </w:r>
     </w:p>
     <w:sectPr>
-      <w:headerReference w:type="even" r:id="rId18"/>
-      <w:headerReference w:type="default" r:id="rId19"/>
-      <w:footerReference w:type="even" r:id="rId20"/>
-      <w:footerReference w:type="default" r:id="rId21"/>
-      <w:headerReference w:type="first" r:id="rId22"/>
-      <w:footerReference w:type="first" r:id="rId23"/>
+      <w:headerReference w:type="even" r:id="rId19"/>
+      <w:headerReference w:type="default" r:id="rId20"/>
+      <w:footerReference w:type="even" r:id="rId21"/>
+      <w:footerReference w:type="default" r:id="rId22"/>
+      <w:headerReference w:type="first" r:id="rId23"/>
+      <w:footerReference w:type="first" r:id="rId24"/>
       <w:pgSz w:w="11906" w:h="16838"/>
       <w:pgMar w:top="1440" w:right="1440" w:bottom="1440" w:left="1440" w:header="708" w:footer="708" w:gutter="0"/>
       <w:cols w:space="708"/>
@@ -12156,6 +12709,10 @@
 </file>
 
 <file path=customXml/item1.xml><?xml version="1.0" encoding="utf-8"?>
+<b:Sources xmlns:b="http://schemas.openxmlformats.org/officeDocument/2006/bibliography" xmlns="http://schemas.openxmlformats.org/officeDocument/2006/bibliography" SelectedStyle="\APASixthEditionOfficeOnline.xsl" StyleName="APA" Version="6"/>
+</file>
+
+<file path=customXml/item2.xml><?xml version="1.0" encoding="utf-8"?>
 <?mso-contentType ?>
 <FormTemplates xmlns="http://schemas.microsoft.com/sharepoint/v3/contenttype/forms">
   <Display>DocumentLibraryForm</Display>
@@ -12164,11 +12721,18 @@
 </FormTemplates>
 </file>
 
-<file path=customXml/item2.xml><?xml version="1.0" encoding="utf-8"?>
-<b:Sources xmlns:b="http://schemas.openxmlformats.org/officeDocument/2006/bibliography" xmlns="http://schemas.openxmlformats.org/officeDocument/2006/bibliography" SelectedStyle="\APASixthEditionOfficeOnline.xsl" StyleName="APA" Version="6"/>
+<file path=customXml/item3.xml><?xml version="1.0" encoding="utf-8"?>
+<p:properties xmlns:p="http://schemas.microsoft.com/office/2006/metadata/properties" xmlns:xsi="http://www.w3.org/2001/XMLSchema-instance" xmlns:pc="http://schemas.microsoft.com/office/infopath/2007/PartnerControls">
+  <documentManagement>
+    <TaxCatchAll xmlns="d1484eb4-e133-44e3-8899-35de8f5516ef" xsi:nil="true"/>
+    <lcf76f155ced4ddcb4097134ff3c332f xmlns="1d195986-dce8-4c47-b6d7-74a11e4fe55c">
+      <Terms xmlns="http://schemas.microsoft.com/office/infopath/2007/PartnerControls"/>
+    </lcf76f155ced4ddcb4097134ff3c332f>
+  </documentManagement>
+</p:properties>
 </file>
 
-<file path=customXml/item3.xml><?xml version="1.0" encoding="utf-8"?>
+<file path=customXml/item4.xml><?xml version="1.0" encoding="utf-8"?>
 <ct:contentTypeSchema xmlns:ct="http://schemas.microsoft.com/office/2006/metadata/contentType" xmlns:ma="http://schemas.microsoft.com/office/2006/metadata/properties/metaAttributes" ct:_="" ma:_="" ma:contentTypeName="Document" ma:contentTypeID="0x01010033A830E154B3A148BE147CCF4FB0FD9A" ma:contentTypeVersion="15" ma:contentTypeDescription="Create a new document." ma:contentTypeScope="" ma:versionID="4b96867c22737b9da83b7fea5fe332e1">
   <xsd:schema xmlns:xsd="http://www.w3.org/2001/XMLSchema" xmlns:xs="http://www.w3.org/2001/XMLSchema" xmlns:p="http://schemas.microsoft.com/office/2006/metadata/properties" xmlns:ns2="1d195986-dce8-4c47-b6d7-74a11e4fe55c" xmlns:ns3="d1484eb4-e133-44e3-8899-35de8f5516ef" targetNamespace="http://schemas.microsoft.com/office/2006/metadata/properties" ma:root="true" ma:fieldsID="7daebb6ab749459d9291ba635f0deaaf" ns2:_="" ns3:_="">
     <xsd:import namespace="1d195986-dce8-4c47-b6d7-74a11e4fe55c"/>
@@ -12403,18 +12967,15 @@
 </ct:contentTypeSchema>
 </file>
 
-<file path=customXml/item4.xml><?xml version="1.0" encoding="utf-8"?>
-<p:properties xmlns:p="http://schemas.microsoft.com/office/2006/metadata/properties" xmlns:xsi="http://www.w3.org/2001/XMLSchema-instance" xmlns:pc="http://schemas.microsoft.com/office/infopath/2007/PartnerControls">
-  <documentManagement>
-    <TaxCatchAll xmlns="d1484eb4-e133-44e3-8899-35de8f5516ef" xsi:nil="true"/>
-    <lcf76f155ced4ddcb4097134ff3c332f xmlns="1d195986-dce8-4c47-b6d7-74a11e4fe55c">
-      <Terms xmlns="http://schemas.microsoft.com/office/infopath/2007/PartnerControls"/>
-    </lcf76f155ced4ddcb4097134ff3c332f>
-  </documentManagement>
-</p:properties>
+<file path=customXml/itemProps1.xml><?xml version="1.0" encoding="utf-8"?>
+<ds:datastoreItem xmlns:ds="http://schemas.openxmlformats.org/officeDocument/2006/customXml" ds:itemID="{D5141600-78BE-4F36-88F1-07ED609E111D}">
+  <ds:schemaRefs>
+    <ds:schemaRef ds:uri="http://schemas.openxmlformats.org/officeDocument/2006/bibliography"/>
+  </ds:schemaRefs>
+</ds:datastoreItem>
 </file>
 
-<file path=customXml/itemProps1.xml><?xml version="1.0" encoding="utf-8"?>
+<file path=customXml/itemProps2.xml><?xml version="1.0" encoding="utf-8"?>
 <ds:datastoreItem xmlns:ds="http://schemas.openxmlformats.org/officeDocument/2006/customXml" ds:itemID="{97766103-F4C4-41BA-83A7-C64351BF3AE9}">
   <ds:schemaRefs>
     <ds:schemaRef ds:uri="http://schemas.microsoft.com/sharepoint/v3/contenttype/forms"/>
@@ -12422,15 +12983,18 @@
 </ds:datastoreItem>
 </file>
 
-<file path=customXml/itemProps2.xml><?xml version="1.0" encoding="utf-8"?>
-<ds:datastoreItem xmlns:ds="http://schemas.openxmlformats.org/officeDocument/2006/customXml" ds:itemID="{D5141600-78BE-4F36-88F1-07ED609E111D}">
+<file path=customXml/itemProps3.xml><?xml version="1.0" encoding="utf-8"?>
+<ds:datastoreItem xmlns:ds="http://schemas.openxmlformats.org/officeDocument/2006/customXml" ds:itemID="{DC0FF949-E0C5-4AAF-BC0B-94517F7D0B78}">
   <ds:schemaRefs>
-    <ds:schemaRef ds:uri="http://schemas.openxmlformats.org/officeDocument/2006/bibliography"/>
+    <ds:schemaRef ds:uri="http://schemas.microsoft.com/office/2006/metadata/properties"/>
+    <ds:schemaRef ds:uri="http://schemas.microsoft.com/office/infopath/2007/PartnerControls"/>
+    <ds:schemaRef ds:uri="d1484eb4-e133-44e3-8899-35de8f5516ef"/>
+    <ds:schemaRef ds:uri="1d195986-dce8-4c47-b6d7-74a11e4fe55c"/>
   </ds:schemaRefs>
 </ds:datastoreItem>
 </file>
 
-<file path=customXml/itemProps3.xml><?xml version="1.0" encoding="utf-8"?>
+<file path=customXml/itemProps4.xml><?xml version="1.0" encoding="utf-8"?>
 <ds:datastoreItem xmlns:ds="http://schemas.openxmlformats.org/officeDocument/2006/customXml" ds:itemID="{A18268CA-D27A-4A09-8D13-492C2B865C26}">
   <ds:schemaRefs>
     <ds:schemaRef ds:uri="http://schemas.microsoft.com/office/2006/metadata/contentType"/>
@@ -12447,15 +13011,4 @@
     <ds:schemaRef ds:uri="http://schemas.microsoft.com/internal/obd"/>
   </ds:schemaRefs>
 </ds:datastoreItem>
-</file>
-
-<file path=customXml/itemProps4.xml><?xml version="1.0" encoding="utf-8"?>
-<ds:datastoreItem xmlns:ds="http://schemas.openxmlformats.org/officeDocument/2006/customXml" ds:itemID="{DC0FF949-E0C5-4AAF-BC0B-94517F7D0B78}">
-  <ds:schemaRefs>
-    <ds:schemaRef ds:uri="http://schemas.microsoft.com/office/2006/metadata/properties"/>
-    <ds:schemaRef ds:uri="http://schemas.microsoft.com/office/infopath/2007/PartnerControls"/>
-    <ds:schemaRef ds:uri="d1484eb4-e133-44e3-8899-35de8f5516ef"/>
-    <ds:schemaRef ds:uri="1d195986-dce8-4c47-b6d7-74a11e4fe55c"/>
-  </ds:schemaRefs>
-</ds:datastoreItem>
 </file>
</xml_diff>

<commit_message>
updated doc and video
</commit_message>
<xml_diff>
--- a/docs/COMP4321 Project Report.docx
+++ b/docs/COMP4321 Project Report.docx
@@ -8089,16 +8089,7 @@
                                 <w:szCs w:val="16"/>
                                 <w:lang w:val="en-US"/>
                               </w:rPr>
-                              <w:t>Remove</w:t>
-                            </w:r>
-                            <w:r>
-                              <w:rPr>
-                                <w:color w:val="FF0000"/>
-                                <w:sz w:val="16"/>
-                                <w:szCs w:val="16"/>
-                                <w:lang w:val="en-US"/>
-                              </w:rPr>
-                              <w:t xml:space="preserve"> Specific Item</w:t>
+                              <w:t>Remove Specific Item</w:t>
                             </w:r>
                           </w:p>
                         </w:txbxContent>
@@ -8139,16 +8130,7 @@
                           <w:szCs w:val="16"/>
                           <w:lang w:val="en-US"/>
                         </w:rPr>
-                        <w:t>Remove</w:t>
-                      </w:r>
-                      <w:r>
-                        <w:rPr>
-                          <w:color w:val="FF0000"/>
-                          <w:sz w:val="16"/>
-                          <w:szCs w:val="16"/>
-                          <w:lang w:val="en-US"/>
-                        </w:rPr>
-                        <w:t xml:space="preserve"> Specific Item</w:t>
+                        <w:t>Remove Specific Item</w:t>
                       </w:r>
                     </w:p>
                   </w:txbxContent>
@@ -8412,7 +8394,25 @@
                               <w:rPr>
                                 <w:lang w:val="en-US"/>
                               </w:rPr>
-                              <w:t>The user's search results can be conveniently stored in local storage, allowing them to preview and perform multiple AND/OR operations to filter the results.</w:t>
+                              <w:t>The user's search results can be conveniently stored in local storage</w:t>
+                            </w:r>
+                            <w:r>
+                              <w:rPr>
+                                <w:lang w:val="en-US"/>
+                              </w:rPr>
+                              <w:t xml:space="preserve">, which </w:t>
+                            </w:r>
+                            <w:r>
+                              <w:rPr>
+                                <w:lang w:val="en-US"/>
+                              </w:rPr>
+                              <w:t>remain in the browser after the session ends</w:t>
+                            </w:r>
+                            <w:r>
+                              <w:rPr>
+                                <w:lang w:val="en-US"/>
+                              </w:rPr>
+                              <w:t>, allowing them to preview and perform multiple AND/OR operations to filter the results.</w:t>
                             </w:r>
                           </w:p>
                           <w:p>
@@ -8522,7 +8522,25 @@
                         <w:rPr>
                           <w:lang w:val="en-US"/>
                         </w:rPr>
-                        <w:t>The user's search results can be conveniently stored in local storage, allowing them to preview and perform multiple AND/OR operations to filter the results.</w:t>
+                        <w:t>The user's search results can be conveniently stored in local storage</w:t>
+                      </w:r>
+                      <w:r>
+                        <w:rPr>
+                          <w:lang w:val="en-US"/>
+                        </w:rPr>
+                        <w:t xml:space="preserve">, which </w:t>
+                      </w:r>
+                      <w:r>
+                        <w:rPr>
+                          <w:lang w:val="en-US"/>
+                        </w:rPr>
+                        <w:t>remain in the browser after the session ends</w:t>
+                      </w:r>
+                      <w:r>
+                        <w:rPr>
+                          <w:lang w:val="en-US"/>
+                        </w:rPr>
+                        <w:t>, allowing them to preview and perform multiple AND/OR operations to filter the results.</w:t>
                       </w:r>
                     </w:p>
                     <w:p>
@@ -8814,10 +8832,11 @@
       <w:bookmarkStart w:id="25" w:name="_Hlk165793574"/>
       <w:r>
         <w:rPr>
+          <w:noProof/>
           <w:lang w:val="en-US"/>
         </w:rPr>
         <w:drawing>
-          <wp:anchor distT="0" distB="0" distL="114300" distR="114300" simplePos="0" relativeHeight="251660288" behindDoc="0" locked="0" layoutInCell="1" allowOverlap="1" wp14:anchorId="6565DC92" wp14:editId="555DBB11">
+          <wp:anchor distT="0" distB="0" distL="114300" distR="114300" simplePos="0" relativeHeight="251660288" behindDoc="0" locked="0" layoutInCell="1" allowOverlap="1" wp14:anchorId="6565DC92" wp14:editId="1D630DC5">
             <wp:simplePos x="0" y="0"/>
             <wp:positionH relativeFrom="margin">
               <wp:align>right</wp:align>
@@ -12709,10 +12728,6 @@
 </file>
 
 <file path=customXml/item1.xml><?xml version="1.0" encoding="utf-8"?>
-<b:Sources xmlns:b="http://schemas.openxmlformats.org/officeDocument/2006/bibliography" xmlns="http://schemas.openxmlformats.org/officeDocument/2006/bibliography" SelectedStyle="\APASixthEditionOfficeOnline.xsl" StyleName="APA" Version="6"/>
-</file>
-
-<file path=customXml/item2.xml><?xml version="1.0" encoding="utf-8"?>
 <?mso-contentType ?>
 <FormTemplates xmlns="http://schemas.microsoft.com/sharepoint/v3/contenttype/forms">
   <Display>DocumentLibraryForm</Display>
@@ -12721,18 +12736,11 @@
 </FormTemplates>
 </file>
 
-<file path=customXml/item3.xml><?xml version="1.0" encoding="utf-8"?>
-<p:properties xmlns:p="http://schemas.microsoft.com/office/2006/metadata/properties" xmlns:xsi="http://www.w3.org/2001/XMLSchema-instance" xmlns:pc="http://schemas.microsoft.com/office/infopath/2007/PartnerControls">
-  <documentManagement>
-    <TaxCatchAll xmlns="d1484eb4-e133-44e3-8899-35de8f5516ef" xsi:nil="true"/>
-    <lcf76f155ced4ddcb4097134ff3c332f xmlns="1d195986-dce8-4c47-b6d7-74a11e4fe55c">
-      <Terms xmlns="http://schemas.microsoft.com/office/infopath/2007/PartnerControls"/>
-    </lcf76f155ced4ddcb4097134ff3c332f>
-  </documentManagement>
-</p:properties>
+<file path=customXml/item2.xml><?xml version="1.0" encoding="utf-8"?>
+<b:Sources xmlns:b="http://schemas.openxmlformats.org/officeDocument/2006/bibliography" xmlns="http://schemas.openxmlformats.org/officeDocument/2006/bibliography" SelectedStyle="\APASixthEditionOfficeOnline.xsl" StyleName="APA" Version="6"/>
 </file>
 
-<file path=customXml/item4.xml><?xml version="1.0" encoding="utf-8"?>
+<file path=customXml/item3.xml><?xml version="1.0" encoding="utf-8"?>
 <ct:contentTypeSchema xmlns:ct="http://schemas.microsoft.com/office/2006/metadata/contentType" xmlns:ma="http://schemas.microsoft.com/office/2006/metadata/properties/metaAttributes" ct:_="" ma:_="" ma:contentTypeName="Document" ma:contentTypeID="0x01010033A830E154B3A148BE147CCF4FB0FD9A" ma:contentTypeVersion="15" ma:contentTypeDescription="Create a new document." ma:contentTypeScope="" ma:versionID="4b96867c22737b9da83b7fea5fe332e1">
   <xsd:schema xmlns:xsd="http://www.w3.org/2001/XMLSchema" xmlns:xs="http://www.w3.org/2001/XMLSchema" xmlns:p="http://schemas.microsoft.com/office/2006/metadata/properties" xmlns:ns2="1d195986-dce8-4c47-b6d7-74a11e4fe55c" xmlns:ns3="d1484eb4-e133-44e3-8899-35de8f5516ef" targetNamespace="http://schemas.microsoft.com/office/2006/metadata/properties" ma:root="true" ma:fieldsID="7daebb6ab749459d9291ba635f0deaaf" ns2:_="" ns3:_="">
     <xsd:import namespace="1d195986-dce8-4c47-b6d7-74a11e4fe55c"/>
@@ -12967,7 +12975,26 @@
 </ct:contentTypeSchema>
 </file>
 
+<file path=customXml/item4.xml><?xml version="1.0" encoding="utf-8"?>
+<p:properties xmlns:p="http://schemas.microsoft.com/office/2006/metadata/properties" xmlns:xsi="http://www.w3.org/2001/XMLSchema-instance" xmlns:pc="http://schemas.microsoft.com/office/infopath/2007/PartnerControls">
+  <documentManagement>
+    <TaxCatchAll xmlns="d1484eb4-e133-44e3-8899-35de8f5516ef" xsi:nil="true"/>
+    <lcf76f155ced4ddcb4097134ff3c332f xmlns="1d195986-dce8-4c47-b6d7-74a11e4fe55c">
+      <Terms xmlns="http://schemas.microsoft.com/office/infopath/2007/PartnerControls"/>
+    </lcf76f155ced4ddcb4097134ff3c332f>
+  </documentManagement>
+</p:properties>
+</file>
+
 <file path=customXml/itemProps1.xml><?xml version="1.0" encoding="utf-8"?>
+<ds:datastoreItem xmlns:ds="http://schemas.openxmlformats.org/officeDocument/2006/customXml" ds:itemID="{97766103-F4C4-41BA-83A7-C64351BF3AE9}">
+  <ds:schemaRefs>
+    <ds:schemaRef ds:uri="http://schemas.microsoft.com/sharepoint/v3/contenttype/forms"/>
+  </ds:schemaRefs>
+</ds:datastoreItem>
+</file>
+
+<file path=customXml/itemProps2.xml><?xml version="1.0" encoding="utf-8"?>
 <ds:datastoreItem xmlns:ds="http://schemas.openxmlformats.org/officeDocument/2006/customXml" ds:itemID="{D5141600-78BE-4F36-88F1-07ED609E111D}">
   <ds:schemaRefs>
     <ds:schemaRef ds:uri="http://schemas.openxmlformats.org/officeDocument/2006/bibliography"/>
@@ -12975,26 +13002,7 @@
 </ds:datastoreItem>
 </file>
 
-<file path=customXml/itemProps2.xml><?xml version="1.0" encoding="utf-8"?>
-<ds:datastoreItem xmlns:ds="http://schemas.openxmlformats.org/officeDocument/2006/customXml" ds:itemID="{97766103-F4C4-41BA-83A7-C64351BF3AE9}">
-  <ds:schemaRefs>
-    <ds:schemaRef ds:uri="http://schemas.microsoft.com/sharepoint/v3/contenttype/forms"/>
-  </ds:schemaRefs>
-</ds:datastoreItem>
-</file>
-
 <file path=customXml/itemProps3.xml><?xml version="1.0" encoding="utf-8"?>
-<ds:datastoreItem xmlns:ds="http://schemas.openxmlformats.org/officeDocument/2006/customXml" ds:itemID="{DC0FF949-E0C5-4AAF-BC0B-94517F7D0B78}">
-  <ds:schemaRefs>
-    <ds:schemaRef ds:uri="http://schemas.microsoft.com/office/2006/metadata/properties"/>
-    <ds:schemaRef ds:uri="http://schemas.microsoft.com/office/infopath/2007/PartnerControls"/>
-    <ds:schemaRef ds:uri="d1484eb4-e133-44e3-8899-35de8f5516ef"/>
-    <ds:schemaRef ds:uri="1d195986-dce8-4c47-b6d7-74a11e4fe55c"/>
-  </ds:schemaRefs>
-</ds:datastoreItem>
-</file>
-
-<file path=customXml/itemProps4.xml><?xml version="1.0" encoding="utf-8"?>
 <ds:datastoreItem xmlns:ds="http://schemas.openxmlformats.org/officeDocument/2006/customXml" ds:itemID="{A18268CA-D27A-4A09-8D13-492C2B865C26}">
   <ds:schemaRefs>
     <ds:schemaRef ds:uri="http://schemas.microsoft.com/office/2006/metadata/contentType"/>
@@ -13011,4 +13019,15 @@
     <ds:schemaRef ds:uri="http://schemas.microsoft.com/internal/obd"/>
   </ds:schemaRefs>
 </ds:datastoreItem>
+</file>
+
+<file path=customXml/itemProps4.xml><?xml version="1.0" encoding="utf-8"?>
+<ds:datastoreItem xmlns:ds="http://schemas.openxmlformats.org/officeDocument/2006/customXml" ds:itemID="{DC0FF949-E0C5-4AAF-BC0B-94517F7D0B78}">
+  <ds:schemaRefs>
+    <ds:schemaRef ds:uri="http://schemas.microsoft.com/office/2006/metadata/properties"/>
+    <ds:schemaRef ds:uri="http://schemas.microsoft.com/office/infopath/2007/PartnerControls"/>
+    <ds:schemaRef ds:uri="d1484eb4-e133-44e3-8899-35de8f5516ef"/>
+    <ds:schemaRef ds:uri="1d195986-dce8-4c47-b6d7-74a11e4fe55c"/>
+  </ds:schemaRefs>
+</ds:datastoreItem>
 </file>
</xml_diff>

<commit_message>
bug-fix on indexer tf-idf
</commit_message>
<xml_diff>
--- a/docs/COMP4321 Project Report.docx
+++ b/docs/COMP4321 Project Report.docx
@@ -366,7 +366,7 @@
             </w:rPr>
             <w:fldChar w:fldCharType="separate"/>
           </w:r>
-          <w:hyperlink w:anchor="_Toc164898212" w:history="1">
+          <w:hyperlink w:anchor="_Toc165982464" w:history="1">
             <w:r>
               <w:rPr>
                 <w:rStyle w:val="Hyperlink"/>
@@ -393,7 +393,7 @@
                 <w:noProof/>
                 <w:webHidden/>
               </w:rPr>
-              <w:instrText xml:space="preserve"> PAGEREF _Toc164898212 \h </w:instrText>
+              <w:instrText xml:space="preserve"> PAGEREF _Toc165982464 \h </w:instrText>
             </w:r>
             <w:r>
               <w:rPr>
@@ -438,7 +438,7 @@
               <w:szCs w:val="24"/>
             </w:rPr>
           </w:pPr>
-          <w:hyperlink w:anchor="_Toc164898213" w:history="1">
+          <w:hyperlink w:anchor="_Toc165982465" w:history="1">
             <w:r>
               <w:rPr>
                 <w:rStyle w:val="Hyperlink"/>
@@ -465,7 +465,7 @@
                 <w:noProof/>
                 <w:webHidden/>
               </w:rPr>
-              <w:instrText xml:space="preserve"> PAGEREF _Toc164898213 \h </w:instrText>
+              <w:instrText xml:space="preserve"> PAGEREF _Toc165982465 \h </w:instrText>
             </w:r>
             <w:r>
               <w:rPr>
@@ -510,7 +510,7 @@
               <w:szCs w:val="24"/>
             </w:rPr>
           </w:pPr>
-          <w:hyperlink w:anchor="_Toc164898214" w:history="1">
+          <w:hyperlink w:anchor="_Toc165982466" w:history="1">
             <w:r>
               <w:rPr>
                 <w:rStyle w:val="Hyperlink"/>
@@ -537,7 +537,7 @@
                 <w:noProof/>
                 <w:webHidden/>
               </w:rPr>
-              <w:instrText xml:space="preserve"> PAGEREF _Toc164898214 \h </w:instrText>
+              <w:instrText xml:space="preserve"> PAGEREF _Toc165982466 \h </w:instrText>
             </w:r>
             <w:r>
               <w:rPr>
@@ -582,7 +582,7 @@
               <w:szCs w:val="24"/>
             </w:rPr>
           </w:pPr>
-          <w:hyperlink w:anchor="_Toc164898215" w:history="1">
+          <w:hyperlink w:anchor="_Toc165982467" w:history="1">
             <w:r>
               <w:rPr>
                 <w:rStyle w:val="Hyperlink"/>
@@ -609,7 +609,7 @@
                 <w:noProof/>
                 <w:webHidden/>
               </w:rPr>
-              <w:instrText xml:space="preserve"> PAGEREF _Toc164898215 \h </w:instrText>
+              <w:instrText xml:space="preserve"> PAGEREF _Toc165982467 \h </w:instrText>
             </w:r>
             <w:r>
               <w:rPr>
@@ -629,7 +629,7 @@
                 <w:noProof/>
                 <w:webHidden/>
               </w:rPr>
-              <w:t>4</w:t>
+              <w:t>3</w:t>
             </w:r>
             <w:r>
               <w:rPr>
@@ -654,7 +654,7 @@
               <w:szCs w:val="24"/>
             </w:rPr>
           </w:pPr>
-          <w:hyperlink w:anchor="_Toc164898216" w:history="1">
+          <w:hyperlink w:anchor="_Toc165982468" w:history="1">
             <w:r>
               <w:rPr>
                 <w:rStyle w:val="Hyperlink"/>
@@ -681,7 +681,7 @@
                 <w:noProof/>
                 <w:webHidden/>
               </w:rPr>
-              <w:instrText xml:space="preserve"> PAGEREF _Toc164898216 \h </w:instrText>
+              <w:instrText xml:space="preserve"> PAGEREF _Toc165982468 \h </w:instrText>
             </w:r>
             <w:r>
               <w:rPr>
@@ -701,7 +701,7 @@
                 <w:noProof/>
                 <w:webHidden/>
               </w:rPr>
-              <w:t>5</w:t>
+              <w:t>4</w:t>
             </w:r>
             <w:r>
               <w:rPr>
@@ -726,7 +726,7 @@
               <w:szCs w:val="24"/>
             </w:rPr>
           </w:pPr>
-          <w:hyperlink w:anchor="_Toc164898217" w:history="1">
+          <w:hyperlink w:anchor="_Toc165982469" w:history="1">
             <w:r>
               <w:rPr>
                 <w:rStyle w:val="Hyperlink"/>
@@ -753,7 +753,7 @@
                 <w:noProof/>
                 <w:webHidden/>
               </w:rPr>
-              <w:instrText xml:space="preserve"> PAGEREF _Toc164898217 \h </w:instrText>
+              <w:instrText xml:space="preserve"> PAGEREF _Toc165982469 \h </w:instrText>
             </w:r>
             <w:r>
               <w:rPr>
@@ -773,7 +773,7 @@
                 <w:noProof/>
                 <w:webHidden/>
               </w:rPr>
-              <w:t>5</w:t>
+              <w:t>4</w:t>
             </w:r>
             <w:r>
               <w:rPr>
@@ -798,7 +798,7 @@
               <w:szCs w:val="24"/>
             </w:rPr>
           </w:pPr>
-          <w:hyperlink w:anchor="_Toc164898218" w:history="1">
+          <w:hyperlink w:anchor="_Toc165982470" w:history="1">
             <w:r>
               <w:rPr>
                 <w:rStyle w:val="Hyperlink"/>
@@ -825,7 +825,7 @@
                 <w:noProof/>
                 <w:webHidden/>
               </w:rPr>
-              <w:instrText xml:space="preserve"> PAGEREF _Toc164898218 \h </w:instrText>
+              <w:instrText xml:space="preserve"> PAGEREF _Toc165982470 \h </w:instrText>
             </w:r>
             <w:r>
               <w:rPr>
@@ -845,7 +845,7 @@
                 <w:noProof/>
                 <w:webHidden/>
               </w:rPr>
-              <w:t>8</w:t>
+              <w:t>6</w:t>
             </w:r>
             <w:r>
               <w:rPr>
@@ -870,7 +870,7 @@
               <w:szCs w:val="24"/>
             </w:rPr>
           </w:pPr>
-          <w:hyperlink w:anchor="_Toc164898219" w:history="1">
+          <w:hyperlink w:anchor="_Toc165982471" w:history="1">
             <w:r>
               <w:rPr>
                 <w:rStyle w:val="Hyperlink"/>
@@ -897,7 +897,7 @@
                 <w:noProof/>
                 <w:webHidden/>
               </w:rPr>
-              <w:instrText xml:space="preserve"> PAGEREF _Toc164898219 \h </w:instrText>
+              <w:instrText xml:space="preserve"> PAGEREF _Toc165982471 \h </w:instrText>
             </w:r>
             <w:r>
               <w:rPr>
@@ -917,7 +917,7 @@
                 <w:noProof/>
                 <w:webHidden/>
               </w:rPr>
-              <w:t>8</w:t>
+              <w:t>6</w:t>
             </w:r>
             <w:r>
               <w:rPr>
@@ -942,7 +942,7 @@
               <w:szCs w:val="24"/>
             </w:rPr>
           </w:pPr>
-          <w:hyperlink w:anchor="_Toc164898220" w:history="1">
+          <w:hyperlink w:anchor="_Toc165982472" w:history="1">
             <w:r>
               <w:rPr>
                 <w:rStyle w:val="Hyperlink"/>
@@ -969,7 +969,7 @@
                 <w:noProof/>
                 <w:webHidden/>
               </w:rPr>
-              <w:instrText xml:space="preserve"> PAGEREF _Toc164898220 \h </w:instrText>
+              <w:instrText xml:space="preserve"> PAGEREF _Toc165982472 \h </w:instrText>
             </w:r>
             <w:r>
               <w:rPr>
@@ -989,7 +989,7 @@
                 <w:noProof/>
                 <w:webHidden/>
               </w:rPr>
-              <w:t>8</w:t>
+              <w:t>6</w:t>
             </w:r>
             <w:r>
               <w:rPr>
@@ -1014,7 +1014,7 @@
               <w:szCs w:val="24"/>
             </w:rPr>
           </w:pPr>
-          <w:hyperlink w:anchor="_Toc164898221" w:history="1">
+          <w:hyperlink w:anchor="_Toc165982473" w:history="1">
             <w:r>
               <w:rPr>
                 <w:rStyle w:val="Hyperlink"/>
@@ -1041,7 +1041,7 @@
                 <w:noProof/>
                 <w:webHidden/>
               </w:rPr>
-              <w:instrText xml:space="preserve"> PAGEREF _Toc164898221 \h </w:instrText>
+              <w:instrText xml:space="preserve"> PAGEREF _Toc165982473 \h </w:instrText>
             </w:r>
             <w:r>
               <w:rPr>
@@ -1061,7 +1061,7 @@
                 <w:noProof/>
                 <w:webHidden/>
               </w:rPr>
-              <w:t>8</w:t>
+              <w:t>6</w:t>
             </w:r>
             <w:r>
               <w:rPr>
@@ -1086,7 +1086,7 @@
               <w:szCs w:val="24"/>
             </w:rPr>
           </w:pPr>
-          <w:hyperlink w:anchor="_Toc164898222" w:history="1">
+          <w:hyperlink w:anchor="_Toc165982474" w:history="1">
             <w:r>
               <w:rPr>
                 <w:rStyle w:val="Hyperlink"/>
@@ -1113,7 +1113,7 @@
                 <w:noProof/>
                 <w:webHidden/>
               </w:rPr>
-              <w:instrText xml:space="preserve"> PAGEREF _Toc164898222 \h </w:instrText>
+              <w:instrText xml:space="preserve"> PAGEREF _Toc165982474 \h </w:instrText>
             </w:r>
             <w:r>
               <w:rPr>
@@ -1133,7 +1133,7 @@
                 <w:noProof/>
                 <w:webHidden/>
               </w:rPr>
-              <w:t>9</w:t>
+              <w:t>7</w:t>
             </w:r>
             <w:r>
               <w:rPr>
@@ -1158,7 +1158,7 @@
               <w:szCs w:val="24"/>
             </w:rPr>
           </w:pPr>
-          <w:hyperlink w:anchor="_Toc164898223" w:history="1">
+          <w:hyperlink w:anchor="_Toc165982475" w:history="1">
             <w:r>
               <w:rPr>
                 <w:rStyle w:val="Hyperlink"/>
@@ -1185,7 +1185,7 @@
                 <w:noProof/>
                 <w:webHidden/>
               </w:rPr>
-              <w:instrText xml:space="preserve"> PAGEREF _Toc164898223 \h </w:instrText>
+              <w:instrText xml:space="preserve"> PAGEREF _Toc165982475 \h </w:instrText>
             </w:r>
             <w:r>
               <w:rPr>
@@ -1205,7 +1205,7 @@
                 <w:noProof/>
                 <w:webHidden/>
               </w:rPr>
-              <w:t>9</w:t>
+              <w:t>7</w:t>
             </w:r>
             <w:r>
               <w:rPr>
@@ -1230,7 +1230,7 @@
               <w:szCs w:val="24"/>
             </w:rPr>
           </w:pPr>
-          <w:hyperlink w:anchor="_Toc164898224" w:history="1">
+          <w:hyperlink w:anchor="_Toc165982476" w:history="1">
             <w:r>
               <w:rPr>
                 <w:rStyle w:val="Hyperlink"/>
@@ -1257,7 +1257,7 @@
                 <w:noProof/>
                 <w:webHidden/>
               </w:rPr>
-              <w:instrText xml:space="preserve"> PAGEREF _Toc164898224 \h </w:instrText>
+              <w:instrText xml:space="preserve"> PAGEREF _Toc165982476 \h </w:instrText>
             </w:r>
             <w:r>
               <w:rPr>
@@ -1277,7 +1277,7 @@
                 <w:noProof/>
                 <w:webHidden/>
               </w:rPr>
-              <w:t>9</w:t>
+              <w:t>7</w:t>
             </w:r>
             <w:r>
               <w:rPr>
@@ -1302,7 +1302,7 @@
               <w:szCs w:val="24"/>
             </w:rPr>
           </w:pPr>
-          <w:hyperlink w:anchor="_Toc164898225" w:history="1">
+          <w:hyperlink w:anchor="_Toc165982477" w:history="1">
             <w:r>
               <w:rPr>
                 <w:rStyle w:val="Hyperlink"/>
@@ -1329,7 +1329,7 @@
                 <w:noProof/>
                 <w:webHidden/>
               </w:rPr>
-              <w:instrText xml:space="preserve"> PAGEREF _Toc164898225 \h </w:instrText>
+              <w:instrText xml:space="preserve"> PAGEREF _Toc165982477 \h </w:instrText>
             </w:r>
             <w:r>
               <w:rPr>
@@ -1349,7 +1349,7 @@
                 <w:noProof/>
                 <w:webHidden/>
               </w:rPr>
-              <w:t>11</w:t>
+              <w:t>8</w:t>
             </w:r>
             <w:r>
               <w:rPr>
@@ -1374,7 +1374,7 @@
               <w:szCs w:val="24"/>
             </w:rPr>
           </w:pPr>
-          <w:hyperlink w:anchor="_Toc164898226" w:history="1">
+          <w:hyperlink w:anchor="_Toc165982478" w:history="1">
             <w:r>
               <w:rPr>
                 <w:rStyle w:val="Hyperlink"/>
@@ -1401,7 +1401,7 @@
                 <w:noProof/>
                 <w:webHidden/>
               </w:rPr>
-              <w:instrText xml:space="preserve"> PAGEREF _Toc164898226 \h </w:instrText>
+              <w:instrText xml:space="preserve"> PAGEREF _Toc165982478 \h </w:instrText>
             </w:r>
             <w:r>
               <w:rPr>
@@ -1421,7 +1421,7 @@
                 <w:noProof/>
                 <w:webHidden/>
               </w:rPr>
-              <w:t>11</w:t>
+              <w:t>8</w:t>
             </w:r>
             <w:r>
               <w:rPr>
@@ -1446,7 +1446,7 @@
               <w:szCs w:val="24"/>
             </w:rPr>
           </w:pPr>
-          <w:hyperlink w:anchor="_Toc164898227" w:history="1">
+          <w:hyperlink w:anchor="_Toc165982479" w:history="1">
             <w:r>
               <w:rPr>
                 <w:rStyle w:val="Hyperlink"/>
@@ -1473,7 +1473,151 @@
                 <w:noProof/>
                 <w:webHidden/>
               </w:rPr>
-              <w:instrText xml:space="preserve"> PAGEREF _Toc164898227 \h </w:instrText>
+              <w:instrText xml:space="preserve"> PAGEREF _Toc165982479 \h </w:instrText>
+            </w:r>
+            <w:r>
+              <w:rPr>
+                <w:noProof/>
+                <w:webHidden/>
+              </w:rPr>
+            </w:r>
+            <w:r>
+              <w:rPr>
+                <w:noProof/>
+                <w:webHidden/>
+              </w:rPr>
+              <w:fldChar w:fldCharType="separate"/>
+            </w:r>
+            <w:r>
+              <w:rPr>
+                <w:noProof/>
+                <w:webHidden/>
+              </w:rPr>
+              <w:t>9</w:t>
+            </w:r>
+            <w:r>
+              <w:rPr>
+                <w:noProof/>
+                <w:webHidden/>
+              </w:rPr>
+              <w:fldChar w:fldCharType="end"/>
+            </w:r>
+          </w:hyperlink>
+        </w:p>
+        <w:p>
+          <w:pPr>
+            <w:pStyle w:val="TOC1"/>
+            <w:tabs>
+              <w:tab w:val="right" w:leader="dot" w:pos="9016"/>
+            </w:tabs>
+            <w:rPr>
+              <w:b w:val="0"/>
+              <w:bCs w:val="0"/>
+              <w:noProof/>
+              <w:sz w:val="24"/>
+              <w:szCs w:val="24"/>
+            </w:rPr>
+          </w:pPr>
+          <w:hyperlink w:anchor="_Toc165982480" w:history="1">
+            <w:r>
+              <w:rPr>
+                <w:rStyle w:val="Hyperlink"/>
+                <w:noProof/>
+              </w:rPr>
+              <w:t>Testing of the Functions Implemented</w:t>
+            </w:r>
+            <w:r>
+              <w:rPr>
+                <w:noProof/>
+                <w:webHidden/>
+              </w:rPr>
+              <w:tab/>
+            </w:r>
+            <w:r>
+              <w:rPr>
+                <w:noProof/>
+                <w:webHidden/>
+              </w:rPr>
+              <w:fldChar w:fldCharType="begin"/>
+            </w:r>
+            <w:r>
+              <w:rPr>
+                <w:noProof/>
+                <w:webHidden/>
+              </w:rPr>
+              <w:instrText xml:space="preserve"> PAGEREF _Toc165982480 \h </w:instrText>
+            </w:r>
+            <w:r>
+              <w:rPr>
+                <w:noProof/>
+                <w:webHidden/>
+              </w:rPr>
+            </w:r>
+            <w:r>
+              <w:rPr>
+                <w:noProof/>
+                <w:webHidden/>
+              </w:rPr>
+              <w:fldChar w:fldCharType="separate"/>
+            </w:r>
+            <w:r>
+              <w:rPr>
+                <w:noProof/>
+                <w:webHidden/>
+              </w:rPr>
+              <w:t>10</w:t>
+            </w:r>
+            <w:r>
+              <w:rPr>
+                <w:noProof/>
+                <w:webHidden/>
+              </w:rPr>
+              <w:fldChar w:fldCharType="end"/>
+            </w:r>
+          </w:hyperlink>
+        </w:p>
+        <w:p>
+          <w:pPr>
+            <w:pStyle w:val="TOC1"/>
+            <w:tabs>
+              <w:tab w:val="right" w:leader="dot" w:pos="9016"/>
+            </w:tabs>
+            <w:rPr>
+              <w:b w:val="0"/>
+              <w:bCs w:val="0"/>
+              <w:noProof/>
+              <w:sz w:val="24"/>
+              <w:szCs w:val="24"/>
+            </w:rPr>
+          </w:pPr>
+          <w:hyperlink w:anchor="_Toc165982481" w:history="1">
+            <w:r>
+              <w:rPr>
+                <w:rStyle w:val="Hyperlink"/>
+                <w:noProof/>
+              </w:rPr>
+              <w:t>Conclusion</w:t>
+            </w:r>
+            <w:r>
+              <w:rPr>
+                <w:noProof/>
+                <w:webHidden/>
+              </w:rPr>
+              <w:tab/>
+            </w:r>
+            <w:r>
+              <w:rPr>
+                <w:noProof/>
+                <w:webHidden/>
+              </w:rPr>
+              <w:fldChar w:fldCharType="begin"/>
+            </w:r>
+            <w:r>
+              <w:rPr>
+                <w:noProof/>
+                <w:webHidden/>
+              </w:rPr>
+              <w:instrText xml:space="preserve"> PAGEREF _Toc165982481 \h </w:instrText>
             </w:r>
             <w:r>
               <w:rPr>
@@ -1518,13 +1662,13 @@
               <w:szCs w:val="24"/>
             </w:rPr>
           </w:pPr>
-          <w:hyperlink w:anchor="_Toc164898228" w:history="1">
+          <w:hyperlink w:anchor="_Toc165982482" w:history="1">
             <w:r>
               <w:rPr>
                 <w:rStyle w:val="Hyperlink"/>
                 <w:noProof/>
               </w:rPr>
-              <w:t>Performance Improvements</w:t>
+              <w:t>Strengths</w:t>
             </w:r>
             <w:r>
               <w:rPr>
@@ -1545,7 +1689,7 @@
                 <w:noProof/>
                 <w:webHidden/>
               </w:rPr>
-              <w:instrText xml:space="preserve"> PAGEREF _Toc164898228 \h </w:instrText>
+              <w:instrText xml:space="preserve"> PAGEREF _Toc165982482 \h </w:instrText>
             </w:r>
             <w:r>
               <w:rPr>
@@ -1566,6 +1710,222 @@
                 <w:webHidden/>
               </w:rPr>
               <w:t>11</w:t>
+            </w:r>
+            <w:r>
+              <w:rPr>
+                <w:noProof/>
+                <w:webHidden/>
+              </w:rPr>
+              <w:fldChar w:fldCharType="end"/>
+            </w:r>
+          </w:hyperlink>
+        </w:p>
+        <w:p>
+          <w:pPr>
+            <w:pStyle w:val="TOC2"/>
+            <w:tabs>
+              <w:tab w:val="right" w:leader="dot" w:pos="9016"/>
+            </w:tabs>
+            <w:rPr>
+              <w:i w:val="0"/>
+              <w:iCs w:val="0"/>
+              <w:noProof/>
+              <w:sz w:val="24"/>
+              <w:szCs w:val="24"/>
+            </w:rPr>
+          </w:pPr>
+          <w:hyperlink w:anchor="_Toc165982483" w:history="1">
+            <w:r>
+              <w:rPr>
+                <w:rStyle w:val="Hyperlink"/>
+                <w:noProof/>
+              </w:rPr>
+              <w:t>Weaknesses</w:t>
+            </w:r>
+            <w:r>
+              <w:rPr>
+                <w:noProof/>
+                <w:webHidden/>
+              </w:rPr>
+              <w:tab/>
+            </w:r>
+            <w:r>
+              <w:rPr>
+                <w:noProof/>
+                <w:webHidden/>
+              </w:rPr>
+              <w:fldChar w:fldCharType="begin"/>
+            </w:r>
+            <w:r>
+              <w:rPr>
+                <w:noProof/>
+                <w:webHidden/>
+              </w:rPr>
+              <w:instrText xml:space="preserve"> PAGEREF _Toc165982483 \h </w:instrText>
+            </w:r>
+            <w:r>
+              <w:rPr>
+                <w:noProof/>
+                <w:webHidden/>
+              </w:rPr>
+            </w:r>
+            <w:r>
+              <w:rPr>
+                <w:noProof/>
+                <w:webHidden/>
+              </w:rPr>
+              <w:fldChar w:fldCharType="separate"/>
+            </w:r>
+            <w:r>
+              <w:rPr>
+                <w:noProof/>
+                <w:webHidden/>
+              </w:rPr>
+              <w:t>11</w:t>
+            </w:r>
+            <w:r>
+              <w:rPr>
+                <w:noProof/>
+                <w:webHidden/>
+              </w:rPr>
+              <w:fldChar w:fldCharType="end"/>
+            </w:r>
+          </w:hyperlink>
+        </w:p>
+        <w:p>
+          <w:pPr>
+            <w:pStyle w:val="TOC2"/>
+            <w:tabs>
+              <w:tab w:val="right" w:leader="dot" w:pos="9016"/>
+            </w:tabs>
+            <w:rPr>
+              <w:i w:val="0"/>
+              <w:iCs w:val="0"/>
+              <w:noProof/>
+              <w:sz w:val="24"/>
+              <w:szCs w:val="24"/>
+            </w:rPr>
+          </w:pPr>
+          <w:hyperlink w:anchor="_Toc165982484" w:history="1">
+            <w:r>
+              <w:rPr>
+                <w:rStyle w:val="Hyperlink"/>
+                <w:noProof/>
+              </w:rPr>
+              <w:t>Re-Implementation</w:t>
+            </w:r>
+            <w:r>
+              <w:rPr>
+                <w:noProof/>
+                <w:webHidden/>
+              </w:rPr>
+              <w:tab/>
+            </w:r>
+            <w:r>
+              <w:rPr>
+                <w:noProof/>
+                <w:webHidden/>
+              </w:rPr>
+              <w:fldChar w:fldCharType="begin"/>
+            </w:r>
+            <w:r>
+              <w:rPr>
+                <w:noProof/>
+                <w:webHidden/>
+              </w:rPr>
+              <w:instrText xml:space="preserve"> PAGEREF _Toc165982484 \h </w:instrText>
+            </w:r>
+            <w:r>
+              <w:rPr>
+                <w:noProof/>
+                <w:webHidden/>
+              </w:rPr>
+            </w:r>
+            <w:r>
+              <w:rPr>
+                <w:noProof/>
+                <w:webHidden/>
+              </w:rPr>
+              <w:fldChar w:fldCharType="separate"/>
+            </w:r>
+            <w:r>
+              <w:rPr>
+                <w:noProof/>
+                <w:webHidden/>
+              </w:rPr>
+              <w:t>12</w:t>
+            </w:r>
+            <w:r>
+              <w:rPr>
+                <w:noProof/>
+                <w:webHidden/>
+              </w:rPr>
+              <w:fldChar w:fldCharType="end"/>
+            </w:r>
+          </w:hyperlink>
+        </w:p>
+        <w:p>
+          <w:pPr>
+            <w:pStyle w:val="TOC2"/>
+            <w:tabs>
+              <w:tab w:val="right" w:leader="dot" w:pos="9016"/>
+            </w:tabs>
+            <w:rPr>
+              <w:i w:val="0"/>
+              <w:iCs w:val="0"/>
+              <w:noProof/>
+              <w:sz w:val="24"/>
+              <w:szCs w:val="24"/>
+            </w:rPr>
+          </w:pPr>
+          <w:hyperlink w:anchor="_Toc165982485" w:history="1">
+            <w:r>
+              <w:rPr>
+                <w:rStyle w:val="Hyperlink"/>
+                <w:noProof/>
+              </w:rPr>
+              <w:t>Interesting Features</w:t>
+            </w:r>
+            <w:r>
+              <w:rPr>
+                <w:noProof/>
+                <w:webHidden/>
+              </w:rPr>
+              <w:tab/>
+            </w:r>
+            <w:r>
+              <w:rPr>
+                <w:noProof/>
+                <w:webHidden/>
+              </w:rPr>
+              <w:fldChar w:fldCharType="begin"/>
+            </w:r>
+            <w:r>
+              <w:rPr>
+                <w:noProof/>
+                <w:webHidden/>
+              </w:rPr>
+              <w:instrText xml:space="preserve"> PAGEREF _Toc165982485 \h </w:instrText>
+            </w:r>
+            <w:r>
+              <w:rPr>
+                <w:noProof/>
+                <w:webHidden/>
+              </w:rPr>
+            </w:r>
+            <w:r>
+              <w:rPr>
+                <w:noProof/>
+                <w:webHidden/>
+              </w:rPr>
+              <w:fldChar w:fldCharType="separate"/>
+            </w:r>
+            <w:r>
+              <w:rPr>
+                <w:noProof/>
+                <w:webHidden/>
+              </w:rPr>
+              <w:t>12</w:t>
             </w:r>
             <w:r>
               <w:rPr>
@@ -1590,13 +1950,13 @@
               <w:szCs w:val="24"/>
             </w:rPr>
           </w:pPr>
-          <w:hyperlink w:anchor="_Toc164898229" w:history="1">
+          <w:hyperlink w:anchor="_Toc165982486" w:history="1">
             <w:r>
               <w:rPr>
                 <w:rStyle w:val="Hyperlink"/>
                 <w:noProof/>
               </w:rPr>
-              <w:t>Testing of the Functions Implemented</w:t>
+              <w:t>Contribution</w:t>
             </w:r>
             <w:r>
               <w:rPr>
@@ -1617,7 +1977,7 @@
                 <w:noProof/>
                 <w:webHidden/>
               </w:rPr>
-              <w:instrText xml:space="preserve"> PAGEREF _Toc164898229 \h </w:instrText>
+              <w:instrText xml:space="preserve"> PAGEREF _Toc165982486 \h </w:instrText>
             </w:r>
             <w:r>
               <w:rPr>
@@ -1637,439 +1997,7 @@
                 <w:noProof/>
                 <w:webHidden/>
               </w:rPr>
-              <w:t>12</w:t>
-            </w:r>
-            <w:r>
-              <w:rPr>
-                <w:noProof/>
-                <w:webHidden/>
-              </w:rPr>
-              <w:fldChar w:fldCharType="end"/>
-            </w:r>
-          </w:hyperlink>
-        </w:p>
-        <w:p>
-          <w:pPr>
-            <w:pStyle w:val="TOC1"/>
-            <w:tabs>
-              <w:tab w:val="right" w:leader="dot" w:pos="9016"/>
-            </w:tabs>
-            <w:rPr>
-              <w:b w:val="0"/>
-              <w:bCs w:val="0"/>
-              <w:noProof/>
-              <w:sz w:val="24"/>
-              <w:szCs w:val="24"/>
-            </w:rPr>
-          </w:pPr>
-          <w:hyperlink w:anchor="_Toc164898230" w:history="1">
-            <w:r>
-              <w:rPr>
-                <w:rStyle w:val="Hyperlink"/>
-                <w:noProof/>
-              </w:rPr>
-              <w:t>Conclusion</w:t>
-            </w:r>
-            <w:r>
-              <w:rPr>
-                <w:noProof/>
-                <w:webHidden/>
-              </w:rPr>
-              <w:tab/>
-            </w:r>
-            <w:r>
-              <w:rPr>
-                <w:noProof/>
-                <w:webHidden/>
-              </w:rPr>
-              <w:fldChar w:fldCharType="begin"/>
-            </w:r>
-            <w:r>
-              <w:rPr>
-                <w:noProof/>
-                <w:webHidden/>
-              </w:rPr>
-              <w:instrText xml:space="preserve"> PAGEREF _Toc164898230 \h </w:instrText>
-            </w:r>
-            <w:r>
-              <w:rPr>
-                <w:noProof/>
-                <w:webHidden/>
-              </w:rPr>
-            </w:r>
-            <w:r>
-              <w:rPr>
-                <w:noProof/>
-                <w:webHidden/>
-              </w:rPr>
-              <w:fldChar w:fldCharType="separate"/>
-            </w:r>
-            <w:r>
-              <w:rPr>
-                <w:noProof/>
-                <w:webHidden/>
-              </w:rPr>
               <w:t>13</w:t>
-            </w:r>
-            <w:r>
-              <w:rPr>
-                <w:noProof/>
-                <w:webHidden/>
-              </w:rPr>
-              <w:fldChar w:fldCharType="end"/>
-            </w:r>
-          </w:hyperlink>
-        </w:p>
-        <w:p>
-          <w:pPr>
-            <w:pStyle w:val="TOC2"/>
-            <w:tabs>
-              <w:tab w:val="right" w:leader="dot" w:pos="9016"/>
-            </w:tabs>
-            <w:rPr>
-              <w:i w:val="0"/>
-              <w:iCs w:val="0"/>
-              <w:noProof/>
-              <w:sz w:val="24"/>
-              <w:szCs w:val="24"/>
-            </w:rPr>
-          </w:pPr>
-          <w:hyperlink w:anchor="_Toc164898231" w:history="1">
-            <w:r>
-              <w:rPr>
-                <w:rStyle w:val="Hyperlink"/>
-                <w:noProof/>
-              </w:rPr>
-              <w:t>Strengths</w:t>
-            </w:r>
-            <w:r>
-              <w:rPr>
-                <w:noProof/>
-                <w:webHidden/>
-              </w:rPr>
-              <w:tab/>
-            </w:r>
-            <w:r>
-              <w:rPr>
-                <w:noProof/>
-                <w:webHidden/>
-              </w:rPr>
-              <w:fldChar w:fldCharType="begin"/>
-            </w:r>
-            <w:r>
-              <w:rPr>
-                <w:noProof/>
-                <w:webHidden/>
-              </w:rPr>
-              <w:instrText xml:space="preserve"> PAGEREF _Toc164898231 \h </w:instrText>
-            </w:r>
-            <w:r>
-              <w:rPr>
-                <w:noProof/>
-                <w:webHidden/>
-              </w:rPr>
-            </w:r>
-            <w:r>
-              <w:rPr>
-                <w:noProof/>
-                <w:webHidden/>
-              </w:rPr>
-              <w:fldChar w:fldCharType="separate"/>
-            </w:r>
-            <w:r>
-              <w:rPr>
-                <w:noProof/>
-                <w:webHidden/>
-              </w:rPr>
-              <w:t>13</w:t>
-            </w:r>
-            <w:r>
-              <w:rPr>
-                <w:noProof/>
-                <w:webHidden/>
-              </w:rPr>
-              <w:fldChar w:fldCharType="end"/>
-            </w:r>
-          </w:hyperlink>
-        </w:p>
-        <w:p>
-          <w:pPr>
-            <w:pStyle w:val="TOC2"/>
-            <w:tabs>
-              <w:tab w:val="right" w:leader="dot" w:pos="9016"/>
-            </w:tabs>
-            <w:rPr>
-              <w:i w:val="0"/>
-              <w:iCs w:val="0"/>
-              <w:noProof/>
-              <w:sz w:val="24"/>
-              <w:szCs w:val="24"/>
-            </w:rPr>
-          </w:pPr>
-          <w:hyperlink w:anchor="_Toc164898232" w:history="1">
-            <w:r>
-              <w:rPr>
-                <w:rStyle w:val="Hyperlink"/>
-                <w:noProof/>
-              </w:rPr>
-              <w:t>Weaknesses</w:t>
-            </w:r>
-            <w:r>
-              <w:rPr>
-                <w:noProof/>
-                <w:webHidden/>
-              </w:rPr>
-              <w:tab/>
-            </w:r>
-            <w:r>
-              <w:rPr>
-                <w:noProof/>
-                <w:webHidden/>
-              </w:rPr>
-              <w:fldChar w:fldCharType="begin"/>
-            </w:r>
-            <w:r>
-              <w:rPr>
-                <w:noProof/>
-                <w:webHidden/>
-              </w:rPr>
-              <w:instrText xml:space="preserve"> PAGEREF _Toc164898232 \h </w:instrText>
-            </w:r>
-            <w:r>
-              <w:rPr>
-                <w:noProof/>
-                <w:webHidden/>
-              </w:rPr>
-            </w:r>
-            <w:r>
-              <w:rPr>
-                <w:noProof/>
-                <w:webHidden/>
-              </w:rPr>
-              <w:fldChar w:fldCharType="separate"/>
-            </w:r>
-            <w:r>
-              <w:rPr>
-                <w:noProof/>
-                <w:webHidden/>
-              </w:rPr>
-              <w:t>13</w:t>
-            </w:r>
-            <w:r>
-              <w:rPr>
-                <w:noProof/>
-                <w:webHidden/>
-              </w:rPr>
-              <w:fldChar w:fldCharType="end"/>
-            </w:r>
-          </w:hyperlink>
-        </w:p>
-        <w:p>
-          <w:pPr>
-            <w:pStyle w:val="TOC2"/>
-            <w:tabs>
-              <w:tab w:val="right" w:leader="dot" w:pos="9016"/>
-            </w:tabs>
-            <w:rPr>
-              <w:i w:val="0"/>
-              <w:iCs w:val="0"/>
-              <w:noProof/>
-              <w:sz w:val="24"/>
-              <w:szCs w:val="24"/>
-            </w:rPr>
-          </w:pPr>
-          <w:hyperlink w:anchor="_Toc164898233" w:history="1">
-            <w:r>
-              <w:rPr>
-                <w:rStyle w:val="Hyperlink"/>
-                <w:noProof/>
-              </w:rPr>
-              <w:t>Re-Implementation</w:t>
-            </w:r>
-            <w:r>
-              <w:rPr>
-                <w:noProof/>
-                <w:webHidden/>
-              </w:rPr>
-              <w:tab/>
-            </w:r>
-            <w:r>
-              <w:rPr>
-                <w:noProof/>
-                <w:webHidden/>
-              </w:rPr>
-              <w:fldChar w:fldCharType="begin"/>
-            </w:r>
-            <w:r>
-              <w:rPr>
-                <w:noProof/>
-                <w:webHidden/>
-              </w:rPr>
-              <w:instrText xml:space="preserve"> PAGEREF _Toc164898233 \h </w:instrText>
-            </w:r>
-            <w:r>
-              <w:rPr>
-                <w:noProof/>
-                <w:webHidden/>
-              </w:rPr>
-            </w:r>
-            <w:r>
-              <w:rPr>
-                <w:noProof/>
-                <w:webHidden/>
-              </w:rPr>
-              <w:fldChar w:fldCharType="separate"/>
-            </w:r>
-            <w:r>
-              <w:rPr>
-                <w:noProof/>
-                <w:webHidden/>
-              </w:rPr>
-              <w:t>14</w:t>
-            </w:r>
-            <w:r>
-              <w:rPr>
-                <w:noProof/>
-                <w:webHidden/>
-              </w:rPr>
-              <w:fldChar w:fldCharType="end"/>
-            </w:r>
-          </w:hyperlink>
-        </w:p>
-        <w:p>
-          <w:pPr>
-            <w:pStyle w:val="TOC2"/>
-            <w:tabs>
-              <w:tab w:val="right" w:leader="dot" w:pos="9016"/>
-            </w:tabs>
-            <w:rPr>
-              <w:i w:val="0"/>
-              <w:iCs w:val="0"/>
-              <w:noProof/>
-              <w:sz w:val="24"/>
-              <w:szCs w:val="24"/>
-            </w:rPr>
-          </w:pPr>
-          <w:hyperlink w:anchor="_Toc164898234" w:history="1">
-            <w:r>
-              <w:rPr>
-                <w:rStyle w:val="Hyperlink"/>
-                <w:noProof/>
-              </w:rPr>
-              <w:t>Interesting Features</w:t>
-            </w:r>
-            <w:r>
-              <w:rPr>
-                <w:noProof/>
-                <w:webHidden/>
-              </w:rPr>
-              <w:tab/>
-            </w:r>
-            <w:r>
-              <w:rPr>
-                <w:noProof/>
-                <w:webHidden/>
-              </w:rPr>
-              <w:fldChar w:fldCharType="begin"/>
-            </w:r>
-            <w:r>
-              <w:rPr>
-                <w:noProof/>
-                <w:webHidden/>
-              </w:rPr>
-              <w:instrText xml:space="preserve"> PAGEREF _Toc164898234 \h </w:instrText>
-            </w:r>
-            <w:r>
-              <w:rPr>
-                <w:noProof/>
-                <w:webHidden/>
-              </w:rPr>
-            </w:r>
-            <w:r>
-              <w:rPr>
-                <w:noProof/>
-                <w:webHidden/>
-              </w:rPr>
-              <w:fldChar w:fldCharType="separate"/>
-            </w:r>
-            <w:r>
-              <w:rPr>
-                <w:noProof/>
-                <w:webHidden/>
-              </w:rPr>
-              <w:t>14</w:t>
-            </w:r>
-            <w:r>
-              <w:rPr>
-                <w:noProof/>
-                <w:webHidden/>
-              </w:rPr>
-              <w:fldChar w:fldCharType="end"/>
-            </w:r>
-          </w:hyperlink>
-        </w:p>
-        <w:p>
-          <w:pPr>
-            <w:pStyle w:val="TOC1"/>
-            <w:tabs>
-              <w:tab w:val="right" w:leader="dot" w:pos="9016"/>
-            </w:tabs>
-            <w:rPr>
-              <w:b w:val="0"/>
-              <w:bCs w:val="0"/>
-              <w:noProof/>
-              <w:sz w:val="24"/>
-              <w:szCs w:val="24"/>
-            </w:rPr>
-          </w:pPr>
-          <w:hyperlink w:anchor="_Toc164898235" w:history="1">
-            <w:r>
-              <w:rPr>
-                <w:rStyle w:val="Hyperlink"/>
-                <w:noProof/>
-              </w:rPr>
-              <w:t>Contribution</w:t>
-            </w:r>
-            <w:r>
-              <w:rPr>
-                <w:noProof/>
-                <w:webHidden/>
-              </w:rPr>
-              <w:tab/>
-            </w:r>
-            <w:r>
-              <w:rPr>
-                <w:noProof/>
-                <w:webHidden/>
-              </w:rPr>
-              <w:fldChar w:fldCharType="begin"/>
-            </w:r>
-            <w:r>
-              <w:rPr>
-                <w:noProof/>
-                <w:webHidden/>
-              </w:rPr>
-              <w:instrText xml:space="preserve"> PAGEREF _Toc164898235 \h </w:instrText>
-            </w:r>
-            <w:r>
-              <w:rPr>
-                <w:noProof/>
-                <w:webHidden/>
-              </w:rPr>
-            </w:r>
-            <w:r>
-              <w:rPr>
-                <w:noProof/>
-                <w:webHidden/>
-              </w:rPr>
-              <w:fldChar w:fldCharType="separate"/>
-            </w:r>
-            <w:r>
-              <w:rPr>
-                <w:noProof/>
-                <w:webHidden/>
-              </w:rPr>
-              <w:t>15</w:t>
             </w:r>
             <w:r>
               <w:rPr>
@@ -2125,7 +2053,7 @@
       <w:pPr>
         <w:pStyle w:val="Heading1"/>
       </w:pPr>
-      <w:bookmarkStart w:id="0" w:name="_Toc164898212"/>
+      <w:bookmarkStart w:id="0" w:name="_Toc165982464"/>
       <w:r>
         <w:lastRenderedPageBreak/>
         <w:t>Overall Design of the System</w:t>
@@ -2136,7 +2064,7 @@
       <w:pPr>
         <w:pStyle w:val="Heading2"/>
       </w:pPr>
-      <w:bookmarkStart w:id="1" w:name="_Toc164898213"/>
+      <w:bookmarkStart w:id="1" w:name="_Toc165982465"/>
       <w:r>
         <w:t>Folder Structure</w:t>
       </w:r>
@@ -2278,16 +2206,9 @@
     </w:p>
     <w:p>
       <w:pPr>
-        <w:rPr>
-          <w:rFonts w:asciiTheme="majorHAnsi" w:hAnsiTheme="majorHAnsi"/>
-        </w:rPr>
-      </w:pPr>
-    </w:p>
-    <w:p>
-      <w:pPr>
         <w:pStyle w:val="Heading2"/>
       </w:pPr>
-      <w:bookmarkStart w:id="2" w:name="_Toc164898214"/>
+      <w:bookmarkStart w:id="2" w:name="_Toc165982466"/>
       <w:r>
         <w:t>Backend: Web Crawler and Indexer (Java)</w:t>
       </w:r>
@@ -2508,31 +2429,10 @@
     </w:p>
     <w:p>
       <w:pPr>
-        <w:rPr>
-          <w:rFonts w:asciiTheme="majorHAnsi" w:hAnsiTheme="majorHAnsi"/>
-        </w:rPr>
-      </w:pPr>
-    </w:p>
-    <w:p>
-      <w:pPr>
-        <w:rPr>
-          <w:rFonts w:asciiTheme="majorHAnsi" w:eastAsiaTheme="majorEastAsia" w:hAnsiTheme="majorHAnsi" w:cstheme="majorBidi"/>
-          <w:color w:val="0F4761" w:themeColor="accent1" w:themeShade="BF"/>
-          <w:sz w:val="32"/>
-          <w:szCs w:val="32"/>
-        </w:rPr>
-      </w:pPr>
-      <w:bookmarkStart w:id="3" w:name="_Toc164898215"/>
-      <w:r>
-        <w:br w:type="page"/>
-      </w:r>
-    </w:p>
-    <w:p>
-      <w:pPr>
         <w:pStyle w:val="Heading2"/>
       </w:pPr>
-      <w:r>
-        <w:lastRenderedPageBreak/>
+      <w:bookmarkStart w:id="3" w:name="_Toc165982467"/>
+      <w:r>
         <w:t>Frontend: Search Engine (Apache Tomcat)</w:t>
       </w:r>
       <w:bookmarkEnd w:id="3"/>
@@ -2679,6 +2579,7 @@
           <w:b/>
           <w:bCs/>
         </w:rPr>
+        <w:lastRenderedPageBreak/>
         <w:t>WEB-INF</w:t>
       </w:r>
       <w:r>
@@ -2837,15 +2738,8 @@
         <w:rPr>
           <w:rFonts w:asciiTheme="majorHAnsi" w:hAnsiTheme="majorHAnsi"/>
         </w:rPr>
-        <w:t xml:space="preserve"> (</w:t>
-      </w:r>
-    </w:p>
-    <w:p>
-      <w:pPr>
-        <w:rPr>
-          <w:rFonts w:asciiTheme="majorHAnsi" w:hAnsiTheme="majorHAnsi"/>
-        </w:rPr>
-      </w:pPr>
+        <w:t xml:space="preserve"> </w:t>
+      </w:r>
     </w:p>
     <w:p>
       <w:pPr>
@@ -2856,17 +2750,13 @@
           <w:szCs w:val="40"/>
         </w:rPr>
       </w:pPr>
-      <w:r>
-        <w:br w:type="page"/>
-      </w:r>
     </w:p>
     <w:p>
       <w:pPr>
         <w:pStyle w:val="Heading1"/>
       </w:pPr>
-      <w:bookmarkStart w:id="4" w:name="_Toc164898216"/>
-      <w:r>
-        <w:lastRenderedPageBreak/>
+      <w:bookmarkStart w:id="4" w:name="_Toc165982468"/>
+      <w:r>
         <w:t>File Structures Used in the Index Database</w:t>
       </w:r>
       <w:bookmarkEnd w:id="4"/>
@@ -2886,19 +2776,9 @@
     </w:p>
     <w:p>
       <w:pPr>
-        <w:rPr>
-          <w:rFonts w:asciiTheme="majorHAnsi" w:eastAsiaTheme="majorEastAsia" w:hAnsiTheme="majorHAnsi" w:cstheme="majorBidi"/>
-          <w:color w:val="0F4761" w:themeColor="accent1" w:themeShade="BF"/>
-          <w:sz w:val="32"/>
-          <w:szCs w:val="32"/>
-        </w:rPr>
-      </w:pPr>
-    </w:p>
-    <w:p>
-      <w:pPr>
         <w:pStyle w:val="Heading2"/>
       </w:pPr>
-      <w:bookmarkStart w:id="5" w:name="_Toc164898217"/>
+      <w:bookmarkStart w:id="5" w:name="_Toc165982469"/>
       <w:r>
         <w:t>Database Design</w:t>
       </w:r>
@@ -2915,12 +2795,6 @@
           <w:rFonts w:asciiTheme="majorHAnsi" w:hAnsiTheme="majorHAnsi"/>
         </w:rPr>
         <w:t>We use true data types in the database design but implement keys and values as String types for simplicity. Here's the database design:</w:t>
-      </w:r>
-      <w:r>
-        <w:rPr>
-          <w:rFonts w:asciiTheme="majorHAnsi" w:hAnsiTheme="majorHAnsi"/>
-        </w:rPr>
-        <w:br/>
       </w:r>
     </w:p>
     <w:p>
@@ -3467,14 +3341,6 @@
           <w:rFonts w:ascii="Calibri" w:hAnsi="Calibri" w:cs="Calibri"/>
         </w:rPr>
       </w:pPr>
-    </w:p>
-    <w:p>
-      <w:pPr>
-        <w:spacing w:after="0"/>
-        <w:rPr>
-          <w:rFonts w:ascii="Calibri" w:hAnsi="Calibri" w:cs="Calibri"/>
-        </w:rPr>
-      </w:pPr>
       <w:r>
         <w:rPr>
           <w:rFonts w:ascii="Calibri" w:hAnsi="Calibri" w:cs="Calibri"/>
@@ -3555,13 +3421,7 @@
     </w:tbl>
     <w:p>
       <w:pPr>
-        <w:rPr>
-          <w:rFonts w:ascii="Calibri" w:hAnsi="Calibri" w:cs="Calibri"/>
-        </w:rPr>
-      </w:pPr>
-    </w:p>
-    <w:p>
-      <w:pPr>
+        <w:spacing w:before="240"/>
         <w:rPr>
           <w:rFonts w:ascii="Calibri" w:hAnsi="Calibri" w:cs="Calibri"/>
         </w:rPr>
@@ -3813,13 +3673,6 @@
     </w:tbl>
     <w:p>
       <w:pPr>
-        <w:rPr>
-          <w:rFonts w:ascii="Calibri" w:hAnsi="Calibri" w:cs="Calibri"/>
-        </w:rPr>
-      </w:pPr>
-    </w:p>
-    <w:p>
-      <w:pPr>
         <w:spacing w:after="0"/>
         <w:rPr>
           <w:rFonts w:ascii="Calibri" w:hAnsi="Calibri" w:cs="Calibri"/>
@@ -3885,32 +3738,6 @@
         </w:tc>
       </w:tr>
     </w:tbl>
-    <w:p>
-      <w:pPr>
-        <w:rPr>
-          <w:rFonts w:ascii="Calibri" w:hAnsi="Calibri" w:cs="Calibri"/>
-          <w:b/>
-          <w:bCs/>
-        </w:rPr>
-      </w:pPr>
-    </w:p>
-    <w:p>
-      <w:pPr>
-        <w:rPr>
-          <w:rFonts w:ascii="Calibri" w:hAnsi="Calibri" w:cs="Calibri"/>
-          <w:b/>
-          <w:bCs/>
-        </w:rPr>
-      </w:pPr>
-      <w:r>
-        <w:rPr>
-          <w:rFonts w:ascii="Calibri" w:hAnsi="Calibri" w:cs="Calibri"/>
-          <w:b/>
-          <w:bCs/>
-        </w:rPr>
-        <w:br w:type="page"/>
-      </w:r>
-    </w:p>
     <w:p>
       <w:pPr>
         <w:rPr>
@@ -4172,14 +3999,6 @@
       <w:r>
         <w:rPr>
           <w:rFonts w:ascii="Calibri" w:hAnsi="Calibri" w:cs="Calibri"/>
-          <w:b/>
-          <w:bCs/>
-        </w:rPr>
-        <w:br/>
-      </w:r>
-      <w:r>
-        <w:rPr>
-          <w:rFonts w:ascii="Calibri" w:hAnsi="Calibri" w:cs="Calibri"/>
         </w:rPr>
         <w:t>Data:</w:t>
       </w:r>
@@ -4236,15 +4055,7 @@
     </w:tbl>
     <w:p>
       <w:pPr>
-        <w:rPr>
-          <w:rFonts w:ascii="Calibri" w:hAnsi="Calibri" w:cs="Calibri"/>
-          <w:b/>
-          <w:bCs/>
-        </w:rPr>
-      </w:pPr>
-    </w:p>
-    <w:p>
-      <w:pPr>
+        <w:spacing w:before="240"/>
         <w:rPr>
           <w:rFonts w:ascii="Calibri" w:hAnsi="Calibri" w:cs="Calibri"/>
         </w:rPr>
@@ -4472,13 +4283,6 @@
     </w:tbl>
     <w:p>
       <w:pPr>
-        <w:rPr>
-          <w:rFonts w:ascii="Calibri" w:hAnsi="Calibri" w:cs="Calibri"/>
-        </w:rPr>
-      </w:pPr>
-    </w:p>
-    <w:p>
-      <w:pPr>
         <w:spacing w:after="0"/>
         <w:rPr>
           <w:rFonts w:ascii="Calibri" w:hAnsi="Calibri" w:cs="Calibri"/>
@@ -4540,13 +4344,7 @@
     </w:tbl>
     <w:p>
       <w:pPr>
-        <w:rPr>
-          <w:rFonts w:ascii="Calibri" w:hAnsi="Calibri" w:cs="Calibri"/>
-        </w:rPr>
-      </w:pPr>
-    </w:p>
-    <w:p>
-      <w:pPr>
+        <w:spacing w:before="240"/>
         <w:rPr>
           <w:rFonts w:ascii="Calibri" w:hAnsi="Calibri" w:cs="Calibri"/>
         </w:rPr>
@@ -4908,13 +4706,6 @@
     </w:tbl>
     <w:p>
       <w:pPr>
-        <w:rPr>
-          <w:rFonts w:ascii="Calibri" w:hAnsi="Calibri" w:cs="Calibri"/>
-        </w:rPr>
-      </w:pPr>
-    </w:p>
-    <w:p>
-      <w:pPr>
         <w:spacing w:after="0"/>
         <w:rPr>
           <w:rFonts w:ascii="Calibri" w:hAnsi="Calibri" w:cs="Calibri"/>
@@ -4979,44 +4770,18 @@
     </w:tbl>
     <w:p>
       <w:pPr>
+        <w:spacing w:before="240"/>
+        <w:rPr>
+          <w:rFonts w:ascii="Calibri" w:hAnsi="Calibri" w:cs="Calibri"/>
+        </w:rPr>
+      </w:pPr>
+      <w:proofErr w:type="spellStart"/>
+      <w:r>
         <w:rPr>
           <w:rFonts w:ascii="Calibri" w:hAnsi="Calibri" w:cs="Calibri"/>
           <w:b/>
           <w:bCs/>
         </w:rPr>
-      </w:pPr>
-    </w:p>
-    <w:p>
-      <w:pPr>
-        <w:rPr>
-          <w:rFonts w:ascii="Calibri" w:hAnsi="Calibri" w:cs="Calibri"/>
-          <w:b/>
-          <w:bCs/>
-        </w:rPr>
-      </w:pPr>
-      <w:r>
-        <w:rPr>
-          <w:rFonts w:ascii="Calibri" w:hAnsi="Calibri" w:cs="Calibri"/>
-          <w:b/>
-          <w:bCs/>
-        </w:rPr>
-        <w:br w:type="page"/>
-      </w:r>
-    </w:p>
-    <w:p>
-      <w:pPr>
-        <w:rPr>
-          <w:rFonts w:ascii="Calibri" w:hAnsi="Calibri" w:cs="Calibri"/>
-        </w:rPr>
-      </w:pPr>
-      <w:proofErr w:type="spellStart"/>
-      <w:r>
-        <w:rPr>
-          <w:rFonts w:ascii="Calibri" w:hAnsi="Calibri" w:cs="Calibri"/>
-          <w:b/>
-          <w:bCs/>
-        </w:rPr>
-        <w:lastRenderedPageBreak/>
         <w:t>BodyWordMapping</w:t>
       </w:r>
       <w:proofErr w:type="spellEnd"/>
@@ -5351,13 +5116,6 @@
     </w:tbl>
     <w:p>
       <w:pPr>
-        <w:rPr>
-          <w:rFonts w:ascii="Calibri" w:hAnsi="Calibri" w:cs="Calibri"/>
-        </w:rPr>
-      </w:pPr>
-    </w:p>
-    <w:p>
-      <w:pPr>
         <w:spacing w:after="0"/>
         <w:rPr>
           <w:rFonts w:ascii="Calibri" w:hAnsi="Calibri" w:cs="Calibri"/>
@@ -5422,13 +5180,7 @@
     </w:tbl>
     <w:p>
       <w:pPr>
-        <w:rPr>
-          <w:rFonts w:ascii="Calibri" w:hAnsi="Calibri" w:cs="Calibri"/>
-        </w:rPr>
-      </w:pPr>
-    </w:p>
-    <w:p>
-      <w:pPr>
+        <w:spacing w:before="240"/>
         <w:rPr>
           <w:rFonts w:ascii="Calibri" w:hAnsi="Calibri" w:cs="Calibri"/>
         </w:rPr>
@@ -5669,6 +5421,7 @@
               <w:rPr>
                 <w:rFonts w:ascii="Calibri" w:hAnsi="Calibri" w:cs="Calibri"/>
               </w:rPr>
+              <w:lastRenderedPageBreak/>
               <w:t>Frequency</w:t>
             </w:r>
           </w:p>
@@ -5770,13 +5523,6 @@
         </w:tc>
       </w:tr>
     </w:tbl>
-    <w:p>
-      <w:pPr>
-        <w:rPr>
-          <w:rFonts w:ascii="Calibri" w:hAnsi="Calibri" w:cs="Calibri"/>
-        </w:rPr>
-      </w:pPr>
-    </w:p>
     <w:p>
       <w:pPr>
         <w:spacing w:after="0"/>
@@ -5843,15 +5589,7 @@
     </w:tbl>
     <w:p>
       <w:pPr>
-        <w:rPr>
-          <w:rFonts w:ascii="Calibri" w:hAnsi="Calibri" w:cs="Calibri"/>
-          <w:b/>
-          <w:bCs/>
-        </w:rPr>
-      </w:pPr>
-    </w:p>
-    <w:p>
-      <w:pPr>
+        <w:spacing w:before="240"/>
         <w:rPr>
           <w:rFonts w:ascii="Calibri" w:hAnsi="Calibri" w:cs="Calibri"/>
         </w:rPr>
@@ -6091,13 +5829,6 @@
     </w:tbl>
     <w:p>
       <w:pPr>
-        <w:rPr>
-          <w:rFonts w:ascii="Calibri" w:hAnsi="Calibri" w:cs="Calibri"/>
-        </w:rPr>
-      </w:pPr>
-    </w:p>
-    <w:p>
-      <w:pPr>
         <w:spacing w:after="0"/>
         <w:rPr>
           <w:rFonts w:ascii="Calibri" w:hAnsi="Calibri" w:cs="Calibri"/>
@@ -6163,237 +5894,179 @@
     <w:p>
       <w:pPr>
         <w:rPr>
-          <w:rFonts w:ascii="Calibri" w:hAnsi="Calibri" w:cs="Calibri"/>
-        </w:rPr>
-      </w:pPr>
-    </w:p>
-    <w:p>
-      <w:pPr>
-        <w:rPr>
           <w:rFonts w:asciiTheme="majorHAnsi" w:hAnsiTheme="majorHAnsi"/>
         </w:rPr>
       </w:pPr>
-      <w:r>
+    </w:p>
+    <w:p>
+      <w:pPr>
+        <w:pStyle w:val="Heading1"/>
+      </w:pPr>
+      <w:bookmarkStart w:id="6" w:name="_Toc165982470"/>
+      <w:r>
+        <w:t>Algorithms Used</w:t>
+      </w:r>
+      <w:bookmarkEnd w:id="6"/>
+    </w:p>
+    <w:p>
+      <w:pPr>
+        <w:pStyle w:val="Heading2"/>
+      </w:pPr>
+      <w:bookmarkStart w:id="7" w:name="_Toc165982471"/>
+      <w:r>
+        <w:t>Result Ranking</w:t>
+      </w:r>
+      <w:bookmarkEnd w:id="7"/>
+    </w:p>
+    <w:p>
+      <w:pPr>
         <w:rPr>
           <w:rFonts w:asciiTheme="majorHAnsi" w:hAnsiTheme="majorHAnsi"/>
         </w:rPr>
-        <w:br w:type="page"/>
+      </w:pPr>
+      <w:r>
+        <w:rPr>
+          <w:highlight w:val="lightGray"/>
+        </w:rPr>
+        <w:t>To rank search results, we employ a weighted sum approach. We calculate the cosine similarity of both the heading and the body of each page, assigning a weight of 0.3 to the heading and 0.7 to the body. This weighted sum helps prioritize pages that closely match the search query in both their heading and body content.</w:t>
+      </w:r>
+    </w:p>
+    <w:p>
+      <w:pPr>
+        <w:pStyle w:val="Heading2"/>
+      </w:pPr>
+      <w:bookmarkStart w:id="8" w:name="_Toc165982472"/>
+      <w:r>
+        <w:t>Breadth-First Search (BFS)</w:t>
+      </w:r>
+      <w:bookmarkEnd w:id="8"/>
+    </w:p>
+    <w:p>
+      <w:r>
+        <w:t>For web crawling and indexing, we utilize a Breadth-First Search algorithm. Starting from the parent node, we systematically discover new child nodes and add them to a queue if they haven't been visited before. We maintain a separate array to track visited nodes. Once all information from the current node is indexed, we visit the first node in the queue, repeating this process until there are no more nodes in the queue or the maximum number of visits is reached (in our project, set to 300 pages).</w:t>
+      </w:r>
+    </w:p>
+    <w:p>
+      <w:pPr>
+        <w:pStyle w:val="Heading2"/>
+      </w:pPr>
+      <w:bookmarkStart w:id="9" w:name="_Toc165982473"/>
+      <w:r>
+        <w:t>Text Processing (Stop Stem and N-gram)</w:t>
+      </w:r>
+      <w:bookmarkEnd w:id="9"/>
+    </w:p>
+    <w:p>
+      <w:r>
+        <w:t xml:space="preserve">In text processing, we implement stop word removal, word stemming, and extraction of n-grams. Using the HTML parser introduced in our lab, we extract words from the body of each page. The </w:t>
+      </w:r>
+      <w:r>
+        <w:t>“</w:t>
+      </w:r>
+      <w:proofErr w:type="spellStart"/>
+      <w:r>
+        <w:t>extractWords</w:t>
+      </w:r>
+      <w:proofErr w:type="spellEnd"/>
+      <w:r>
+        <w:t>”</w:t>
+      </w:r>
+      <w:r>
+        <w:t xml:space="preserve"> function in Spider.java facilitates this process. We utilize a combination of </w:t>
+      </w:r>
+      <w:r>
+        <w:t>“</w:t>
+      </w:r>
+      <w:r>
+        <w:t>String Bean</w:t>
+      </w:r>
+      <w:r>
+        <w:t xml:space="preserve">” </w:t>
+      </w:r>
+      <w:r>
+        <w:t xml:space="preserve">and </w:t>
+      </w:r>
+      <w:r>
+        <w:t>“</w:t>
+      </w:r>
+      <w:r>
+        <w:t>String Tokenizer</w:t>
+      </w:r>
+      <w:r>
+        <w:t>”</w:t>
+      </w:r>
+      <w:r>
+        <w:t xml:space="preserve"> to create a moving window of three words</w:t>
+      </w:r>
+      <w:r>
+        <w:t xml:space="preserve"> (</w:t>
+      </w:r>
+      <w:r>
+        <w:t>i.e. this, next and next_2)</w:t>
+      </w:r>
+      <w:r>
+        <w:t xml:space="preserve">. By applying </w:t>
+      </w:r>
+      <w:r>
+        <w:t>“</w:t>
+      </w:r>
+      <w:proofErr w:type="spellStart"/>
+      <w:r>
+        <w:t>nextToken</w:t>
+      </w:r>
+      <w:proofErr w:type="spellEnd"/>
+      <w:r>
+        <w:t>”</w:t>
+      </w:r>
+      <w:r>
+        <w:t xml:space="preserve"> and </w:t>
+      </w:r>
+      <w:r>
+        <w:t>“</w:t>
+      </w:r>
+      <w:proofErr w:type="spellStart"/>
+      <w:r>
+        <w:t>hasMoreTokens</w:t>
+      </w:r>
+      <w:proofErr w:type="spellEnd"/>
+      <w:r>
+        <w:t>”</w:t>
+      </w:r>
+      <w:r>
+        <w:t xml:space="preserve">, we generate combinations of stemmed words to be indexed, including 2-grams and 3-grams. Additionally, we leverage </w:t>
+      </w:r>
+      <w:r>
+        <w:t>“</w:t>
+      </w:r>
+      <w:proofErr w:type="spellStart"/>
+      <w:r>
+        <w:t>prev</w:t>
+      </w:r>
+      <w:proofErr w:type="spellEnd"/>
+      <w:r>
+        <w:t>”</w:t>
+      </w:r>
+      <w:r>
+        <w:t xml:space="preserve"> and </w:t>
+      </w:r>
+      <w:r>
+        <w:t>“</w:t>
+      </w:r>
+      <w:r>
+        <w:t>prev_2</w:t>
+      </w:r>
+      <w:r>
+        <w:t>”</w:t>
+      </w:r>
+      <w:r>
+        <w:t xml:space="preserve"> to capture all possible positions of the words within the text.</w:t>
       </w:r>
     </w:p>
     <w:p>
       <w:pPr>
         <w:pStyle w:val="Heading1"/>
       </w:pPr>
-      <w:bookmarkStart w:id="6" w:name="_Toc164898218"/>
-      <w:r>
-        <w:lastRenderedPageBreak/>
-        <w:t>Algorithms Used</w:t>
-      </w:r>
-      <w:bookmarkEnd w:id="6"/>
-    </w:p>
-    <w:p>
-      <w:pPr>
-        <w:pStyle w:val="Heading2"/>
-      </w:pPr>
-      <w:bookmarkStart w:id="7" w:name="_Toc164898219"/>
-      <w:r>
-        <w:t>Result Ranking</w:t>
-      </w:r>
-      <w:bookmarkEnd w:id="7"/>
-    </w:p>
-    <w:p>
-      <w:r>
-        <w:t>(</w:t>
-      </w:r>
-      <w:r>
-        <w:rPr>
-          <w:highlight w:val="lightGray"/>
-        </w:rPr>
-        <w:t>Need to Modify</w:t>
-      </w:r>
-      <w:r>
-        <w:t>)</w:t>
-      </w:r>
-    </w:p>
-    <w:p>
-      <w:pPr>
-        <w:rPr>
-          <w:rFonts w:asciiTheme="majorHAnsi" w:hAnsiTheme="majorHAnsi"/>
-        </w:rPr>
-      </w:pPr>
-      <w:r>
-        <w:rPr>
-          <w:highlight w:val="lightGray"/>
-        </w:rPr>
-        <w:t>To rank search results, we employ a weighted sum approach. We calculate the cosine similarity of both the heading and the body of each page, assigning a weight of 0.3 to the heading and 0.7 to the body. This weighted sum helps prioritize pages that closely match the search query in both their heading and body content.</w:t>
-      </w:r>
-    </w:p>
-    <w:p>
-      <w:pPr>
-        <w:rPr>
-          <w:rFonts w:asciiTheme="majorHAnsi" w:hAnsiTheme="majorHAnsi"/>
-        </w:rPr>
-      </w:pPr>
-    </w:p>
-    <w:p>
-      <w:pPr>
-        <w:pStyle w:val="Heading2"/>
-      </w:pPr>
-      <w:bookmarkStart w:id="8" w:name="_Toc164898220"/>
-      <w:r>
-        <w:t>Breadth-First Search (BFS)</w:t>
-      </w:r>
-      <w:bookmarkEnd w:id="8"/>
-    </w:p>
-    <w:p>
-      <w:r>
-        <w:t>For web crawling and indexing, we utilize a Breadth-First Search algorithm. Starting from the parent node, we systematically discover new child nodes and add them to a queue if they haven't been visited before. We maintain a separate array to track visited nodes. Once all information from the current node is indexed, we visit the first node in the queue, repeating this process until there are no more nodes in the queue or the maximum number of visits is reached (in our project, set to 300 pages).</w:t>
-      </w:r>
-    </w:p>
-    <w:p/>
-    <w:p>
-      <w:pPr>
-        <w:pStyle w:val="Heading2"/>
-      </w:pPr>
-      <w:bookmarkStart w:id="9" w:name="_Toc164898221"/>
-      <w:r>
-        <w:t>Text Processing (Stop Stem and N-gram)</w:t>
-      </w:r>
-      <w:bookmarkEnd w:id="9"/>
-    </w:p>
-    <w:p>
-      <w:r>
-        <w:t xml:space="preserve">In text processing, we implement stop word removal, word stemming, and extraction of n-grams. Using the HTML parser introduced in our lab, we extract words from the body of each page. The </w:t>
-      </w:r>
-      <w:r>
-        <w:t>“</w:t>
-      </w:r>
-      <w:proofErr w:type="spellStart"/>
-      <w:r>
-        <w:t>extractWords</w:t>
-      </w:r>
-      <w:proofErr w:type="spellEnd"/>
-      <w:r>
-        <w:t>”</w:t>
-      </w:r>
-      <w:r>
-        <w:t xml:space="preserve"> function in Spider.java facilitates this process. We utilize a combination of </w:t>
-      </w:r>
-      <w:r>
-        <w:t>“</w:t>
-      </w:r>
-      <w:r>
-        <w:t>String Bean</w:t>
-      </w:r>
-      <w:r>
-        <w:t xml:space="preserve">” </w:t>
-      </w:r>
-      <w:r>
-        <w:t xml:space="preserve">and </w:t>
-      </w:r>
-      <w:r>
-        <w:t>“</w:t>
-      </w:r>
-      <w:r>
-        <w:t>String Tokenizer</w:t>
-      </w:r>
-      <w:r>
-        <w:t>”</w:t>
-      </w:r>
-      <w:r>
-        <w:t xml:space="preserve"> to create a moving window of three words</w:t>
-      </w:r>
-      <w:r>
-        <w:t xml:space="preserve"> (</w:t>
-      </w:r>
-      <w:r>
-        <w:t>i.e. this, next and next_2)</w:t>
-      </w:r>
-      <w:r>
-        <w:t xml:space="preserve">. By applying </w:t>
-      </w:r>
-      <w:r>
-        <w:t>“</w:t>
-      </w:r>
-      <w:proofErr w:type="spellStart"/>
-      <w:r>
-        <w:t>nextToken</w:t>
-      </w:r>
-      <w:proofErr w:type="spellEnd"/>
-      <w:r>
-        <w:t>”</w:t>
-      </w:r>
-      <w:r>
-        <w:t xml:space="preserve"> and </w:t>
-      </w:r>
-      <w:r>
-        <w:t>“</w:t>
-      </w:r>
-      <w:proofErr w:type="spellStart"/>
-      <w:r>
-        <w:t>hasMoreTokens</w:t>
-      </w:r>
-      <w:proofErr w:type="spellEnd"/>
-      <w:r>
-        <w:t>”</w:t>
-      </w:r>
-      <w:r>
-        <w:t xml:space="preserve">, we generate combinations of stemmed words to be indexed, including 2-grams and 3-grams. Additionally, we leverage </w:t>
-      </w:r>
-      <w:r>
-        <w:t>“</w:t>
-      </w:r>
-      <w:proofErr w:type="spellStart"/>
-      <w:r>
-        <w:t>prev</w:t>
-      </w:r>
-      <w:proofErr w:type="spellEnd"/>
-      <w:r>
-        <w:t>”</w:t>
-      </w:r>
-      <w:r>
-        <w:t xml:space="preserve"> and </w:t>
-      </w:r>
-      <w:r>
-        <w:t>“</w:t>
-      </w:r>
-      <w:r>
-        <w:t>prev_2</w:t>
-      </w:r>
-      <w:r>
-        <w:t>”</w:t>
-      </w:r>
-      <w:r>
-        <w:t xml:space="preserve"> to capture all possible positions of the words within the text.</w:t>
-      </w:r>
-    </w:p>
-    <w:p/>
-    <w:p>
-      <w:r>
-        <w:t>[</w:t>
-      </w:r>
-      <w:r>
-        <w:rPr>
-          <w:highlight w:val="lightGray"/>
-        </w:rPr>
-        <w:t>May add image to explain</w:t>
-      </w:r>
-      <w:r>
-        <w:t>]</w:t>
-      </w:r>
-    </w:p>
-    <w:p/>
-    <w:p/>
-    <w:p>
-      <w:r>
-        <w:br w:type="page"/>
-      </w:r>
-    </w:p>
-    <w:p>
-      <w:pPr>
-        <w:pStyle w:val="Heading1"/>
-      </w:pPr>
-      <w:bookmarkStart w:id="10" w:name="_Toc164898222"/>
+      <w:bookmarkStart w:id="10" w:name="_Toc165982474"/>
       <w:r>
         <w:lastRenderedPageBreak/>
         <w:t>Installation Procedure</w:t>
@@ -6401,34 +6074,10 @@
       <w:bookmarkEnd w:id="10"/>
     </w:p>
     <w:p>
-      <w:r>
-        <w:t>This part is the same as the “Readme.md” in the repository</w:t>
-      </w:r>
-      <w:r>
-        <w:t>.</w:t>
-      </w:r>
-    </w:p>
-    <w:p>
-      <w:hyperlink r:id="rId13" w:history="1">
-        <w:r>
-          <w:rPr>
-            <w:rStyle w:val="Hyperlink"/>
-          </w:rPr>
-          <w:t>https://github.com/tonyctyy/COMP4321-Crawler</w:t>
-        </w:r>
-      </w:hyperlink>
-      <w:r>
-        <w:t xml:space="preserve"> </w:t>
-      </w:r>
-      <w:r>
-        <w:br/>
-      </w:r>
-    </w:p>
-    <w:p>
       <w:pPr>
         <w:pStyle w:val="Heading2"/>
       </w:pPr>
-      <w:bookmarkStart w:id="11" w:name="_Toc164898223"/>
+      <w:bookmarkStart w:id="11" w:name="_Toc165982475"/>
       <w:r>
         <w:t>Prerequisites</w:t>
       </w:r>
@@ -6439,12 +6088,11 @@
         <w:t>OpenJDK version: 21.0.2</w:t>
       </w:r>
     </w:p>
-    <w:p/>
     <w:p>
       <w:pPr>
         <w:pStyle w:val="Heading2"/>
       </w:pPr>
-      <w:bookmarkStart w:id="12" w:name="_Toc164898224"/>
+      <w:bookmarkStart w:id="12" w:name="_Toc165982476"/>
       <w:r>
         <w:t>Building the Project</w:t>
       </w:r>
@@ -6476,6 +6124,7 @@
           <w:ilvl w:val="0"/>
           <w:numId w:val="17"/>
         </w:numPr>
+        <w:spacing w:after="0"/>
       </w:pPr>
       <w:proofErr w:type="spellStart"/>
       <w:r>
@@ -6517,7 +6166,6 @@
         </w:tc>
       </w:tr>
     </w:tbl>
-    <w:p/>
     <w:p>
       <w:pPr>
         <w:pStyle w:val="ListParagraph"/>
@@ -6525,6 +6173,7 @@
           <w:ilvl w:val="0"/>
           <w:numId w:val="17"/>
         </w:numPr>
+        <w:spacing w:before="240" w:after="0"/>
       </w:pPr>
       <w:r>
         <w:rPr>
@@ -6572,7 +6221,6 @@
         </w:tc>
       </w:tr>
     </w:tbl>
-    <w:p/>
     <w:p>
       <w:pPr>
         <w:pStyle w:val="ListParagraph"/>
@@ -6580,6 +6228,7 @@
           <w:ilvl w:val="0"/>
           <w:numId w:val="17"/>
         </w:numPr>
+        <w:spacing w:before="240" w:after="0"/>
       </w:pPr>
       <w:r>
         <w:rPr>
@@ -6627,7 +6276,6 @@
         </w:tc>
       </w:tr>
     </w:tbl>
-    <w:p/>
     <w:p>
       <w:pPr>
         <w:pStyle w:val="ListParagraph"/>
@@ -6635,6 +6283,7 @@
           <w:ilvl w:val="0"/>
           <w:numId w:val="17"/>
         </w:numPr>
+        <w:spacing w:before="240" w:after="0"/>
       </w:pPr>
       <w:proofErr w:type="spellStart"/>
       <w:r>
@@ -6684,7 +6333,6 @@
         </w:tc>
       </w:tr>
     </w:tbl>
-    <w:p/>
     <w:p>
       <w:pPr>
         <w:pStyle w:val="ListParagraph"/>
@@ -6692,6 +6340,7 @@
           <w:ilvl w:val="0"/>
           <w:numId w:val="17"/>
         </w:numPr>
+        <w:spacing w:before="240" w:after="0"/>
       </w:pPr>
       <w:proofErr w:type="spellStart"/>
       <w:r>
@@ -6733,8 +6382,10 @@
         </w:tc>
       </w:tr>
     </w:tbl>
-    <w:p/>
-    <w:p>
+    <w:p>
+      <w:pPr>
+        <w:spacing w:before="240" w:after="0"/>
+      </w:pPr>
       <w:r>
         <w:rPr>
           <w:b/>
@@ -6796,13 +6447,10 @@
       </w:tr>
     </w:tbl>
     <w:p>
-      <w:r>
-        <w:br w:type="page"/>
-      </w:r>
-    </w:p>
-    <w:p>
-      <w:r>
-        <w:lastRenderedPageBreak/>
+      <w:pPr>
+        <w:spacing w:before="240" w:after="0"/>
+      </w:pPr>
+      <w:r>
         <w:t xml:space="preserve">After executing the </w:t>
       </w:r>
       <w:proofErr w:type="spellStart"/>
@@ -6876,8 +6524,10 @@
         <w:t>. If not, please copy it manually for the frontend to work properly.)</w:t>
       </w:r>
     </w:p>
-    <w:p/>
-    <w:p>
+    <w:p>
+      <w:pPr>
+        <w:spacing w:after="0"/>
+      </w:pPr>
       <w:r>
         <w:rPr>
           <w:b/>
@@ -6992,6 +6642,7 @@
               <w:jc w:val="center"/>
             </w:pPr>
             <w:r>
+              <w:lastRenderedPageBreak/>
               <w:t>JAVA_HOME</w:t>
             </w:r>
           </w:p>
@@ -7022,6 +6673,9 @@
     </w:tbl>
     <w:p/>
     <w:p>
+      <w:pPr>
+        <w:spacing w:after="0"/>
+      </w:pPr>
       <w:r>
         <w:t>After setting up the system environment variables, start the Apache Tomcat server by running the following command</w:t>
       </w:r>
@@ -7073,7 +6727,7 @@
       <w:r>
         <w:t xml:space="preserve"> </w:t>
       </w:r>
-      <w:hyperlink r:id="rId14" w:history="1">
+      <w:hyperlink r:id="rId13" w:history="1">
         <w:r>
           <w:rPr>
             <w:rStyle w:val="Hyperlink"/>
@@ -7086,27 +6740,12 @@
       </w:r>
     </w:p>
     <w:p/>
-    <w:p/>
-    <w:p>
-      <w:pPr>
-        <w:rPr>
-          <w:rFonts w:asciiTheme="majorHAnsi" w:hAnsiTheme="majorHAnsi"/>
-        </w:rPr>
-      </w:pPr>
-      <w:r>
-        <w:rPr>
-          <w:rFonts w:asciiTheme="majorHAnsi" w:hAnsiTheme="majorHAnsi"/>
-        </w:rPr>
-        <w:br w:type="page"/>
-      </w:r>
-    </w:p>
     <w:p>
       <w:pPr>
         <w:pStyle w:val="Heading1"/>
       </w:pPr>
-      <w:bookmarkStart w:id="13" w:name="_Toc164898225"/>
-      <w:r>
-        <w:lastRenderedPageBreak/>
+      <w:bookmarkStart w:id="13" w:name="_Toc165982477"/>
+      <w:r>
         <w:t>Highlights of Features Beyond the Required Specification</w:t>
       </w:r>
       <w:bookmarkEnd w:id="13"/>
@@ -7115,702 +6754,11 @@
       <w:pPr>
         <w:pStyle w:val="Heading2"/>
       </w:pPr>
-      <w:bookmarkStart w:id="14" w:name="_Toc164898226"/>
+      <w:bookmarkStart w:id="14" w:name="_Toc165982478"/>
       <w:r>
         <w:t>Additional Functionalities</w:t>
       </w:r>
       <w:bookmarkEnd w:id="14"/>
-    </w:p>
-    <w:p/>
-    <w:p>
-      <w:pPr>
-        <w:pStyle w:val="Heading2"/>
-      </w:pPr>
-      <w:bookmarkStart w:id="15" w:name="_Toc164898227"/>
-      <w:r>
-        <w:t>User Experience Enhancements</w:t>
-      </w:r>
-      <w:bookmarkEnd w:id="15"/>
-    </w:p>
-    <w:p>
-      <w:r>
-        <w:t>Building upon the strengths discussed in the Conclusion section, our system offers several user experience enhancements beyond the required specifications:</w:t>
-      </w:r>
-    </w:p>
-    <w:p/>
-    <w:p>
-      <w:pPr>
-        <w:pStyle w:val="Heading3"/>
-      </w:pPr>
-      <w:r>
-        <w:t>1. Smooth Searching Experience</w:t>
-      </w:r>
-    </w:p>
-    <w:p>
-      <w:r>
-        <w:rPr>
-          <w:b/>
-          <w:bCs/>
-        </w:rPr>
-        <w:t>Efficient Query Processing</w:t>
-      </w:r>
-      <w:r>
-        <w:t>: Users benefit from rapid query processing, ensuring quick retrieval of relevant search results and a seamless searching experience.</w:t>
-      </w:r>
-    </w:p>
-    <w:p>
-      <w:pPr>
-        <w:pStyle w:val="Heading3"/>
-      </w:pPr>
-      <w:r>
-        <w:t>2. Short Scrolling Area</w:t>
-      </w:r>
-    </w:p>
-    <w:p>
-      <w:r>
-        <w:rPr>
-          <w:b/>
-          <w:bCs/>
-        </w:rPr>
-        <w:t>Tabbed Navigation</w:t>
-      </w:r>
-      <w:r>
-        <w:t>: Organizing search results into tabs with a limited number of results per tab minimizes scrolling, improving user efficiency and satisfaction.</w:t>
-      </w:r>
-    </w:p>
-    <w:p>
-      <w:r>
-        <w:rPr>
-          <w:b/>
-          <w:bCs/>
-        </w:rPr>
-        <w:t>Optimized Display</w:t>
-      </w:r>
-      <w:r>
-        <w:t>: Each tab presents a concise list of results, enabling users to quickly locate desired information without excessive scrolling.</w:t>
-      </w:r>
-    </w:p>
-    <w:p>
-      <w:pPr>
-        <w:pStyle w:val="Heading3"/>
-      </w:pPr>
-      <w:r>
-        <w:t>3</w:t>
-      </w:r>
-      <w:r>
-        <w:t>. Simplistic Style</w:t>
-      </w:r>
-    </w:p>
-    <w:p>
-      <w:r>
-        <w:rPr>
-          <w:b/>
-          <w:bCs/>
-        </w:rPr>
-        <w:t>Clean and Organized Design</w:t>
-      </w:r>
-      <w:r>
-        <w:t>: The simplistic and organized design promotes focus and clarity, with streamlined elements and minimal distractions enhancing user comprehension.</w:t>
-      </w:r>
-    </w:p>
-    <w:p>
-      <w:pPr>
-        <w:pStyle w:val="Heading3"/>
-      </w:pPr>
-      <w:r>
-        <w:t>4</w:t>
-      </w:r>
-      <w:r>
-        <w:t>. Contrast on Important Features</w:t>
-      </w:r>
-    </w:p>
-    <w:p>
-      <w:r>
-        <w:rPr>
-          <w:b/>
-          <w:bCs/>
-        </w:rPr>
-        <w:t>Effective Highlighting</w:t>
-      </w:r>
-      <w:r>
-        <w:t xml:space="preserve">: Key features and relevant information are highlighted effectively, drawing users' attention to critical </w:t>
-      </w:r>
-      <w:proofErr w:type="gramStart"/>
-      <w:r>
-        <w:t>elements</w:t>
-      </w:r>
-      <w:proofErr w:type="gramEnd"/>
-      <w:r>
-        <w:t xml:space="preserve"> and improving usability.</w:t>
-      </w:r>
-    </w:p>
-    <w:p>
-      <w:pPr>
-        <w:pStyle w:val="Heading3"/>
-      </w:pPr>
-      <w:r>
-        <w:t>5</w:t>
-      </w:r>
-      <w:r>
-        <w:t>. Enhanced Query Handling</w:t>
-      </w:r>
-    </w:p>
-    <w:p>
-      <w:r>
-        <w:rPr>
-          <w:b/>
-          <w:bCs/>
-        </w:rPr>
-        <w:t>Multi-Phrase Support</w:t>
-      </w:r>
-      <w:r>
-        <w:t>: Users can input multiple phrases and keywords, with advanced processing mechanisms such as stop-word removal and word stemming, resulting in more accurate and relevant search results.</w:t>
-      </w:r>
-    </w:p>
-    <w:p/>
-    <w:p>
-      <w:pPr>
-        <w:pStyle w:val="Heading2"/>
-        <w:rPr>
-          <w:sz w:val="40"/>
-          <w:szCs w:val="40"/>
-        </w:rPr>
-      </w:pPr>
-      <w:bookmarkStart w:id="16" w:name="_Toc164898228"/>
-      <w:r>
-        <w:t>Performance Improvements</w:t>
-      </w:r>
-      <w:bookmarkEnd w:id="16"/>
-      <w:r>
-        <w:t xml:space="preserve"> </w:t>
-      </w:r>
-      <w:r>
-        <w:br w:type="page"/>
-      </w:r>
-    </w:p>
-    <w:p>
-      <w:pPr>
-        <w:pStyle w:val="Heading1"/>
-      </w:pPr>
-      <w:bookmarkStart w:id="17" w:name="_Toc164898229"/>
-      <w:r>
-        <w:lastRenderedPageBreak/>
-        <w:t>Testing of the Functions Implemented</w:t>
-      </w:r>
-      <w:bookmarkEnd w:id="17"/>
-    </w:p>
-    <w:p>
-      <w:r>
-        <w:t>(include screenshots if applicable in the report)</w:t>
-      </w:r>
-    </w:p>
-    <w:p>
-      <w:r>
-        <w:t>Testing Methodology</w:t>
-      </w:r>
-    </w:p>
-    <w:p>
-      <w:r>
-        <w:t>Test Cases and Scenarios</w:t>
-      </w:r>
-    </w:p>
-    <w:p>
-      <w:r>
-        <w:t xml:space="preserve">Results and Observations </w:t>
-      </w:r>
-      <w:r>
-        <w:br w:type="page"/>
-      </w:r>
-    </w:p>
-    <w:p>
-      <w:pPr>
-        <w:pStyle w:val="Heading1"/>
-      </w:pPr>
-      <w:bookmarkStart w:id="18" w:name="_Toc164898230"/>
-      <w:r>
-        <w:lastRenderedPageBreak/>
-        <w:t>Conclusion</w:t>
-      </w:r>
-      <w:bookmarkEnd w:id="18"/>
-    </w:p>
-    <w:p>
-      <w:pPr>
-        <w:pStyle w:val="Heading2"/>
-      </w:pPr>
-      <w:bookmarkStart w:id="19" w:name="_Toc164898231"/>
-      <w:r>
-        <w:t>Strengths</w:t>
-      </w:r>
-      <w:bookmarkEnd w:id="19"/>
-    </w:p>
-    <w:p>
-      <w:pPr>
-        <w:pStyle w:val="Heading3"/>
-      </w:pPr>
-      <w:r>
-        <w:t>User Experience (UX)</w:t>
-      </w:r>
-    </w:p>
-    <w:p>
-      <w:r>
-        <w:rPr>
-          <w:b/>
-          <w:bCs/>
-        </w:rPr>
-        <w:t>Smooth Searching Experience</w:t>
-      </w:r>
-      <w:r>
-        <w:t>: The system offers rapid query processing, ensuring users receive search results promptly.</w:t>
-      </w:r>
-    </w:p>
-    <w:p>
-      <w:r>
-        <w:rPr>
-          <w:b/>
-          <w:bCs/>
-        </w:rPr>
-        <w:t>Short Scrolling Area</w:t>
-      </w:r>
-      <w:r>
-        <w:t>: Organizing results into tabs, with five results per tab, minimizes scrolling and aids in locating relevant pages efficiently.</w:t>
-      </w:r>
-    </w:p>
-    <w:p>
-      <w:r>
-        <w:rPr>
-          <w:b/>
-          <w:bCs/>
-        </w:rPr>
-        <w:t>Easy Tab Navigation</w:t>
-      </w:r>
-      <w:r>
-        <w:t>: Users can effortlessly navigate between tabs to access previously important results.</w:t>
-      </w:r>
-    </w:p>
-    <w:p>
-      <w:pPr>
-        <w:pStyle w:val="Heading3"/>
-      </w:pPr>
-      <w:r>
-        <w:t>User Interaction (UI)</w:t>
-      </w:r>
-    </w:p>
-    <w:p>
-      <w:r>
-        <w:rPr>
-          <w:b/>
-          <w:bCs/>
-        </w:rPr>
-        <w:t>Simplistic Style</w:t>
-      </w:r>
-      <w:r>
-        <w:t>: The UI features clean and organized elements, enhancing usability and visual appeal.</w:t>
-      </w:r>
-    </w:p>
-    <w:p>
-      <w:r>
-        <w:rPr>
-          <w:b/>
-          <w:bCs/>
-        </w:rPr>
-        <w:t>Contrast on Important Features</w:t>
-      </w:r>
-      <w:r>
-        <w:t>: Key features are highlighted effectively, guiding users' attention to essential information.</w:t>
-      </w:r>
-    </w:p>
-    <w:p>
-      <w:r>
-        <w:rPr>
-          <w:rStyle w:val="Heading3Char"/>
-        </w:rPr>
-        <w:t>Functionalities</w:t>
-      </w:r>
-    </w:p>
-    <w:p>
-      <w:r>
-        <w:rPr>
-          <w:b/>
-          <w:bCs/>
-        </w:rPr>
-        <w:t>Allow Input for Multiple Phrases and Keywords</w:t>
-      </w:r>
-      <w:r>
-        <w:t>: Users can input multiple phrases and keywords, with the backend employing stop and stem mechanisms for efficient processing.</w:t>
-      </w:r>
-    </w:p>
-    <w:p/>
-    <w:p>
-      <w:pPr>
-        <w:pStyle w:val="Heading2"/>
-      </w:pPr>
-      <w:bookmarkStart w:id="20" w:name="_Toc164898232"/>
-      <w:r>
-        <w:t>Weaknesses</w:t>
-      </w:r>
-      <w:bookmarkEnd w:id="20"/>
-    </w:p>
-    <w:p>
-      <w:pPr>
-        <w:pStyle w:val="Heading3"/>
-      </w:pPr>
-      <w:r>
-        <w:t>Crawl and Index</w:t>
-      </w:r>
-    </w:p>
-    <w:p>
-      <w:r>
-        <w:rPr>
-          <w:b/>
-          <w:bCs/>
-        </w:rPr>
-        <w:t>Resource Intensive</w:t>
-      </w:r>
-      <w:r>
-        <w:t>: The crawling and indexing process requires significant resources and time, impacting overall system efficiency.</w:t>
-      </w:r>
-    </w:p>
-    <w:p>
-      <w:r>
-        <w:rPr>
-          <w:b/>
-          <w:bCs/>
-        </w:rPr>
-        <w:t>Potential Loss of Child Links</w:t>
-      </w:r>
-      <w:r>
-        <w:t>: Newly crawled pages may not revisit indexed pages, leading to missing child links in the records</w:t>
-      </w:r>
-      <w:r>
-        <w:t xml:space="preserve"> (</w:t>
-      </w:r>
-      <w:r>
-        <w:t>C</w:t>
-      </w:r>
-      <w:r>
-        <w:t xml:space="preserve">hild links are temporally in the URL format and will be changed to </w:t>
-      </w:r>
-      <w:r>
-        <w:t xml:space="preserve">Page ID that are indexed. If the child pages are not indexed in the iteration, they </w:t>
-      </w:r>
-      <w:r>
-        <w:t>are gone in the parent-child relationship)</w:t>
-      </w:r>
-      <w:r>
-        <w:t>.</w:t>
-      </w:r>
-    </w:p>
-    <w:p>
-      <w:r>
-        <w:rPr>
-          <w:rStyle w:val="Heading3Char"/>
-        </w:rPr>
-        <w:t>Result Ranking</w:t>
-      </w:r>
-    </w:p>
-    <w:p>
-      <w:r>
-        <w:rPr>
-          <w:b/>
-          <w:bCs/>
-        </w:rPr>
-        <w:t>Omission of Important Features</w:t>
-      </w:r>
-      <w:r>
-        <w:t>: Some crucial features, such as metadata and original words, are neglected in the result ranking process.</w:t>
-      </w:r>
-    </w:p>
-    <w:p>
-      <w:pPr>
-        <w:pStyle w:val="Heading3"/>
-      </w:pPr>
-      <w:r>
-        <w:lastRenderedPageBreak/>
-        <w:t>Stop and Stem</w:t>
-      </w:r>
-    </w:p>
-    <w:p>
-      <w:r>
-        <w:rPr>
-          <w:b/>
-          <w:bCs/>
-        </w:rPr>
-        <w:t>Inclusion of Excessive Words and N-gram Phrases</w:t>
-      </w:r>
-      <w:r>
-        <w:t>: The stop and stem mechanism may include unnecessary words and n-gram phrases, leading to cluttered results.</w:t>
-      </w:r>
-    </w:p>
-    <w:p/>
-    <w:p>
-      <w:pPr>
-        <w:pStyle w:val="Heading2"/>
-      </w:pPr>
-      <w:bookmarkStart w:id="21" w:name="_Toc164898233"/>
-      <w:r>
-        <w:t>Re-Implementation</w:t>
-      </w:r>
-      <w:bookmarkEnd w:id="21"/>
-    </w:p>
-    <w:p>
-      <w:pPr>
-        <w:pStyle w:val="Heading3"/>
-      </w:pPr>
-      <w:r>
-        <w:t>Whole System Setup</w:t>
-      </w:r>
-    </w:p>
-    <w:p>
-      <w:r>
-        <w:rPr>
-          <w:b/>
-          <w:bCs/>
-        </w:rPr>
-        <w:t>Programming Language</w:t>
-      </w:r>
-      <w:r>
-        <w:t>: Transitioning to Python with Django backend and SQLite database, and potentially React for frontend, offers familiarity and access to a broader range of libraries.</w:t>
-      </w:r>
-    </w:p>
-    <w:p>
-      <w:r>
-        <w:rPr>
-          <w:b/>
-          <w:bCs/>
-        </w:rPr>
-        <w:t>Reasoning</w:t>
-      </w:r>
-      <w:r>
-        <w:t>: Python's extensive library ecosystem and streamlined debugging process could enhance development efficiency and performance.</w:t>
-      </w:r>
-    </w:p>
-    <w:p>
-      <w:r>
-        <w:rPr>
-          <w:rStyle w:val="Heading3Char"/>
-        </w:rPr>
-        <w:t>Indexing Functions</w:t>
-      </w:r>
-    </w:p>
-    <w:p>
-      <w:r>
-        <w:rPr>
-          <w:b/>
-          <w:bCs/>
-        </w:rPr>
-        <w:t>Optimization Requirement</w:t>
-      </w:r>
-      <w:r>
-        <w:t>: The indexing functions require optimization to improve runtime efficiency and resource utilization.</w:t>
-      </w:r>
-    </w:p>
-    <w:p/>
-    <w:p>
-      <w:pPr>
-        <w:pStyle w:val="Heading2"/>
-      </w:pPr>
-      <w:bookmarkStart w:id="22" w:name="_Toc164898234"/>
-      <w:r>
-        <w:t>Interesting Features</w:t>
-      </w:r>
-      <w:bookmarkEnd w:id="22"/>
-    </w:p>
-    <w:p>
-      <w:pPr>
-        <w:pStyle w:val="Heading3"/>
-      </w:pPr>
-      <w:r>
-        <w:t>Implicit &amp; Explicit Features</w:t>
-      </w:r>
-    </w:p>
-    <w:p>
-      <w:r>
-        <w:rPr>
-          <w:b/>
-          <w:bCs/>
-        </w:rPr>
-        <w:t>User Feedback Collection</w:t>
-      </w:r>
-      <w:r>
-        <w:t>: Implementing implicit and explicit feedback mechanisms to build user profiles for personalized search experiences.</w:t>
-      </w:r>
-    </w:p>
-    <w:p>
-      <w:r>
-        <w:rPr>
-          <w:rStyle w:val="Heading3Char"/>
-        </w:rPr>
-        <w:t xml:space="preserve">Page Rank based on </w:t>
-      </w:r>
-      <w:proofErr w:type="gramStart"/>
-      <w:r>
-        <w:rPr>
-          <w:rStyle w:val="Heading3Char"/>
-        </w:rPr>
-        <w:t>Category</w:t>
-      </w:r>
-      <w:proofErr w:type="gramEnd"/>
-    </w:p>
-    <w:p>
-      <w:r>
-        <w:rPr>
-          <w:b/>
-          <w:bCs/>
-        </w:rPr>
-        <w:t>Categorization Algorithm</w:t>
-      </w:r>
-      <w:r>
-        <w:t>: Introducing a page ranking algorithm based on category tags, akin to Google's approach, to enhance search quality and personalization.</w:t>
-      </w:r>
-    </w:p>
-    <w:p>
-      <w:pPr>
-        <w:pStyle w:val="Heading3"/>
-      </w:pPr>
-      <w:r>
-        <w:t>Input Analysis using LLM Model</w:t>
-      </w:r>
-    </w:p>
-    <w:p>
-      <w:r>
-        <w:rPr>
-          <w:b/>
-          <w:bCs/>
-        </w:rPr>
-        <w:t>Advanced Input Analysis</w:t>
-      </w:r>
-      <w:r>
-        <w:t>: Lever</w:t>
-      </w:r>
-      <w:bookmarkStart w:id="23" w:name="_Hlk165793404"/>
-      <w:r>
-        <w:t>aging La</w:t>
-      </w:r>
-      <w:bookmarkEnd w:id="23"/>
-      <w:r>
-        <w:t xml:space="preserve">nguage Model (LLM) to </w:t>
-      </w:r>
-      <w:proofErr w:type="spellStart"/>
-      <w:r>
-        <w:t>analyze</w:t>
-      </w:r>
-      <w:proofErr w:type="spellEnd"/>
-      <w:r>
-        <w:t xml:space="preserve"> user input strings and adjust weighting dynamically for improved search relevance.</w:t>
-      </w:r>
-    </w:p>
-    <w:p/>
-    <w:p>
-      <w:r>
-        <w:br w:type="page"/>
-      </w:r>
-    </w:p>
-    <w:p>
-      <w:pPr>
-        <w:pStyle w:val="Heading1"/>
-      </w:pPr>
-      <w:bookmarkStart w:id="24" w:name="_Toc164898235"/>
-      <w:r>
-        <w:lastRenderedPageBreak/>
-        <w:t>Contribution</w:t>
-      </w:r>
-      <w:bookmarkEnd w:id="24"/>
-    </w:p>
-    <w:p>
-      <w:pPr>
-        <w:rPr>
-          <w:rFonts w:asciiTheme="majorHAnsi" w:eastAsiaTheme="majorEastAsia" w:hAnsiTheme="majorHAnsi" w:cstheme="majorBidi"/>
-          <w:color w:val="0F4761" w:themeColor="accent1" w:themeShade="BF"/>
-          <w:sz w:val="40"/>
-          <w:szCs w:val="40"/>
-        </w:rPr>
-      </w:pPr>
-      <w:r>
-        <w:br w:type="page"/>
-      </w:r>
-    </w:p>
-    <w:p>
-      <w:pPr>
-        <w:rPr>
-          <w:rFonts w:asciiTheme="majorHAnsi" w:eastAsiaTheme="majorEastAsia" w:hAnsiTheme="majorHAnsi" w:cstheme="majorBidi"/>
-          <w:color w:val="0F4761" w:themeColor="accent1" w:themeShade="BF"/>
-          <w:sz w:val="40"/>
-          <w:szCs w:val="40"/>
-        </w:rPr>
-      </w:pPr>
-      <w:r>
-        <w:rPr>
-          <w:rFonts w:asciiTheme="majorHAnsi" w:eastAsiaTheme="majorEastAsia" w:hAnsiTheme="majorHAnsi" w:cstheme="majorBidi"/>
-          <w:color w:val="0F4761" w:themeColor="accent1" w:themeShade="BF"/>
-          <w:sz w:val="40"/>
-          <w:szCs w:val="40"/>
-        </w:rPr>
-        <w:lastRenderedPageBreak/>
-        <w:t>F</w:t>
-      </w:r>
-      <w:r>
-        <w:rPr>
-          <w:rFonts w:asciiTheme="majorHAnsi" w:eastAsiaTheme="majorEastAsia" w:hAnsiTheme="majorHAnsi" w:cstheme="majorBidi"/>
-          <w:color w:val="0F4761" w:themeColor="accent1" w:themeShade="BF"/>
-          <w:sz w:val="40"/>
-          <w:szCs w:val="40"/>
-        </w:rPr>
-        <w:t xml:space="preserve">eatures </w:t>
-      </w:r>
-      <w:r>
-        <w:rPr>
-          <w:rFonts w:asciiTheme="majorHAnsi" w:eastAsiaTheme="majorEastAsia" w:hAnsiTheme="majorHAnsi" w:cstheme="majorBidi"/>
-          <w:color w:val="0F4761" w:themeColor="accent1" w:themeShade="BF"/>
-          <w:sz w:val="40"/>
-          <w:szCs w:val="40"/>
-        </w:rPr>
-        <w:t>B</w:t>
-      </w:r>
-      <w:r>
-        <w:rPr>
-          <w:rFonts w:asciiTheme="majorHAnsi" w:eastAsiaTheme="majorEastAsia" w:hAnsiTheme="majorHAnsi" w:cstheme="majorBidi"/>
-          <w:color w:val="0F4761" w:themeColor="accent1" w:themeShade="BF"/>
-          <w:sz w:val="40"/>
-          <w:szCs w:val="40"/>
-        </w:rPr>
-        <w:t xml:space="preserve">eyond the </w:t>
-      </w:r>
-      <w:r>
-        <w:rPr>
-          <w:rFonts w:asciiTheme="majorHAnsi" w:eastAsiaTheme="majorEastAsia" w:hAnsiTheme="majorHAnsi" w:cstheme="majorBidi"/>
-          <w:color w:val="0F4761" w:themeColor="accent1" w:themeShade="BF"/>
-          <w:sz w:val="40"/>
-          <w:szCs w:val="40"/>
-        </w:rPr>
-        <w:t>R</w:t>
-      </w:r>
-      <w:r>
-        <w:rPr>
-          <w:rFonts w:asciiTheme="majorHAnsi" w:eastAsiaTheme="majorEastAsia" w:hAnsiTheme="majorHAnsi" w:cstheme="majorBidi"/>
-          <w:color w:val="0F4761" w:themeColor="accent1" w:themeShade="BF"/>
-          <w:sz w:val="40"/>
-          <w:szCs w:val="40"/>
-        </w:rPr>
-        <w:t xml:space="preserve">equired </w:t>
-      </w:r>
-      <w:r>
-        <w:rPr>
-          <w:rFonts w:asciiTheme="majorHAnsi" w:eastAsiaTheme="majorEastAsia" w:hAnsiTheme="majorHAnsi" w:cstheme="majorBidi"/>
-          <w:color w:val="0F4761" w:themeColor="accent1" w:themeShade="BF"/>
-          <w:sz w:val="40"/>
-          <w:szCs w:val="40"/>
-        </w:rPr>
-        <w:t>S</w:t>
-      </w:r>
-      <w:r>
-        <w:rPr>
-          <w:rFonts w:asciiTheme="majorHAnsi" w:eastAsiaTheme="majorEastAsia" w:hAnsiTheme="majorHAnsi" w:cstheme="majorBidi"/>
-          <w:color w:val="0F4761" w:themeColor="accent1" w:themeShade="BF"/>
-          <w:sz w:val="40"/>
-          <w:szCs w:val="40"/>
-        </w:rPr>
-        <w:t>pecification</w:t>
-      </w:r>
     </w:p>
     <w:p>
       <w:pPr>
@@ -7834,7 +6782,7 @@
         <mc:AlternateContent>
           <mc:Choice Requires="wps">
             <w:drawing>
-              <wp:anchor distT="0" distB="0" distL="114300" distR="114300" simplePos="0" relativeHeight="251675648" behindDoc="0" locked="0" layoutInCell="1" allowOverlap="1" wp14:anchorId="5D8E2432" wp14:editId="60C05B3A">
+              <wp:anchor distT="0" distB="0" distL="114300" distR="114300" simplePos="0" relativeHeight="251665408" behindDoc="0" locked="0" layoutInCell="1" allowOverlap="1" wp14:anchorId="7B405362" wp14:editId="6DCBC33F">
                 <wp:simplePos x="0" y="0"/>
                 <wp:positionH relativeFrom="column">
                   <wp:posOffset>4271749</wp:posOffset>
@@ -7894,7 +6842,7 @@
           </mc:Choice>
           <mc:Fallback>
             <w:pict>
-              <v:line w14:anchorId="552E01A5" id="Straight Connector 3" o:spid="_x0000_s1026" style="position:absolute;z-index:251675648;visibility:visible;mso-wrap-style:square;mso-width-percent:0;mso-height-percent:0;mso-wrap-distance-left:9pt;mso-wrap-distance-top:0;mso-wrap-distance-right:9pt;mso-wrap-distance-bottom:0;mso-position-horizontal:absolute;mso-position-horizontal-relative:text;mso-position-vertical:absolute;mso-position-vertical-relative:text;mso-width-percent:0;mso-height-percent:0;mso-width-relative:margin;mso-height-relative:margin" from="336.35pt,56pt" to="340.1pt,63pt" o:gfxdata="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" strokecolor="red" strokeweight="1.5pt">
+              <v:line w14:anchorId="0EB95B19" id="Straight Connector 3" o:spid="_x0000_s1026" style="position:absolute;z-index:251665408;visibility:visible;mso-wrap-style:square;mso-width-percent:0;mso-height-percent:0;mso-wrap-distance-left:9pt;mso-wrap-distance-top:0;mso-wrap-distance-right:9pt;mso-wrap-distance-bottom:0;mso-position-horizontal:absolute;mso-position-horizontal-relative:text;mso-position-vertical:absolute;mso-position-vertical-relative:text;mso-width-percent:0;mso-height-percent:0;mso-width-relative:margin;mso-height-relative:margin" from="336.35pt,56pt" to="340.1pt,63pt" o:gfxdata="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" strokecolor="red" strokeweight="1.5pt">
                 <v:stroke joinstyle="miter"/>
               </v:line>
             </w:pict>
@@ -7912,7 +6860,7 @@
         <mc:AlternateContent>
           <mc:Choice Requires="wps">
             <w:drawing>
-              <wp:anchor distT="45720" distB="45720" distL="114300" distR="114300" simplePos="0" relativeHeight="251674624" behindDoc="0" locked="0" layoutInCell="1" allowOverlap="1" wp14:anchorId="2B403E15" wp14:editId="3380D0E7">
+              <wp:anchor distT="45720" distB="45720" distL="114300" distR="114300" simplePos="0" relativeHeight="251664384" behindDoc="0" locked="0" layoutInCell="1" allowOverlap="1" wp14:anchorId="3D0E306A" wp14:editId="646414F8">
                 <wp:simplePos x="0" y="0"/>
                 <wp:positionH relativeFrom="margin">
                   <wp:posOffset>3098042</wp:posOffset>
@@ -7989,11 +6937,11 @@
           </mc:Choice>
           <mc:Fallback>
             <w:pict>
-              <v:shapetype w14:anchorId="2B403E15" id="_x0000_t202" coordsize="21600,21600" o:spt="202" path="m,l,21600r21600,l21600,xe">
+              <v:shapetype w14:anchorId="3D0E306A" id="_x0000_t202" coordsize="21600,21600" o:spt="202" path="m,l,21600r21600,l21600,xe">
                 <v:stroke joinstyle="miter"/>
                 <v:path gradientshapeok="t" o:connecttype="rect"/>
               </v:shapetype>
-              <v:shape id="Text Box 2" o:spid="_x0000_s1026" type="#_x0000_t202" style="position:absolute;left:0;text-align:left;margin-left:243.95pt;margin-top:13pt;width:67.7pt;height:16.65pt;z-index:251674624;visibility:visible;mso-wrap-style:square;mso-width-percent:0;mso-height-percent:0;mso-wrap-distance-left:9pt;mso-wrap-distance-top:3.6pt;mso-wrap-distance-right:9pt;mso-wrap-distance-bottom:3.6pt;mso-position-horizontal:absolute;mso-position-horizontal-relative:margin;mso-position-vertical:absolute;mso-position-vertical-relative:text;mso-width-percent:0;mso-height-percent:0;mso-width-relative:margin;mso-height-relative:margin;v-text-anchor:top" o:gfxdata="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" filled="f" stroked="f">
+              <v:shape id="Text Box 2" o:spid="_x0000_s1026" type="#_x0000_t202" style="position:absolute;left:0;text-align:left;margin-left:243.95pt;margin-top:13pt;width:67.7pt;height:16.65pt;z-index:251664384;visibility:visible;mso-wrap-style:square;mso-width-percent:0;mso-height-percent:0;mso-wrap-distance-left:9pt;mso-wrap-distance-top:3.6pt;mso-wrap-distance-right:9pt;mso-wrap-distance-bottom:3.6pt;mso-position-horizontal:absolute;mso-position-horizontal-relative:margin;mso-position-vertical:absolute;mso-position-vertical-relative:text;mso-width-percent:0;mso-height-percent:0;mso-width-relative:margin;mso-height-relative:margin;v-text-anchor:top" o:gfxdata="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" filled="f" stroked="f">
                 <v:textbox>
                   <w:txbxContent>
                     <w:p>
@@ -8034,7 +6982,7 @@
         <mc:AlternateContent>
           <mc:Choice Requires="wps">
             <w:drawing>
-              <wp:anchor distT="45720" distB="45720" distL="114300" distR="114300" simplePos="0" relativeHeight="251667456" behindDoc="0" locked="0" layoutInCell="1" allowOverlap="1" wp14:anchorId="23803B47" wp14:editId="67789C4D">
+              <wp:anchor distT="45720" distB="45720" distL="114300" distR="114300" simplePos="0" relativeHeight="251662336" behindDoc="0" locked="0" layoutInCell="1" allowOverlap="1" wp14:anchorId="6E854C5A" wp14:editId="0ACF05DF">
                 <wp:simplePos x="0" y="0"/>
                 <wp:positionH relativeFrom="margin">
                   <wp:posOffset>4257979</wp:posOffset>
@@ -8111,7 +7059,7 @@
           </mc:Choice>
           <mc:Fallback>
             <w:pict>
-              <v:shape w14:anchorId="23803B47" id="_x0000_s1027" type="#_x0000_t202" style="position:absolute;left:0;text-align:left;margin-left:335.25pt;margin-top:55.4pt;width:96.2pt;height:19.35pt;z-index:251667456;visibility:visible;mso-wrap-style:square;mso-width-percent:0;mso-height-percent:0;mso-wrap-distance-left:9pt;mso-wrap-distance-top:3.6pt;mso-wrap-distance-right:9pt;mso-wrap-distance-bottom:3.6pt;mso-position-horizontal:absolute;mso-position-horizontal-relative:margin;mso-position-vertical:absolute;mso-position-vertical-relative:text;mso-width-percent:0;mso-height-percent:0;mso-width-relative:margin;mso-height-relative:margin;v-text-anchor:top" o:gfxdata="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" filled="f" stroked="f">
+              <v:shape w14:anchorId="6E854C5A" id="_x0000_s1027" type="#_x0000_t202" style="position:absolute;left:0;text-align:left;margin-left:335.25pt;margin-top:55.4pt;width:96.2pt;height:19.35pt;z-index:251662336;visibility:visible;mso-wrap-style:square;mso-width-percent:0;mso-height-percent:0;mso-wrap-distance-left:9pt;mso-wrap-distance-top:3.6pt;mso-wrap-distance-right:9pt;mso-wrap-distance-bottom:3.6pt;mso-position-horizontal:absolute;mso-position-horizontal-relative:margin;mso-position-vertical:absolute;mso-position-vertical-relative:text;mso-width-percent:0;mso-height-percent:0;mso-width-relative:margin;mso-height-relative:margin;v-text-anchor:top" o:gfxdata="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" filled="f" stroked="f">
                 <v:textbox>
                   <w:txbxContent>
                     <w:p>
@@ -8152,7 +7100,7 @@
         <mc:AlternateContent>
           <mc:Choice Requires="wps">
             <w:drawing>
-              <wp:anchor distT="0" distB="0" distL="114300" distR="114300" simplePos="0" relativeHeight="251672576" behindDoc="0" locked="0" layoutInCell="1" allowOverlap="1" wp14:anchorId="3BDA0F72" wp14:editId="156B97A4">
+              <wp:anchor distT="0" distB="0" distL="114300" distR="114300" simplePos="0" relativeHeight="251663360" behindDoc="0" locked="0" layoutInCell="1" allowOverlap="1" wp14:anchorId="4320E226" wp14:editId="5F90B71A">
                 <wp:simplePos x="0" y="0"/>
                 <wp:positionH relativeFrom="column">
                   <wp:posOffset>3009331</wp:posOffset>
@@ -8214,7 +7162,7 @@
           </mc:Choice>
           <mc:Fallback>
             <w:pict>
-              <v:shapetype w14:anchorId="6A9AD67E" id="_x0000_t186" coordsize="21600,21600" o:spt="186" adj="1800" path="m@9,nfqx@0@0l@0@7qy0@4@0@8l@0@6qy@9,21600em@10,nfqx@5@0l@5@7qy21600@4@5@8l@5@6qy@10,21600em@9,nsqx@0@0l@0@7qy0@4@0@8l@0@6qy@9,21600l@10,21600qx@5@6l@5@8qy21600@4@5@7l@5@0qy@10,xe" filled="f">
+              <v:shapetype w14:anchorId="3DDAF173" id="_x0000_t186" coordsize="21600,21600" o:spt="186" adj="1800" path="m@9,nfqx@0@0l@0@7qy0@4@0@8l@0@6qy@9,21600em@10,nfqx@5@0l@5@7qy21600@4@5@8l@5@6qy@10,21600em@9,nsqx@0@0l@0@7qy0@4@0@8l@0@6qy@9,21600l@10,21600qx@5@6l@5@8qy21600@4@5@7l@5@0qy@10,xe" filled="f">
                 <v:formulas>
                   <v:f eqn="val #0"/>
                   <v:f eqn="val width"/>
@@ -8237,7 +7185,7 @@
                   <v:h position="topLeft,#0" switch="" yrange="0,5400"/>
                 </v:handles>
               </v:shapetype>
-              <v:shape id="Double Brace 2" o:spid="_x0000_s1026" type="#_x0000_t186" style="position:absolute;margin-left:236.95pt;margin-top:24.8pt;width:219.75pt;height:70.4pt;z-index:251672576;visibility:visible;mso-wrap-style:square;mso-width-percent:0;mso-wrap-distance-left:9pt;mso-wrap-distance-top:0;mso-wrap-distance-right:9pt;mso-wrap-distance-bottom:0;mso-position-horizontal:absolute;mso-position-horizontal-relative:text;mso-position-vertical:absolute;mso-position-vertical-relative:text;mso-width-percent:0;mso-width-relative:margin;v-text-anchor:middle" o:gfxdata="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" strokecolor="#0070c0" strokeweight=".5pt">
+              <v:shape id="Double Brace 2" o:spid="_x0000_s1026" type="#_x0000_t186" style="position:absolute;margin-left:236.95pt;margin-top:24.8pt;width:219.75pt;height:70.4pt;z-index:251663360;visibility:visible;mso-wrap-style:square;mso-width-percent:0;mso-wrap-distance-left:9pt;mso-wrap-distance-top:0;mso-wrap-distance-right:9pt;mso-wrap-distance-bottom:0;mso-position-horizontal:absolute;mso-position-horizontal-relative:text;mso-position-vertical:absolute;mso-position-vertical-relative:text;mso-width-percent:0;mso-width-relative:margin;v-text-anchor:middle" o:gfxdata="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" strokecolor="#0070c0" strokeweight=".5pt">
                 <v:stroke joinstyle="miter"/>
               </v:shape>
             </w:pict>
@@ -8256,7 +7204,7 @@
         <mc:AlternateContent>
           <mc:Choice Requires="wps">
             <w:drawing>
-              <wp:anchor distT="0" distB="0" distL="114300" distR="114300" simplePos="0" relativeHeight="251665408" behindDoc="0" locked="0" layoutInCell="1" allowOverlap="1" wp14:anchorId="5EBA890F" wp14:editId="27809D88">
+              <wp:anchor distT="0" distB="0" distL="114300" distR="114300" simplePos="0" relativeHeight="251661312" behindDoc="0" locked="0" layoutInCell="1" allowOverlap="1" wp14:anchorId="4DCD3E7B" wp14:editId="55E2CCF3">
                 <wp:simplePos x="0" y="0"/>
                 <wp:positionH relativeFrom="column">
                   <wp:posOffset>4148920</wp:posOffset>
@@ -8324,7 +7272,7 @@
           </mc:Choice>
           <mc:Fallback>
             <w:pict>
-              <v:oval w14:anchorId="4F181225" id="Oval 1" o:spid="_x0000_s1026" style="position:absolute;margin-left:326.7pt;margin-top:42.55pt;width:14.5pt;height:15.05pt;z-index:251665408;visibility:visible;mso-wrap-style:square;mso-width-percent:0;mso-height-percent:0;mso-wrap-distance-left:9pt;mso-wrap-distance-top:0;mso-wrap-distance-right:9pt;mso-wrap-distance-bottom:0;mso-position-horizontal:absolute;mso-position-horizontal-relative:text;mso-position-vertical:absolute;mso-position-vertical-relative:text;mso-width-percent:0;mso-height-percent:0;mso-width-relative:margin;mso-height-relative:margin;v-text-anchor:middle" o:gfxdata="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" filled="f" strokecolor="red" strokeweight="1pt">
+              <v:oval w14:anchorId="004D164C" id="Oval 1" o:spid="_x0000_s1026" style="position:absolute;margin-left:326.7pt;margin-top:42.55pt;width:14.5pt;height:15.05pt;z-index:251661312;visibility:visible;mso-wrap-style:square;mso-width-percent:0;mso-height-percent:0;mso-wrap-distance-left:9pt;mso-wrap-distance-top:0;mso-wrap-distance-right:9pt;mso-wrap-distance-bottom:0;mso-position-horizontal:absolute;mso-position-horizontal-relative:text;mso-position-vertical:absolute;mso-position-vertical-relative:text;mso-width-percent:0;mso-height-percent:0;mso-width-relative:margin;mso-height-relative:margin;v-text-anchor:middle" o:gfxdata="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" filled="f" strokecolor="red" strokeweight="1pt">
                 <v:stroke joinstyle="miter"/>
               </v:oval>
             </w:pict>
@@ -8343,7 +7291,7 @@
         <mc:AlternateContent>
           <mc:Choice Requires="wps">
             <w:drawing>
-              <wp:anchor distT="45720" distB="45720" distL="114300" distR="114300" simplePos="0" relativeHeight="251659264" behindDoc="0" locked="0" layoutInCell="1" allowOverlap="1" wp14:anchorId="4E5B7E5A" wp14:editId="276DFB7E">
+              <wp:anchor distT="45720" distB="45720" distL="114300" distR="114300" simplePos="0" relativeHeight="251659264" behindDoc="0" locked="0" layoutInCell="1" allowOverlap="1" wp14:anchorId="78DD5F10" wp14:editId="5F94F261">
                 <wp:simplePos x="0" y="0"/>
                 <wp:positionH relativeFrom="margin">
                   <wp:align>left</wp:align>
@@ -8509,7 +7457,7 @@
           </mc:Choice>
           <mc:Fallback>
             <w:pict>
-              <v:shape w14:anchorId="4E5B7E5A" id="_x0000_s1028" type="#_x0000_t202" style="position:absolute;left:0;text-align:left;margin-left:0;margin-top:29.75pt;width:235.5pt;height:339pt;z-index:251659264;visibility:visible;mso-wrap-style:square;mso-width-percent:0;mso-height-percent:0;mso-wrap-distance-left:9pt;mso-wrap-distance-top:3.6pt;mso-wrap-distance-right:9pt;mso-wrap-distance-bottom:3.6pt;mso-position-horizontal:left;mso-position-horizontal-relative:margin;mso-position-vertical:absolute;mso-position-vertical-relative:text;mso-width-percent:0;mso-height-percent:0;mso-width-relative:margin;mso-height-relative:margin;v-text-anchor:top" o:gfxdata="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" stroked="f">
+              <v:shape w14:anchorId="78DD5F10" id="_x0000_s1028" type="#_x0000_t202" style="position:absolute;left:0;text-align:left;margin-left:0;margin-top:29.75pt;width:235.5pt;height:339pt;z-index:251659264;visibility:visible;mso-wrap-style:square;mso-width-percent:0;mso-height-percent:0;mso-wrap-distance-left:9pt;mso-wrap-distance-top:3.6pt;mso-wrap-distance-right:9pt;mso-wrap-distance-bottom:3.6pt;mso-position-horizontal:left;mso-position-horizontal-relative:margin;mso-position-vertical:absolute;mso-position-vertical-relative:text;mso-width-percent:0;mso-height-percent:0;mso-width-relative:margin;mso-height-relative:margin;v-text-anchor:top" o:gfxdata="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" stroked="f">
                 <v:textbox>
                   <w:txbxContent>
                     <w:p>
@@ -8657,7 +7605,7 @@
           <w:noProof/>
         </w:rPr>
         <w:drawing>
-          <wp:inline distT="0" distB="0" distL="0" distR="0" wp14:anchorId="34613006" wp14:editId="6A5EF3EB">
+          <wp:inline distT="0" distB="0" distL="0" distR="0" wp14:anchorId="70235FF5" wp14:editId="1825295A">
             <wp:extent cx="2514600" cy="900601"/>
             <wp:effectExtent l="0" t="0" r="0" b="0"/>
             <wp:docPr id="325042846" name="Picture 1" descr="A group of rectangular boxes with text&#10;&#10;Description automatically generated"/>
@@ -8672,7 +7620,7 @@
                     <pic:cNvPicPr/>
                   </pic:nvPicPr>
                   <pic:blipFill>
-                    <a:blip r:embed="rId15"/>
+                    <a:blip r:embed="rId14"/>
                     <a:stretch>
                       <a:fillRect/>
                     </a:stretch>
@@ -8716,7 +7664,7 @@
           <w:noProof/>
         </w:rPr>
         <w:drawing>
-          <wp:inline distT="0" distB="0" distL="0" distR="0" wp14:anchorId="52FEEC3C" wp14:editId="3D7367B9">
+          <wp:inline distT="0" distB="0" distL="0" distR="0" wp14:anchorId="64B0122C" wp14:editId="51B60FD4">
             <wp:extent cx="2619375" cy="3358676"/>
             <wp:effectExtent l="0" t="0" r="0" b="0"/>
             <wp:docPr id="1276557989" name="Picture 1" descr="A screenshot of a computer screen&#10;&#10;Description automatically generated"/>
@@ -8731,7 +7679,7 @@
                     <pic:cNvPicPr/>
                   </pic:nvPicPr>
                   <pic:blipFill>
-                    <a:blip r:embed="rId16"/>
+                    <a:blip r:embed="rId15"/>
                     <a:stretch>
                       <a:fillRect/>
                     </a:stretch>
@@ -8766,7 +7714,7 @@
           <w:szCs w:val="40"/>
         </w:rPr>
         <w:drawing>
-          <wp:inline distT="0" distB="0" distL="0" distR="0" wp14:anchorId="6DCA9763" wp14:editId="724C851C">
+          <wp:inline distT="0" distB="0" distL="0" distR="0" wp14:anchorId="508A1CCB" wp14:editId="5D7F7D59">
             <wp:extent cx="2590800" cy="210686"/>
             <wp:effectExtent l="0" t="0" r="0" b="0"/>
             <wp:docPr id="57559955" name="Picture 1"/>
@@ -8781,7 +7729,7 @@
                     <pic:cNvPicPr/>
                   </pic:nvPicPr>
                   <pic:blipFill>
-                    <a:blip r:embed="rId17"/>
+                    <a:blip r:embed="rId16"/>
                     <a:stretch>
                       <a:fillRect/>
                     </a:stretch>
@@ -8825,18 +7773,19 @@
           <w:szCs w:val="32"/>
           <w:lang w:val="en-US"/>
         </w:rPr>
+        <w:lastRenderedPageBreak/>
         <w:t>Keywords Table</w:t>
       </w:r>
     </w:p>
     <w:p>
-      <w:bookmarkStart w:id="25" w:name="_Hlk165793574"/>
+      <w:bookmarkStart w:id="15" w:name="_Hlk165793574"/>
       <w:r>
         <w:rPr>
           <w:noProof/>
           <w:lang w:val="en-US"/>
         </w:rPr>
         <w:drawing>
-          <wp:anchor distT="0" distB="0" distL="114300" distR="114300" simplePos="0" relativeHeight="251660288" behindDoc="0" locked="0" layoutInCell="1" allowOverlap="1" wp14:anchorId="6565DC92" wp14:editId="1D630DC5">
+          <wp:anchor distT="0" distB="0" distL="114300" distR="114300" simplePos="0" relativeHeight="251660288" behindDoc="0" locked="0" layoutInCell="1" allowOverlap="1" wp14:anchorId="7EF8A4DB" wp14:editId="23D96A7C">
             <wp:simplePos x="0" y="0"/>
             <wp:positionH relativeFrom="margin">
               <wp:align>right</wp:align>
@@ -8859,7 +7808,7 @@
                     <pic:cNvPicPr/>
                   </pic:nvPicPr>
                   <pic:blipFill>
-                    <a:blip r:embed="rId18" cstate="print">
+                    <a:blip r:embed="rId17" cstate="print">
                       <a:extLst>
                         <a:ext uri="{28A0092B-C50C-407E-A947-70E740481C1C}">
                           <a14:useLocalDpi xmlns:a14="http://schemas.microsoft.com/office/drawing/2010/main" val="0"/>
@@ -8898,34 +7847,7 @@
         <w:t>The keywords table</w:t>
       </w:r>
       <w:r>
-        <w:t xml:space="preserve"> provides a list of stemmed keywords with </w:t>
-      </w:r>
-      <w:r>
-        <w:t xml:space="preserve">the </w:t>
-      </w:r>
-      <w:r>
-        <w:t xml:space="preserve">highest </w:t>
-      </w:r>
-      <w:r>
-        <w:t>f</w:t>
-      </w:r>
-      <w:r>
-        <w:t xml:space="preserve">requency or TFIDF </w:t>
-      </w:r>
-      <w:r>
-        <w:t>scores and</w:t>
-      </w:r>
-      <w:r>
-        <w:t xml:space="preserve"> user</w:t>
-      </w:r>
-      <w:r>
-        <w:t>s</w:t>
-      </w:r>
-      <w:r>
-        <w:t xml:space="preserve"> </w:t>
-      </w:r>
-      <w:r>
-        <w:t xml:space="preserve">then </w:t>
+        <w:t xml:space="preserve"> provides a list of stemmed keywords with the highest frequency or TFIDF scores and users then </w:t>
       </w:r>
       <w:r>
         <w:t>submit these keywords directly into the query</w:t>
@@ -8936,16 +7858,7 @@
     </w:p>
     <w:p>
       <w:r>
-        <w:t>Besides, u</w:t>
-      </w:r>
-      <w:r>
-        <w:t>ser</w:t>
-      </w:r>
-      <w:r>
-        <w:t>s</w:t>
-      </w:r>
-      <w:r>
-        <w:t xml:space="preserve"> can also </w:t>
+        <w:t xml:space="preserve">Besides, users can also </w:t>
       </w:r>
       <w:r>
         <w:t>modify the number of keywords displayed according to their specific needs</w:t>
@@ -8954,7 +7867,7 @@
         <w:t>.</w:t>
       </w:r>
     </w:p>
-    <w:bookmarkEnd w:id="25"/>
+    <w:bookmarkEnd w:id="15"/>
     <w:p>
       <w:pPr>
         <w:pStyle w:val="ListParagraph"/>
@@ -9017,13 +7930,706 @@
         <w:t>.</w:t>
       </w:r>
     </w:p>
+    <w:p>
+      <w:pPr>
+        <w:pStyle w:val="Heading2"/>
+      </w:pPr>
+      <w:bookmarkStart w:id="16" w:name="_Toc165982479"/>
+      <w:r>
+        <w:t>User Experience Enhancements</w:t>
+      </w:r>
+      <w:bookmarkEnd w:id="16"/>
+    </w:p>
+    <w:p>
+      <w:r>
+        <w:t>Building upon the strengths discussed in the Conclusion section, our system offers several user experience enhancements beyond the required specifications:</w:t>
+      </w:r>
+    </w:p>
+    <w:p>
+      <w:pPr>
+        <w:pStyle w:val="Heading3"/>
+      </w:pPr>
+      <w:r>
+        <w:t>1. Smooth Searching Experience</w:t>
+      </w:r>
+    </w:p>
+    <w:p>
+      <w:r>
+        <w:rPr>
+          <w:b/>
+          <w:bCs/>
+        </w:rPr>
+        <w:t>Efficient Query Processing</w:t>
+      </w:r>
+      <w:r>
+        <w:t>: Users benefit from rapid query processing, ensuring quick retrieval of relevant search results and a seamless searching experience.</w:t>
+      </w:r>
+    </w:p>
+    <w:p>
+      <w:pPr>
+        <w:pStyle w:val="Heading3"/>
+      </w:pPr>
+      <w:r>
+        <w:t>2. Short Scrolling Area</w:t>
+      </w:r>
+    </w:p>
+    <w:p>
+      <w:r>
+        <w:rPr>
+          <w:b/>
+          <w:bCs/>
+        </w:rPr>
+        <w:t>Tabbed Navigation</w:t>
+      </w:r>
+      <w:r>
+        <w:t>: Organizing search results into tabs with a limited number of results per tab minimizes scrolling, improving user efficiency and satisfaction.</w:t>
+      </w:r>
+    </w:p>
+    <w:p>
+      <w:r>
+        <w:rPr>
+          <w:b/>
+          <w:bCs/>
+        </w:rPr>
+        <w:t>Optimized Display</w:t>
+      </w:r>
+      <w:r>
+        <w:t>: Each tab presents a concise list of results, enabling users to quickly locate desired information without excessive scrolling.</w:t>
+      </w:r>
+    </w:p>
+    <w:p>
+      <w:pPr>
+        <w:pStyle w:val="Heading3"/>
+      </w:pPr>
+      <w:r>
+        <w:t>3</w:t>
+      </w:r>
+      <w:r>
+        <w:t>. Simplistic Style</w:t>
+      </w:r>
+    </w:p>
+    <w:p>
+      <w:r>
+        <w:rPr>
+          <w:b/>
+          <w:bCs/>
+        </w:rPr>
+        <w:t>Clean and Organized Design</w:t>
+      </w:r>
+      <w:r>
+        <w:t>: The simplistic and organized design promotes focus and clarity, with streamlined elements and minimal distractions enhancing user comprehension.</w:t>
+      </w:r>
+    </w:p>
+    <w:p>
+      <w:pPr>
+        <w:pStyle w:val="Heading3"/>
+      </w:pPr>
+      <w:r>
+        <w:t>4</w:t>
+      </w:r>
+      <w:r>
+        <w:t>. Contrast on Important Features</w:t>
+      </w:r>
+    </w:p>
+    <w:p>
+      <w:r>
+        <w:rPr>
+          <w:b/>
+          <w:bCs/>
+        </w:rPr>
+        <w:t>Effective Highlighting</w:t>
+      </w:r>
+      <w:r>
+        <w:t xml:space="preserve">: Key features and relevant information are highlighted effectively, drawing users' attention to critical </w:t>
+      </w:r>
+      <w:proofErr w:type="gramStart"/>
+      <w:r>
+        <w:t>elements</w:t>
+      </w:r>
+      <w:proofErr w:type="gramEnd"/>
+      <w:r>
+        <w:t xml:space="preserve"> and improving usability.</w:t>
+      </w:r>
+    </w:p>
+    <w:p>
+      <w:pPr>
+        <w:pStyle w:val="Heading3"/>
+      </w:pPr>
+      <w:r>
+        <w:t>5</w:t>
+      </w:r>
+      <w:r>
+        <w:t>. Enhanced Query Handling</w:t>
+      </w:r>
+    </w:p>
+    <w:p>
+      <w:r>
+        <w:rPr>
+          <w:b/>
+          <w:bCs/>
+        </w:rPr>
+        <w:t>Multi-Phrase Support</w:t>
+      </w:r>
+      <w:r>
+        <w:t>: Users can input multiple phrases and keywords, with advanced processing mechanisms such as stop-word removal and word stemming, resulting in more accurate and relevant search results.</w:t>
+      </w:r>
+    </w:p>
+    <w:p>
+      <w:pPr>
+        <w:pStyle w:val="Heading1"/>
+      </w:pPr>
+      <w:bookmarkStart w:id="17" w:name="_Toc165982480"/>
+      <w:r>
+        <w:lastRenderedPageBreak/>
+        <w:t>Testing of the Functions Implemented</w:t>
+      </w:r>
+      <w:bookmarkEnd w:id="17"/>
+    </w:p>
+    <w:p>
+      <w:r>
+        <w:t>(include screenshots if applicable in the report)</w:t>
+      </w:r>
+    </w:p>
+    <w:p>
+      <w:r>
+        <w:t>Testing Methodology</w:t>
+      </w:r>
+    </w:p>
+    <w:p>
+      <w:r>
+        <w:t>Test Cases and Scenarios</w:t>
+      </w:r>
+    </w:p>
+    <w:p>
+      <w:r>
+        <w:t xml:space="preserve">Results and Observations </w:t>
+      </w:r>
+    </w:p>
+    <w:p>
+      <w:r>
+        <w:br/>
+      </w:r>
+      <w:r>
+        <w:br/>
+      </w:r>
+      <w:r>
+        <w:br/>
+      </w:r>
+      <w:r>
+        <w:br/>
+      </w:r>
+      <w:r>
+        <w:br/>
+      </w:r>
+      <w:r>
+        <w:br/>
+      </w:r>
+    </w:p>
+    <w:p>
+      <w:pPr>
+        <w:pStyle w:val="Heading1"/>
+      </w:pPr>
+      <w:bookmarkStart w:id="18" w:name="_Toc165982481"/>
+      <w:r>
+        <w:t>Conclusion</w:t>
+      </w:r>
+      <w:bookmarkEnd w:id="18"/>
+    </w:p>
+    <w:p>
+      <w:pPr>
+        <w:pStyle w:val="Heading2"/>
+      </w:pPr>
+      <w:bookmarkStart w:id="19" w:name="_Toc165982482"/>
+      <w:r>
+        <w:t>Strengths</w:t>
+      </w:r>
+      <w:bookmarkEnd w:id="19"/>
+    </w:p>
+    <w:p>
+      <w:pPr>
+        <w:pStyle w:val="Heading3"/>
+      </w:pPr>
+      <w:r>
+        <w:t>User Experience (UX)</w:t>
+      </w:r>
+    </w:p>
+    <w:p>
+      <w:r>
+        <w:rPr>
+          <w:b/>
+          <w:bCs/>
+        </w:rPr>
+        <w:t>Smooth Searching Experience</w:t>
+      </w:r>
+      <w:r>
+        <w:t>: The system offers rapid query processing, ensuring users receive search results promptly.</w:t>
+      </w:r>
+    </w:p>
+    <w:p>
+      <w:r>
+        <w:rPr>
+          <w:b/>
+          <w:bCs/>
+        </w:rPr>
+        <w:t>Short Scrolling Area</w:t>
+      </w:r>
+      <w:r>
+        <w:t>: Organizing results into tabs, with five results per tab, minimizes scrolling and aids in locating relevant pages efficiently.</w:t>
+      </w:r>
+    </w:p>
+    <w:p>
+      <w:r>
+        <w:rPr>
+          <w:b/>
+          <w:bCs/>
+        </w:rPr>
+        <w:t>Easy Tab Navigation</w:t>
+      </w:r>
+      <w:r>
+        <w:t>: Users can effortlessly navigate between tabs to access previously important results.</w:t>
+      </w:r>
+    </w:p>
+    <w:p>
+      <w:pPr>
+        <w:pStyle w:val="Heading3"/>
+      </w:pPr>
+      <w:r>
+        <w:t>User Interaction (UI)</w:t>
+      </w:r>
+    </w:p>
+    <w:p>
+      <w:r>
+        <w:rPr>
+          <w:b/>
+          <w:bCs/>
+        </w:rPr>
+        <w:t>Simplistic Style</w:t>
+      </w:r>
+      <w:r>
+        <w:t>: The UI features clean and organized elements, enhancing usability and visual appeal.</w:t>
+      </w:r>
+    </w:p>
+    <w:p>
+      <w:r>
+        <w:rPr>
+          <w:b/>
+          <w:bCs/>
+        </w:rPr>
+        <w:t>Contrast on Important Features</w:t>
+      </w:r>
+      <w:r>
+        <w:t>: Key features are highlighted effectively, guiding users' attention to essential information.</w:t>
+      </w:r>
+    </w:p>
+    <w:p>
+      <w:r>
+        <w:rPr>
+          <w:rStyle w:val="Heading3Char"/>
+        </w:rPr>
+        <w:t>Functionalities</w:t>
+      </w:r>
+    </w:p>
+    <w:p>
+      <w:r>
+        <w:rPr>
+          <w:b/>
+          <w:bCs/>
+        </w:rPr>
+        <w:t>Allow Input for Multiple Phrases and Keywords</w:t>
+      </w:r>
+      <w:r>
+        <w:t>: Users can input multiple phrases and keywords, with the backend employing stop and stem mechanisms for efficient processing.</w:t>
+      </w:r>
+    </w:p>
+    <w:p>
+      <w:pPr>
+        <w:pStyle w:val="Heading2"/>
+      </w:pPr>
+      <w:bookmarkStart w:id="20" w:name="_Toc165982483"/>
+      <w:r>
+        <w:lastRenderedPageBreak/>
+        <w:t>Weaknesses</w:t>
+      </w:r>
+      <w:bookmarkEnd w:id="20"/>
+    </w:p>
+    <w:p>
+      <w:pPr>
+        <w:pStyle w:val="Heading3"/>
+      </w:pPr>
+      <w:r>
+        <w:t>Crawl and Index</w:t>
+      </w:r>
+    </w:p>
+    <w:p>
+      <w:r>
+        <w:rPr>
+          <w:b/>
+          <w:bCs/>
+        </w:rPr>
+        <w:t>Resource Intensive</w:t>
+      </w:r>
+      <w:r>
+        <w:t>: The crawling and indexing process requires significant resources and time, impacting overall system efficiency.</w:t>
+      </w:r>
+    </w:p>
+    <w:p>
+      <w:r>
+        <w:rPr>
+          <w:b/>
+          <w:bCs/>
+        </w:rPr>
+        <w:t>Potential Loss of Child Links</w:t>
+      </w:r>
+      <w:r>
+        <w:t>: Newly crawled pages may not revisit indexed pages, leading to missing child links in the records</w:t>
+      </w:r>
+      <w:r>
+        <w:t xml:space="preserve"> (</w:t>
+      </w:r>
+      <w:r>
+        <w:t>C</w:t>
+      </w:r>
+      <w:r>
+        <w:t xml:space="preserve">hild links are temporally in the URL format and will be changed to </w:t>
+      </w:r>
+      <w:r>
+        <w:t xml:space="preserve">Page ID that are indexed. If the child pages are not indexed in the iteration, they </w:t>
+      </w:r>
+      <w:r>
+        <w:t>are gone in the parent-child relationship)</w:t>
+      </w:r>
+      <w:r>
+        <w:t>.</w:t>
+      </w:r>
+    </w:p>
+    <w:p>
+      <w:r>
+        <w:rPr>
+          <w:rStyle w:val="Heading3Char"/>
+        </w:rPr>
+        <w:t>Result Ranking</w:t>
+      </w:r>
+    </w:p>
+    <w:p>
+      <w:r>
+        <w:rPr>
+          <w:b/>
+          <w:bCs/>
+        </w:rPr>
+        <w:t>Omission of Important Features</w:t>
+      </w:r>
+      <w:r>
+        <w:t>: Some crucial features, such as metadata and original words, are neglected in the result ranking process.</w:t>
+      </w:r>
+    </w:p>
+    <w:p>
+      <w:pPr>
+        <w:pStyle w:val="Heading3"/>
+      </w:pPr>
+      <w:r>
+        <w:t>Stop and Stem</w:t>
+      </w:r>
+    </w:p>
+    <w:p>
+      <w:r>
+        <w:rPr>
+          <w:b/>
+          <w:bCs/>
+        </w:rPr>
+        <w:t>Inclusion of Excessive Words and N-gram Phrases</w:t>
+      </w:r>
+      <w:r>
+        <w:t>: The stop and stem mechanism may include unnecessary words and n-gram phrases, leading to cluttered results.</w:t>
+      </w:r>
+    </w:p>
+    <w:p/>
+    <w:p>
+      <w:pPr>
+        <w:pStyle w:val="Heading2"/>
+      </w:pPr>
+      <w:bookmarkStart w:id="21" w:name="_Toc165982484"/>
+      <w:r>
+        <w:t>Re-Implementation</w:t>
+      </w:r>
+      <w:bookmarkEnd w:id="21"/>
+    </w:p>
+    <w:p>
+      <w:pPr>
+        <w:pStyle w:val="Heading3"/>
+      </w:pPr>
+      <w:r>
+        <w:t>Whole System Setup</w:t>
+      </w:r>
+    </w:p>
+    <w:p>
+      <w:r>
+        <w:rPr>
+          <w:b/>
+          <w:bCs/>
+        </w:rPr>
+        <w:t>Programming Language</w:t>
+      </w:r>
+      <w:r>
+        <w:t>: Transitioning to Python with Django backend and SQLite database, and potentially React for frontend, offers familiarity and access to a broader range of libraries.</w:t>
+      </w:r>
+    </w:p>
+    <w:p>
+      <w:r>
+        <w:rPr>
+          <w:b/>
+          <w:bCs/>
+        </w:rPr>
+        <w:t>Reasoning</w:t>
+      </w:r>
+      <w:r>
+        <w:t>: Python's extensive library ecosystem and streamlined debugging process could enhance development efficiency and performance.</w:t>
+      </w:r>
+    </w:p>
+    <w:p>
+      <w:r>
+        <w:rPr>
+          <w:rStyle w:val="Heading3Char"/>
+        </w:rPr>
+        <w:t>Indexing Functions</w:t>
+      </w:r>
+    </w:p>
+    <w:p>
+      <w:r>
+        <w:rPr>
+          <w:b/>
+          <w:bCs/>
+        </w:rPr>
+        <w:t>Optimization Requirement</w:t>
+      </w:r>
+      <w:r>
+        <w:t>: The indexing functions require optimization to improve runtime efficiency and resource utilization.</w:t>
+      </w:r>
+    </w:p>
+    <w:p/>
+    <w:p>
+      <w:pPr>
+        <w:pStyle w:val="Heading2"/>
+      </w:pPr>
+      <w:bookmarkStart w:id="22" w:name="_Toc165982485"/>
+      <w:r>
+        <w:t>Interesting Features</w:t>
+      </w:r>
+      <w:bookmarkEnd w:id="22"/>
+    </w:p>
+    <w:p>
+      <w:pPr>
+        <w:pStyle w:val="Heading3"/>
+      </w:pPr>
+      <w:r>
+        <w:t>Implicit &amp; Explicit Features</w:t>
+      </w:r>
+    </w:p>
+    <w:p>
+      <w:r>
+        <w:rPr>
+          <w:b/>
+          <w:bCs/>
+        </w:rPr>
+        <w:t>User Feedback Collection</w:t>
+      </w:r>
+      <w:r>
+        <w:t>: Implementing implicit and explicit feedback mechanisms to build user profiles for personalized search experiences.</w:t>
+      </w:r>
+    </w:p>
+    <w:p>
+      <w:r>
+        <w:rPr>
+          <w:rStyle w:val="Heading3Char"/>
+        </w:rPr>
+        <w:lastRenderedPageBreak/>
+        <w:t xml:space="preserve">Page Rank based on </w:t>
+      </w:r>
+      <w:proofErr w:type="gramStart"/>
+      <w:r>
+        <w:rPr>
+          <w:rStyle w:val="Heading3Char"/>
+        </w:rPr>
+        <w:t>Category</w:t>
+      </w:r>
+      <w:proofErr w:type="gramEnd"/>
+    </w:p>
+    <w:p>
+      <w:r>
+        <w:rPr>
+          <w:b/>
+          <w:bCs/>
+        </w:rPr>
+        <w:t>Categorization Algorithm</w:t>
+      </w:r>
+      <w:r>
+        <w:t>: Introducing a page ranking algorithm based on category tags, akin to Google's approach, to enhance search quality and personalization.</w:t>
+      </w:r>
+    </w:p>
+    <w:p>
+      <w:pPr>
+        <w:pStyle w:val="Heading3"/>
+      </w:pPr>
+      <w:r>
+        <w:t>Input Analysis using LLM Model</w:t>
+      </w:r>
+    </w:p>
+    <w:p>
+      <w:r>
+        <w:rPr>
+          <w:b/>
+          <w:bCs/>
+        </w:rPr>
+        <w:t>Advanced Input Analysis</w:t>
+      </w:r>
+      <w:r>
+        <w:t>: Lever</w:t>
+      </w:r>
+      <w:bookmarkStart w:id="23" w:name="_Hlk165793404"/>
+      <w:r>
+        <w:t>aging La</w:t>
+      </w:r>
+      <w:bookmarkEnd w:id="23"/>
+      <w:r>
+        <w:t xml:space="preserve">nguage Model (LLM) to </w:t>
+      </w:r>
+      <w:proofErr w:type="spellStart"/>
+      <w:r>
+        <w:t>analyze</w:t>
+      </w:r>
+      <w:proofErr w:type="spellEnd"/>
+      <w:r>
+        <w:t xml:space="preserve"> user input strings and adjust weighting dynamically for improved search relevance.</w:t>
+      </w:r>
+    </w:p>
+    <w:p/>
+    <w:p>
+      <w:pPr>
+        <w:pStyle w:val="Heading1"/>
+      </w:pPr>
+      <w:bookmarkStart w:id="24" w:name="_Toc165982486"/>
+      <w:r>
+        <w:t>Contribution</w:t>
+      </w:r>
+      <w:bookmarkEnd w:id="24"/>
+    </w:p>
+    <w:tbl>
+      <w:tblPr>
+        <w:tblStyle w:val="TableGrid"/>
+        <w:tblW w:w="0" w:type="auto"/>
+        <w:tblLook w:val="04A0" w:firstRow="1" w:lastRow="0" w:firstColumn="1" w:lastColumn="0" w:noHBand="0" w:noVBand="1"/>
+      </w:tblPr>
+      <w:tblGrid>
+        <w:gridCol w:w="2245"/>
+        <w:gridCol w:w="6771"/>
+      </w:tblGrid>
+      <w:tr>
+        <w:tc>
+          <w:tcPr>
+            <w:tcW w:w="2245" w:type="dxa"/>
+          </w:tcPr>
+          <w:p>
+            <w:pPr>
+              <w:jc w:val="center"/>
+            </w:pPr>
+            <w:r>
+              <w:t>Tony</w:t>
+            </w:r>
+            <w:r>
+              <w:t xml:space="preserve"> (33.3%)</w:t>
+            </w:r>
+          </w:p>
+        </w:tc>
+        <w:tc>
+          <w:tcPr>
+            <w:tcW w:w="6771" w:type="dxa"/>
+          </w:tcPr>
+          <w:p>
+            <w:r>
+              <w:t>Backend Crawling, Indexing, Database Design</w:t>
+            </w:r>
+          </w:p>
+        </w:tc>
+      </w:tr>
+      <w:tr>
+        <w:tc>
+          <w:tcPr>
+            <w:tcW w:w="2245" w:type="dxa"/>
+          </w:tcPr>
+          <w:p>
+            <w:pPr>
+              <w:jc w:val="center"/>
+            </w:pPr>
+            <w:r>
+              <w:t>Cathy</w:t>
+            </w:r>
+            <w:r>
+              <w:t xml:space="preserve"> </w:t>
+            </w:r>
+            <w:r>
+              <w:t>(33.3%)</w:t>
+            </w:r>
+          </w:p>
+        </w:tc>
+        <w:tc>
+          <w:tcPr>
+            <w:tcW w:w="6771" w:type="dxa"/>
+          </w:tcPr>
+          <w:p>
+            <w:r>
+              <w:t>Part of the Frontend, Report, Algorithms &amp; Formula</w:t>
+            </w:r>
+          </w:p>
+        </w:tc>
+      </w:tr>
+      <w:tr>
+        <w:tc>
+          <w:tcPr>
+            <w:tcW w:w="2245" w:type="dxa"/>
+          </w:tcPr>
+          <w:p>
+            <w:pPr>
+              <w:jc w:val="center"/>
+            </w:pPr>
+            <w:r>
+              <w:t xml:space="preserve">York </w:t>
+            </w:r>
+            <w:r>
+              <w:t>(33.3%)</w:t>
+            </w:r>
+          </w:p>
+        </w:tc>
+        <w:tc>
+          <w:tcPr>
+            <w:tcW w:w="6771" w:type="dxa"/>
+          </w:tcPr>
+          <w:p>
+            <w:r>
+              <w:t xml:space="preserve">Part of the Frontend, </w:t>
+            </w:r>
+            <w:r>
+              <w:t>Video, Additional Features</w:t>
+            </w:r>
+          </w:p>
+        </w:tc>
+      </w:tr>
+    </w:tbl>
+    <w:p>
+      <w:pPr>
+        <w:rPr>
+          <w:rFonts w:asciiTheme="majorHAnsi" w:eastAsiaTheme="majorEastAsia" w:hAnsiTheme="majorHAnsi" w:cstheme="majorBidi"/>
+          <w:color w:val="0F4761" w:themeColor="accent1" w:themeShade="BF"/>
+          <w:sz w:val="40"/>
+          <w:szCs w:val="40"/>
+        </w:rPr>
+      </w:pPr>
+    </w:p>
     <w:sectPr>
-      <w:headerReference w:type="even" r:id="rId19"/>
-      <w:headerReference w:type="default" r:id="rId20"/>
-      <w:footerReference w:type="even" r:id="rId21"/>
-      <w:footerReference w:type="default" r:id="rId22"/>
-      <w:headerReference w:type="first" r:id="rId23"/>
-      <w:footerReference w:type="first" r:id="rId24"/>
+      <w:headerReference w:type="even" r:id="rId18"/>
+      <w:headerReference w:type="default" r:id="rId19"/>
+      <w:footerReference w:type="even" r:id="rId20"/>
+      <w:footerReference w:type="default" r:id="rId21"/>
+      <w:headerReference w:type="first" r:id="rId22"/>
+      <w:footerReference w:type="first" r:id="rId23"/>
       <w:pgSz w:w="11906" w:h="16838"/>
       <w:pgMar w:top="1440" w:right="1440" w:bottom="1440" w:left="1440" w:header="708" w:footer="708" w:gutter="0"/>
       <w:cols w:space="708"/>
@@ -12737,7 +12343,14 @@
 </file>
 
 <file path=customXml/item2.xml><?xml version="1.0" encoding="utf-8"?>
-<b:Sources xmlns:b="http://schemas.openxmlformats.org/officeDocument/2006/bibliography" xmlns="http://schemas.openxmlformats.org/officeDocument/2006/bibliography" SelectedStyle="\APASixthEditionOfficeOnline.xsl" StyleName="APA" Version="6"/>
+<p:properties xmlns:p="http://schemas.microsoft.com/office/2006/metadata/properties" xmlns:xsi="http://www.w3.org/2001/XMLSchema-instance" xmlns:pc="http://schemas.microsoft.com/office/infopath/2007/PartnerControls">
+  <documentManagement>
+    <TaxCatchAll xmlns="d1484eb4-e133-44e3-8899-35de8f5516ef" xsi:nil="true"/>
+    <lcf76f155ced4ddcb4097134ff3c332f xmlns="1d195986-dce8-4c47-b6d7-74a11e4fe55c">
+      <Terms xmlns="http://schemas.microsoft.com/office/infopath/2007/PartnerControls"/>
+    </lcf76f155ced4ddcb4097134ff3c332f>
+  </documentManagement>
+</p:properties>
 </file>
 
 <file path=customXml/item3.xml><?xml version="1.0" encoding="utf-8"?>
@@ -12976,14 +12589,7 @@
 </file>
 
 <file path=customXml/item4.xml><?xml version="1.0" encoding="utf-8"?>
-<p:properties xmlns:p="http://schemas.microsoft.com/office/2006/metadata/properties" xmlns:xsi="http://www.w3.org/2001/XMLSchema-instance" xmlns:pc="http://schemas.microsoft.com/office/infopath/2007/PartnerControls">
-  <documentManagement>
-    <TaxCatchAll xmlns="d1484eb4-e133-44e3-8899-35de8f5516ef" xsi:nil="true"/>
-    <lcf76f155ced4ddcb4097134ff3c332f xmlns="1d195986-dce8-4c47-b6d7-74a11e4fe55c">
-      <Terms xmlns="http://schemas.microsoft.com/office/infopath/2007/PartnerControls"/>
-    </lcf76f155ced4ddcb4097134ff3c332f>
-  </documentManagement>
-</p:properties>
+<b:Sources xmlns:b="http://schemas.openxmlformats.org/officeDocument/2006/bibliography" xmlns="http://schemas.openxmlformats.org/officeDocument/2006/bibliography" SelectedStyle="\APASixthEditionOfficeOnline.xsl" StyleName="APA" Version="6"/>
 </file>
 
 <file path=customXml/itemProps1.xml><?xml version="1.0" encoding="utf-8"?>
@@ -12995,9 +12601,12 @@
 </file>
 
 <file path=customXml/itemProps2.xml><?xml version="1.0" encoding="utf-8"?>
-<ds:datastoreItem xmlns:ds="http://schemas.openxmlformats.org/officeDocument/2006/customXml" ds:itemID="{D5141600-78BE-4F36-88F1-07ED609E111D}">
+<ds:datastoreItem xmlns:ds="http://schemas.openxmlformats.org/officeDocument/2006/customXml" ds:itemID="{DC0FF949-E0C5-4AAF-BC0B-94517F7D0B78}">
   <ds:schemaRefs>
-    <ds:schemaRef ds:uri="http://schemas.openxmlformats.org/officeDocument/2006/bibliography"/>
+    <ds:schemaRef ds:uri="http://schemas.microsoft.com/office/2006/metadata/properties"/>
+    <ds:schemaRef ds:uri="http://schemas.microsoft.com/office/infopath/2007/PartnerControls"/>
+    <ds:schemaRef ds:uri="d1484eb4-e133-44e3-8899-35de8f5516ef"/>
+    <ds:schemaRef ds:uri="1d195986-dce8-4c47-b6d7-74a11e4fe55c"/>
   </ds:schemaRefs>
 </ds:datastoreItem>
 </file>
@@ -13022,12 +12631,9 @@
 </file>
 
 <file path=customXml/itemProps4.xml><?xml version="1.0" encoding="utf-8"?>
-<ds:datastoreItem xmlns:ds="http://schemas.openxmlformats.org/officeDocument/2006/customXml" ds:itemID="{DC0FF949-E0C5-4AAF-BC0B-94517F7D0B78}">
+<ds:datastoreItem xmlns:ds="http://schemas.openxmlformats.org/officeDocument/2006/customXml" ds:itemID="{D5141600-78BE-4F36-88F1-07ED609E111D}">
   <ds:schemaRefs>
-    <ds:schemaRef ds:uri="http://schemas.microsoft.com/office/2006/metadata/properties"/>
-    <ds:schemaRef ds:uri="http://schemas.microsoft.com/office/infopath/2007/PartnerControls"/>
-    <ds:schemaRef ds:uri="d1484eb4-e133-44e3-8899-35de8f5516ef"/>
-    <ds:schemaRef ds:uri="1d195986-dce8-4c47-b6d7-74a11e4fe55c"/>
+    <ds:schemaRef ds:uri="http://schemas.openxmlformats.org/officeDocument/2006/bibliography"/>
   </ds:schemaRefs>
 </ds:datastoreItem>
 </file>
</xml_diff>